<commit_message>
Wrapper zurückgesetzt - NICHT MEHR ÄNDERN!!!!
</commit_message>
<xml_diff>
--- a/Abschlussdokument/Abschlussdokumet.docx
+++ b/Abschlussdokument/Abschlussdokumet.docx
@@ -204,7 +204,23 @@
           <w:rFonts w:ascii="Arial" w:hAnsi="Arial" w:cs="Arial"/>
           <w:sz w:val="28"/>
         </w:rPr>
-        <w:t>, Lena Gräwe, Ahmad Haschemi und Lena Knickmeier</w:t>
+        <w:t xml:space="preserve">, Lena </w:t>
+      </w:r>
+      <w:proofErr w:type="spellStart"/>
+      <w:r>
+        <w:rPr>
+          <w:rFonts w:ascii="Arial" w:hAnsi="Arial" w:cs="Arial"/>
+          <w:sz w:val="28"/>
+        </w:rPr>
+        <w:t>Gräwe</w:t>
+      </w:r>
+      <w:proofErr w:type="spellEnd"/>
+      <w:r>
+        <w:rPr>
+          <w:rFonts w:ascii="Arial" w:hAnsi="Arial" w:cs="Arial"/>
+          <w:sz w:val="28"/>
+        </w:rPr>
+        <w:t>, Ahmad Haschemi und Lena Knickmeier</w:t>
       </w:r>
     </w:p>
     <w:p>
@@ -3637,10 +3653,10 @@
             <v:path o:extrusionok="f" gradientshapeok="t" o:connecttype="rect"/>
             <o:lock v:ext="edit" aspectratio="t"/>
           </v:shapetype>
-          <v:shape id="_x0000_i1025" type="#_x0000_t75" style="width:201pt;height:314.15pt" o:ole="">
+          <v:shape id="_x0000_i1025" type="#_x0000_t75" style="width:201.05pt;height:314.05pt" o:ole="">
             <v:imagedata r:id="rId8" o:title=""/>
           </v:shape>
-          <o:OLEObject Type="Embed" ProgID="Visio.Drawing.15" ShapeID="_x0000_i1025" DrawAspect="Content" ObjectID="_1534668260" r:id="rId9"/>
+          <o:OLEObject Type="Embed" ProgID="Visio.Drawing.15" ShapeID="_x0000_i1025" DrawAspect="Content" ObjectID="_1534671270" r:id="rId9"/>
         </w:object>
       </w:r>
     </w:p>
@@ -3656,14 +3672,27 @@
       <w:r>
         <w:t xml:space="preserve">Abbildung </w:t>
       </w:r>
-      <w:fldSimple w:instr=" SEQ Abbildung \* ARABIC ">
-        <w:r>
-          <w:rPr>
-            <w:noProof/>
-          </w:rPr>
-          <w:t>1</w:t>
-        </w:r>
-      </w:fldSimple>
+      <w:r>
+        <w:fldChar w:fldCharType="begin"/>
+      </w:r>
+      <w:r>
+        <w:instrText xml:space="preserve"> SEQ Abbildung \* ARABIC </w:instrText>
+      </w:r>
+      <w:r>
+        <w:fldChar w:fldCharType="separate"/>
+      </w:r>
+      <w:r>
+        <w:rPr>
+          <w:noProof/>
+        </w:rPr>
+        <w:t>1</w:t>
+      </w:r>
+      <w:r>
+        <w:rPr>
+          <w:noProof/>
+        </w:rPr>
+        <w:fldChar w:fldCharType="end"/>
+      </w:r>
     </w:p>
     <w:p>
       <w:pPr>
@@ -3846,7 +3875,35 @@
         <w:rPr>
           <w:rFonts w:ascii="Arial" w:hAnsi="Arial" w:cs="Arial"/>
         </w:rPr>
-        <w:t xml:space="preserve">Nach ersten Recherchen zum Thema Neuronale Netze fiel die Entscheidung für das Framework „Neuroph 2.7“ von </w:t>
+        <w:t>Nach ersten Recherchen zum Thema Neuronale</w:t>
+      </w:r>
+      <w:r>
+        <w:rPr>
+          <w:rFonts w:ascii="Arial" w:hAnsi="Arial" w:cs="Arial"/>
+        </w:rPr>
+        <w:t xml:space="preserve"> Netze fiel die Entscheidung auf</w:t>
+      </w:r>
+      <w:bookmarkStart w:id="4" w:name="_GoBack"/>
+      <w:bookmarkEnd w:id="4"/>
+      <w:r>
+        <w:rPr>
+          <w:rFonts w:ascii="Arial" w:hAnsi="Arial" w:cs="Arial"/>
+        </w:rPr>
+        <w:t xml:space="preserve"> das Framework „</w:t>
+      </w:r>
+      <w:proofErr w:type="spellStart"/>
+      <w:r>
+        <w:rPr>
+          <w:rFonts w:ascii="Arial" w:hAnsi="Arial" w:cs="Arial"/>
+        </w:rPr>
+        <w:t>Neuroph</w:t>
+      </w:r>
+      <w:proofErr w:type="spellEnd"/>
+      <w:r>
+        <w:rPr>
+          <w:rFonts w:ascii="Arial" w:hAnsi="Arial" w:cs="Arial"/>
+        </w:rPr>
+        <w:t xml:space="preserve"> 2.7“ von </w:t>
       </w:r>
       <w:proofErr w:type="spellStart"/>
       <w:r>
@@ -4145,14 +4202,14 @@
         </w:rPr>
         <w:t xml:space="preserve">Test und </w:t>
       </w:r>
-      <w:commentRangeStart w:id="4"/>
+      <w:commentRangeStart w:id="5"/>
       <w:r>
         <w:rPr>
           <w:rFonts w:ascii="Arial" w:hAnsi="Arial" w:cs="Arial"/>
         </w:rPr>
         <w:t>Auswertung</w:t>
       </w:r>
-      <w:commentRangeEnd w:id="4"/>
+      <w:commentRangeEnd w:id="5"/>
       <w:r>
         <w:rPr>
           <w:rStyle w:val="Kommentarzeichen"/>
@@ -4160,18 +4217,8 @@
           <w:color w:val="auto"/>
           <w:lang w:val="en-US"/>
         </w:rPr>
-        <w:commentReference w:id="4"/>
-      </w:r>
-    </w:p>
-    <w:p>
-      <w:pPr>
-        <w:pStyle w:val="berschrift2"/>
-        <w:ind w:left="360"/>
-        <w:jc w:val="both"/>
-        <w:rPr>
-          <w:rFonts w:ascii="Arial" w:hAnsi="Arial" w:cs="Arial"/>
-        </w:rPr>
-      </w:pPr>
+        <w:commentReference w:id="5"/>
+      </w:r>
     </w:p>
     <w:p>
       <w:pPr>
@@ -4546,19 +4593,19 @@
         </w:rPr>
         <w:t xml:space="preserve"> zu einer Verschlechterung der Spielperformance. </w:t>
       </w:r>
-      <w:commentRangeStart w:id="5"/>
+      <w:commentRangeStart w:id="6"/>
       <w:r>
         <w:rPr>
           <w:rFonts w:ascii="Arial" w:hAnsi="Arial" w:cs="Arial"/>
         </w:rPr>
         <w:t>Dabei wurden sowohl die Parameter als auch die Trainingsintervalle geändert</w:t>
       </w:r>
-      <w:commentRangeEnd w:id="5"/>
+      <w:commentRangeEnd w:id="6"/>
       <w:r>
         <w:rPr>
           <w:rStyle w:val="Kommentarzeichen"/>
         </w:rPr>
-        <w:commentReference w:id="5"/>
+        <w:commentReference w:id="6"/>
       </w:r>
       <w:r>
         <w:rPr>
@@ -7000,14 +7047,14 @@
         <w:pStyle w:val="Beschriftung"/>
         <w:jc w:val="center"/>
       </w:pPr>
-      <w:commentRangeStart w:id="6"/>
+      <w:commentRangeStart w:id="7"/>
       <w:r>
         <w:t xml:space="preserve">Abbildung </w:t>
       </w:r>
       <w:r>
         <w:t>7</w:t>
       </w:r>
-      <w:commentRangeEnd w:id="6"/>
+      <w:commentRangeEnd w:id="7"/>
       <w:r>
         <w:rPr>
           <w:rStyle w:val="Kommentarzeichen"/>
@@ -7016,7 +7063,7 @@
           <w:color w:val="auto"/>
           <w:lang w:val="en-US"/>
         </w:rPr>
-        <w:commentReference w:id="6"/>
+        <w:commentReference w:id="7"/>
       </w:r>
     </w:p>
     <w:p>
@@ -7045,20 +7092,20 @@
         </w:rPr>
         <w:t>. [siehe Abb</w:t>
       </w:r>
-      <w:commentRangeStart w:id="7"/>
+      <w:commentRangeStart w:id="8"/>
       <w:r>
         <w:rPr>
           <w:rFonts w:ascii="Arial" w:hAnsi="Arial" w:cs="Arial"/>
         </w:rPr>
         <w:t>. 8</w:t>
       </w:r>
-      <w:commentRangeEnd w:id="7"/>
+      <w:commentRangeEnd w:id="8"/>
       <w:r>
         <w:rPr>
           <w:rStyle w:val="Kommentarzeichen"/>
           <w:lang w:val="en-US"/>
         </w:rPr>
-        <w:commentReference w:id="7"/>
+        <w:commentReference w:id="8"/>
       </w:r>
       <w:r>
         <w:rPr>
@@ -7252,13 +7299,7 @@
         <w:rPr>
           <w:rFonts w:ascii="Arial" w:hAnsi="Arial" w:cs="Arial"/>
         </w:rPr>
-        <w:t>durchgeführten</w:t>
-      </w:r>
-      <w:r>
-        <w:rPr>
-          <w:rFonts w:ascii="Arial" w:hAnsi="Arial" w:cs="Arial"/>
-        </w:rPr>
-        <w:t xml:space="preserve"> </w:t>
+        <w:t xml:space="preserve">durchgeführten </w:t>
       </w:r>
       <w:r>
         <w:rPr>
@@ -12550,20 +12591,20 @@
         </w:rPr>
         <w:t xml:space="preserve"> konnte das beste Ergebnis erzielt werden. Mit mehr Einträgen wurde das </w:t>
       </w:r>
-      <w:commentRangeStart w:id="8"/>
+      <w:commentRangeStart w:id="9"/>
       <w:r>
         <w:rPr>
           <w:rFonts w:ascii="Arial" w:hAnsi="Arial" w:cs="Arial"/>
         </w:rPr>
         <w:t>Ergebnis</w:t>
       </w:r>
-      <w:commentRangeEnd w:id="8"/>
+      <w:commentRangeEnd w:id="9"/>
       <w:r>
         <w:rPr>
           <w:rStyle w:val="Kommentarzeichen"/>
           <w:rFonts w:ascii="Arial" w:hAnsi="Arial" w:cs="Arial"/>
         </w:rPr>
-        <w:commentReference w:id="8"/>
+        <w:commentReference w:id="9"/>
       </w:r>
       <w:r>
         <w:rPr>
@@ -16655,20 +16696,20 @@
         </w:rPr>
         <w:t xml:space="preserve">Hierzu sollte die Berechnung der Werte für die Zustände neu betrachtet werden. Evtl. genüg es schon auf die Durchschnittsberechnung zu verzichten und nur den maximalen Wert der nächsten Zustände zu betrachten, </w:t>
       </w:r>
-      <w:commentRangeStart w:id="9"/>
+      <w:commentRangeStart w:id="10"/>
       <w:r>
         <w:rPr>
           <w:rFonts w:ascii="Arial" w:hAnsi="Arial" w:cs="Arial"/>
         </w:rPr>
         <w:t>nachdem für den Gegner vom für ihn bestmöglichen Zug ausgegangen wird</w:t>
       </w:r>
-      <w:commentRangeEnd w:id="9"/>
+      <w:commentRangeEnd w:id="10"/>
       <w:r>
         <w:rPr>
           <w:rStyle w:val="Kommentarzeichen"/>
           <w:lang w:val="en-US"/>
         </w:rPr>
-        <w:commentReference w:id="9"/>
+        <w:commentReference w:id="10"/>
       </w:r>
       <w:r>
         <w:rPr>
@@ -16720,28 +16761,28 @@
         </w:rPr>
         <w:t xml:space="preserve">an ihre </w:t>
       </w:r>
-      <w:commentRangeStart w:id="10"/>
       <w:commentRangeStart w:id="11"/>
+      <w:commentRangeStart w:id="12"/>
       <w:r>
         <w:rPr>
           <w:rFonts w:ascii="Arial" w:hAnsi="Arial" w:cs="Arial"/>
         </w:rPr>
         <w:t>Grenzen</w:t>
       </w:r>
-      <w:commentRangeEnd w:id="10"/>
+      <w:commentRangeEnd w:id="11"/>
       <w:r>
         <w:rPr>
           <w:rStyle w:val="Kommentarzeichen"/>
           <w:rFonts w:ascii="Arial" w:hAnsi="Arial" w:cs="Arial"/>
         </w:rPr>
-        <w:commentReference w:id="10"/>
-      </w:r>
-      <w:commentRangeEnd w:id="11"/>
+        <w:commentReference w:id="11"/>
+      </w:r>
+      <w:commentRangeEnd w:id="12"/>
       <w:r>
         <w:rPr>
           <w:rStyle w:val="Kommentarzeichen"/>
         </w:rPr>
-        <w:commentReference w:id="11"/>
+        <w:commentReference w:id="12"/>
       </w:r>
       <w:r>
         <w:rPr>
@@ -16813,20 +16854,20 @@
         </w:rPr>
         <w:t xml:space="preserve"> nicht sehr effizient, da die Anzahl der Zustände in der Datenbank sehr schnell sehr groß wird. Bei </w:t>
       </w:r>
-      <w:commentRangeStart w:id="12"/>
+      <w:commentRangeStart w:id="13"/>
       <w:r>
         <w:rPr>
           <w:rFonts w:ascii="Arial" w:hAnsi="Arial" w:cs="Arial"/>
         </w:rPr>
         <w:t xml:space="preserve">3.200.00 </w:t>
       </w:r>
-      <w:commentRangeEnd w:id="12"/>
+      <w:commentRangeEnd w:id="13"/>
       <w:r>
         <w:rPr>
           <w:rStyle w:val="Kommentarzeichen"/>
           <w:lang w:val="en-US"/>
         </w:rPr>
-        <w:commentReference w:id="12"/>
+        <w:commentReference w:id="13"/>
       </w:r>
       <w:r>
         <w:rPr>
@@ -16896,7 +16937,7 @@
         </w:rPr>
         <w:t xml:space="preserve"> Zustände gibt. </w:t>
       </w:r>
-      <w:commentRangeStart w:id="13"/>
+      <w:commentRangeStart w:id="14"/>
       <w:r>
         <w:rPr>
           <w:rFonts w:ascii="Arial" w:eastAsiaTheme="minorEastAsia" w:hAnsi="Arial" w:cs="Arial"/>
@@ -16910,13 +16951,13 @@
         </w:rPr>
         <w:t>vgl. ]</w:t>
       </w:r>
-      <w:commentRangeEnd w:id="13"/>
+      <w:commentRangeEnd w:id="14"/>
       <w:proofErr w:type="gramEnd"/>
       <w:r>
         <w:rPr>
           <w:rStyle w:val="Kommentarzeichen"/>
         </w:rPr>
-        <w:commentReference w:id="13"/>
+        <w:commentReference w:id="14"/>
       </w:r>
       <w:r>
         <w:rPr>
@@ -17105,7 +17146,7 @@
         </w:rPr>
         <w:t xml:space="preserve"> die im jeweiligen Zustand enthalten sind. Wichtig ist aber, dass nicht zu viele Informationen verloren gehen. </w:t>
       </w:r>
-      <w:commentRangeStart w:id="14"/>
+      <w:commentRangeStart w:id="15"/>
       <w:r>
         <w:rPr>
           <w:rFonts w:ascii="Arial" w:hAnsi="Arial" w:cs="Arial"/>
@@ -17119,13 +17160,13 @@
         </w:rPr>
         <w:t>vgl. ]</w:t>
       </w:r>
-      <w:commentRangeEnd w:id="14"/>
+      <w:commentRangeEnd w:id="15"/>
       <w:proofErr w:type="gramEnd"/>
       <w:r>
         <w:rPr>
           <w:rStyle w:val="Kommentarzeichen"/>
         </w:rPr>
-        <w:commentReference w:id="14"/>
+        <w:commentReference w:id="15"/>
       </w:r>
       <w:r>
         <w:rPr>
@@ -17291,8 +17332,6 @@
         </w:rPr>
         <w:t>, dies müsste allerdings auch experimentell getestet werden.</w:t>
       </w:r>
-      <w:bookmarkStart w:id="15" w:name="_GoBack"/>
-      <w:bookmarkEnd w:id="15"/>
     </w:p>
     <w:p>
       <w:pPr>
@@ -17420,7 +17459,7 @@
       </w:pPr>
     </w:p>
   </w:comment>
-  <w:comment w:id="4" w:author="Lena Knickmeier" w:date="2016-09-06T09:19:00Z" w:initials="LK">
+  <w:comment w:id="5" w:author="Lena Knickmeier" w:date="2016-09-06T09:19:00Z" w:initials="LK">
     <w:p>
       <w:pPr>
         <w:pStyle w:val="Kommentartext"/>
@@ -17478,7 +17517,7 @@
       </w:r>
     </w:p>
   </w:comment>
-  <w:comment w:id="5" w:author="Lena Knickmeier" w:date="2016-09-04T16:38:00Z" w:initials="LK">
+  <w:comment w:id="6" w:author="Lena Knickmeier" w:date="2016-09-04T16:38:00Z" w:initials="LK">
     <w:p>
       <w:pPr>
         <w:pStyle w:val="Kommentartext"/>
@@ -17508,27 +17547,6 @@
       <w:proofErr w:type="spellStart"/>
       <w:r>
         <w:t>protokollieren</w:t>
-      </w:r>
-      <w:proofErr w:type="spellEnd"/>
-      <w:r>
-        <w:t>?</w:t>
-      </w:r>
-    </w:p>
-  </w:comment>
-  <w:comment w:id="6" w:author="Lena Gräwe" w:date="2016-09-06T11:31:00Z" w:initials="LG">
-    <w:p>
-      <w:pPr>
-        <w:pStyle w:val="Kommentartext"/>
-      </w:pPr>
-      <w:r>
-        <w:rPr>
-          <w:rStyle w:val="Kommentarzeichen"/>
-        </w:rPr>
-        <w:annotationRef/>
-      </w:r>
-      <w:proofErr w:type="spellStart"/>
-      <w:r>
-        <w:t>Verschieben</w:t>
       </w:r>
       <w:proofErr w:type="spellEnd"/>
       <w:r>
@@ -17547,12 +17565,17 @@
         </w:rPr>
         <w:annotationRef/>
       </w:r>
+      <w:proofErr w:type="spellStart"/>
+      <w:r>
+        <w:t>Verschieben</w:t>
+      </w:r>
+      <w:proofErr w:type="spellEnd"/>
       <w:r>
         <w:t>?</w:t>
       </w:r>
     </w:p>
   </w:comment>
-  <w:comment w:id="8" w:author="Jonathan Cawalla" w:date="2016-09-05T21:30:00Z" w:initials="JC">
+  <w:comment w:id="8" w:author="Lena Gräwe" w:date="2016-09-06T11:31:00Z" w:initials="LG">
     <w:p>
       <w:pPr>
         <w:pStyle w:val="Kommentartext"/>
@@ -17563,25 +17586,12 @@
         </w:rPr>
         <w:annotationRef/>
       </w:r>
-      <w:proofErr w:type="spellStart"/>
-      <w:r>
-        <w:t>Tabelle</w:t>
-      </w:r>
-      <w:proofErr w:type="spellEnd"/>
-      <w:r>
-        <w:t xml:space="preserve"> </w:t>
-      </w:r>
-      <w:proofErr w:type="spellStart"/>
-      <w:r>
-        <w:t>eintragen</w:t>
-      </w:r>
-      <w:proofErr w:type="spellEnd"/>
       <w:r>
         <w:t>?</w:t>
       </w:r>
     </w:p>
   </w:comment>
-  <w:comment w:id="9" w:author="Lena Gräwe" w:date="2016-09-06T11:52:00Z" w:initials="LG">
+  <w:comment w:id="9" w:author="Jonathan Cawalla" w:date="2016-09-05T21:30:00Z" w:initials="JC">
     <w:p>
       <w:pPr>
         <w:pStyle w:val="Kommentartext"/>
@@ -17592,12 +17602,41 @@
         </w:rPr>
         <w:annotationRef/>
       </w:r>
+      <w:proofErr w:type="spellStart"/>
+      <w:r>
+        <w:t>Tabelle</w:t>
+      </w:r>
+      <w:proofErr w:type="spellEnd"/>
+      <w:r>
+        <w:t xml:space="preserve"> </w:t>
+      </w:r>
+      <w:proofErr w:type="spellStart"/>
+      <w:r>
+        <w:t>eintragen</w:t>
+      </w:r>
+      <w:proofErr w:type="spellEnd"/>
       <w:r>
         <w:t>?</w:t>
       </w:r>
     </w:p>
   </w:comment>
-  <w:comment w:id="10" w:author="Jonathan Cawalla" w:date="2016-09-05T17:00:00Z" w:initials="JC">
+  <w:comment w:id="10" w:author="Lena Gräwe" w:date="2016-09-06T11:52:00Z" w:initials="LG">
+    <w:p>
+      <w:pPr>
+        <w:pStyle w:val="Kommentartext"/>
+      </w:pPr>
+      <w:r>
+        <w:rPr>
+          <w:rStyle w:val="Kommentarzeichen"/>
+        </w:rPr>
+        <w:annotationRef/>
+      </w:r>
+      <w:r>
+        <w:t>?</w:t>
+      </w:r>
+    </w:p>
+  </w:comment>
+  <w:comment w:id="11" w:author="Jonathan Cawalla" w:date="2016-09-05T17:00:00Z" w:initials="JC">
     <w:p>
       <w:pPr>
         <w:pStyle w:val="Kommentartext"/>
@@ -17641,7 +17680,7 @@
       <w:proofErr w:type="gramEnd"/>
     </w:p>
   </w:comment>
-  <w:comment w:id="11" w:author="Lena Knickmeier" w:date="2016-09-05T19:08:00Z" w:initials="LK">
+  <w:comment w:id="12" w:author="Lena Knickmeier" w:date="2016-09-05T19:08:00Z" w:initials="LK">
     <w:p>
       <w:pPr>
         <w:pStyle w:val="Kommentartext"/>
@@ -17683,7 +17722,7 @@
       </w:pPr>
     </w:p>
   </w:comment>
-  <w:comment w:id="12" w:author="Lena Gräwe" w:date="2016-09-06T11:54:00Z" w:initials="LG">
+  <w:comment w:id="13" w:author="Lena Gräwe" w:date="2016-09-06T11:54:00Z" w:initials="LG">
     <w:p>
       <w:pPr>
         <w:pStyle w:val="Kommentartext"/>
@@ -17720,7 +17759,7 @@
       </w:r>
     </w:p>
   </w:comment>
-  <w:comment w:id="13" w:author="Lena Knickmeier" w:date="2016-09-05T21:17:00Z" w:initials="LK">
+  <w:comment w:id="14" w:author="Lena Knickmeier" w:date="2016-09-05T21:17:00Z" w:initials="LK">
     <w:p>
       <w:pPr>
         <w:pStyle w:val="Kommentartext"/>
@@ -17738,7 +17777,7 @@
       <w:proofErr w:type="spellEnd"/>
     </w:p>
   </w:comment>
-  <w:comment w:id="14" w:author="Lena Knickmeier" w:date="2016-09-05T22:53:00Z" w:initials="LK">
+  <w:comment w:id="15" w:author="Lena Knickmeier" w:date="2016-09-05T22:53:00Z" w:initials="LK">
     <w:p>
       <w:pPr>
         <w:pStyle w:val="Kommentartext"/>
@@ -20854,7 +20893,7 @@
       </w:pPr>
     </w:pPrDefault>
   </w:docDefaults>
-  <w:latentStyles w:defLockedState="0" w:defUIPriority="99" w:defSemiHidden="0" w:defUnhideWhenUsed="0" w:defQFormat="0" w:count="373">
+  <w:latentStyles w:defLockedState="0" w:defUIPriority="99" w:defSemiHidden="0" w:defUnhideWhenUsed="0" w:defQFormat="0" w:count="372">
     <w:lsdException w:name="Normal" w:uiPriority="0" w:qFormat="1"/>
     <w:lsdException w:name="heading 1" w:uiPriority="9" w:qFormat="1"/>
     <w:lsdException w:name="heading 2" w:semiHidden="1" w:uiPriority="9" w:unhideWhenUsed="1" w:qFormat="1"/>
@@ -20960,6 +20999,7 @@
     <w:lsdException w:name="HTML Sample" w:semiHidden="1" w:unhideWhenUsed="1"/>
     <w:lsdException w:name="HTML Typewriter" w:semiHidden="1" w:unhideWhenUsed="1"/>
     <w:lsdException w:name="HTML Variable" w:semiHidden="1" w:unhideWhenUsed="1"/>
+    <w:lsdException w:name="Normal Table" w:semiHidden="1" w:unhideWhenUsed="1"/>
     <w:lsdException w:name="annotation subject" w:semiHidden="1" w:unhideWhenUsed="1"/>
     <w:lsdException w:name="No List" w:semiHidden="1" w:unhideWhenUsed="1"/>
     <w:lsdException w:name="Outline List 1" w:semiHidden="1" w:unhideWhenUsed="1"/>
@@ -21006,8 +21046,10 @@
     <w:lsdException w:name="Table Subtle 2" w:semiHidden="1" w:unhideWhenUsed="1"/>
     <w:lsdException w:name="Table Web 1" w:semiHidden="1" w:unhideWhenUsed="1"/>
     <w:lsdException w:name="Table Web 2" w:semiHidden="1" w:unhideWhenUsed="1"/>
+    <w:lsdException w:name="Table Web 3" w:semiHidden="1" w:unhideWhenUsed="1"/>
     <w:lsdException w:name="Balloon Text" w:semiHidden="1" w:unhideWhenUsed="1"/>
     <w:lsdException w:name="Table Grid" w:uiPriority="39"/>
+    <w:lsdException w:name="Table Theme" w:semiHidden="1" w:unhideWhenUsed="1"/>
     <w:lsdException w:name="Placeholder Text" w:semiHidden="1"/>
     <w:lsdException w:name="No Spacing" w:uiPriority="1" w:qFormat="1"/>
     <w:lsdException w:name="Light Shading" w:uiPriority="60"/>
@@ -21224,7 +21266,6 @@
     <w:lsdException w:name="List Table 6 Colorful Accent 6" w:uiPriority="51"/>
     <w:lsdException w:name="List Table 7 Colorful Accent 6" w:uiPriority="52"/>
     <w:lsdException w:name="Mention" w:semiHidden="1" w:unhideWhenUsed="1"/>
-    <w:lsdException w:name="Smart Hyperlink" w:semiHidden="1" w:unhideWhenUsed="1"/>
   </w:latentStyles>
   <w:style w:type="paragraph" w:default="1" w:styleId="Standard">
     <w:name w:val="Normal"/>

</xml_diff>

<commit_message>
Ahmads Teil überarbeitet und in Abschlusdok. eingefügt.
</commit_message>
<xml_diff>
--- a/Abschlussdokument/Abschlussdokumet.docx
+++ b/Abschlussdokument/Abschlussdokumet.docx
@@ -188,39 +188,7 @@
           <w:rFonts w:ascii="Arial" w:hAnsi="Arial" w:cs="Arial"/>
           <w:sz w:val="28"/>
         </w:rPr>
-        <w:t xml:space="preserve"> von Jonathan </w:t>
-      </w:r>
-      <w:proofErr w:type="spellStart"/>
-      <w:r>
-        <w:rPr>
-          <w:rFonts w:ascii="Arial" w:hAnsi="Arial" w:cs="Arial"/>
-          <w:sz w:val="28"/>
-        </w:rPr>
-        <w:t>Cawalla</w:t>
-      </w:r>
-      <w:proofErr w:type="spellEnd"/>
-      <w:r>
-        <w:rPr>
-          <w:rFonts w:ascii="Arial" w:hAnsi="Arial" w:cs="Arial"/>
-          <w:sz w:val="28"/>
-        </w:rPr>
-        <w:t xml:space="preserve">, Lena </w:t>
-      </w:r>
-      <w:proofErr w:type="spellStart"/>
-      <w:r>
-        <w:rPr>
-          <w:rFonts w:ascii="Arial" w:hAnsi="Arial" w:cs="Arial"/>
-          <w:sz w:val="28"/>
-        </w:rPr>
-        <w:t>Gräwe</w:t>
-      </w:r>
-      <w:proofErr w:type="spellEnd"/>
-      <w:r>
-        <w:rPr>
-          <w:rFonts w:ascii="Arial" w:hAnsi="Arial" w:cs="Arial"/>
-          <w:sz w:val="28"/>
-        </w:rPr>
-        <w:t>, Ahmad Haschemi und Lena Knickmeier</w:t>
+        <w:t xml:space="preserve"> von Jonathan Cawalla, Lena Gräwe, Ahmad Haschemi und Lena Knickmeier</w:t>
       </w:r>
     </w:p>
     <w:p>
@@ -306,7 +274,6 @@
         </w:rPr>
         <w:t xml:space="preserve">Im Rahmen des Business Analytics Projekt sollte anlehnend an die aktuellen Erfolge von Google mit ihrer künstlichen Intelligenz (KI) </w:t>
       </w:r>
-      <w:proofErr w:type="spellStart"/>
       <w:r>
         <w:rPr>
           <w:rFonts w:ascii="Arial" w:hAnsi="Arial" w:cs="Arial"/>
@@ -314,7 +281,6 @@
         </w:rPr>
         <w:t>AlphaGo</w:t>
       </w:r>
-      <w:proofErr w:type="spellEnd"/>
       <w:r>
         <w:rPr>
           <w:rFonts w:ascii="Arial" w:hAnsi="Arial" w:cs="Arial"/>
@@ -328,21 +294,12 @@
         </w:rPr>
         <w:t xml:space="preserve">eine lernende KI implementiert werden. Die </w:t>
       </w:r>
-      <w:proofErr w:type="spellStart"/>
       <w:r>
         <w:rPr>
           <w:rFonts w:ascii="Arial" w:hAnsi="Arial" w:cs="Arial"/>
           <w:i/>
         </w:rPr>
-        <w:t>AlphaGo</w:t>
-      </w:r>
-      <w:proofErr w:type="spellEnd"/>
-      <w:r>
-        <w:rPr>
-          <w:rFonts w:ascii="Arial" w:hAnsi="Arial" w:cs="Arial"/>
-          <w:i/>
-        </w:rPr>
-        <w:t>-</w:t>
+        <w:t>AlphaGo-</w:t>
       </w:r>
       <w:r>
         <w:rPr>
@@ -696,17 +653,8 @@
           <w:rFonts w:ascii="Arial" w:hAnsi="Arial" w:cs="Arial"/>
           <w:highlight w:val="yellow"/>
         </w:rPr>
-        <w:t xml:space="preserve">Victor </w:t>
-      </w:r>
-      <w:proofErr w:type="spellStart"/>
-      <w:r>
-        <w:rPr>
-          <w:rFonts w:ascii="Arial" w:hAnsi="Arial" w:cs="Arial"/>
-          <w:highlight w:val="yellow"/>
-        </w:rPr>
-        <w:t>Allis</w:t>
-      </w:r>
-      <w:proofErr w:type="spellEnd"/>
+        <w:t>Victor Allis</w:t>
+      </w:r>
       <w:r>
         <w:rPr>
           <w:rFonts w:ascii="Arial" w:hAnsi="Arial" w:cs="Arial"/>
@@ -1030,7 +978,6 @@
         </w:rPr>
         <w:t xml:space="preserve">enthält jeweils eine globale Variable für die Spielfeldbreite, eine für die Spielfeldhöhe und eine für die Anzahl von Steinen, die nebeneinander gereiht werden müssen, um zu gewinnen. Das Spielfeld selbst wird in einem zwei dimensionales Array </w:t>
       </w:r>
-      <w:proofErr w:type="spellStart"/>
       <w:r>
         <w:rPr>
           <w:rFonts w:ascii="Arial" w:hAnsi="Arial" w:cs="Arial"/>
@@ -1038,7 +985,6 @@
         </w:rPr>
         <w:t>board</w:t>
       </w:r>
-      <w:proofErr w:type="spellEnd"/>
       <w:r>
         <w:rPr>
           <w:rFonts w:ascii="Arial" w:hAnsi="Arial" w:cs="Arial"/>
@@ -1082,21 +1028,12 @@
           <w:i/>
         </w:rPr>
       </w:pPr>
-      <w:proofErr w:type="spellStart"/>
       <w:r>
         <w:rPr>
           <w:rFonts w:ascii="Arial" w:hAnsi="Arial" w:cs="Arial"/>
           <w:i/>
         </w:rPr>
-        <w:t>PlayGame</w:t>
-      </w:r>
-      <w:proofErr w:type="spellEnd"/>
-      <w:r>
-        <w:rPr>
-          <w:rFonts w:ascii="Arial" w:hAnsi="Arial" w:cs="Arial"/>
-          <w:i/>
-        </w:rPr>
-        <w:t xml:space="preserve"> </w:t>
+        <w:t xml:space="preserve">PlayGame </w:t>
       </w:r>
       <w:r>
         <w:rPr>
@@ -1126,7 +1063,6 @@
           <w:i/>
         </w:rPr>
       </w:pPr>
-      <w:proofErr w:type="spellStart"/>
       <w:r>
         <w:rPr>
           <w:rFonts w:ascii="Arial" w:hAnsi="Arial" w:cs="Arial"/>
@@ -1134,7 +1070,6 @@
         </w:rPr>
         <w:t>generateDataset</w:t>
       </w:r>
-      <w:proofErr w:type="spellEnd"/>
       <w:r>
         <w:rPr>
           <w:rFonts w:ascii="Arial" w:hAnsi="Arial" w:cs="Arial"/>
@@ -1190,7 +1125,6 @@
           <w:i/>
         </w:rPr>
       </w:pPr>
-      <w:proofErr w:type="spellStart"/>
       <w:r>
         <w:rPr>
           <w:rFonts w:ascii="Arial" w:hAnsi="Arial" w:cs="Arial"/>
@@ -1198,7 +1132,6 @@
         </w:rPr>
         <w:t>trainQPlayer</w:t>
       </w:r>
-      <w:proofErr w:type="spellEnd"/>
       <w:r>
         <w:rPr>
           <w:rFonts w:ascii="Arial" w:hAnsi="Arial" w:cs="Arial"/>
@@ -1239,7 +1172,6 @@
           <w:i/>
         </w:rPr>
       </w:pPr>
-      <w:proofErr w:type="spellStart"/>
       <w:r>
         <w:rPr>
           <w:rFonts w:ascii="Arial" w:hAnsi="Arial" w:cs="Arial"/>
@@ -1259,50 +1191,40 @@
           <w:rFonts w:ascii="Arial" w:hAnsi="Arial" w:cs="Arial"/>
           <w:i/>
         </w:rPr>
-        <w:t>urnament</w:t>
-      </w:r>
-      <w:proofErr w:type="spellEnd"/>
+        <w:t xml:space="preserve">urnament </w:t>
+      </w:r>
       <w:r>
         <w:rPr>
           <w:rFonts w:ascii="Arial" w:hAnsi="Arial" w:cs="Arial"/>
           <w:i/>
         </w:rPr>
-        <w:t xml:space="preserve"> </w:t>
+        <w:br/>
+      </w:r>
+      <w:r>
+        <w:rPr>
+          <w:rFonts w:ascii="Arial" w:hAnsi="Arial" w:cs="Arial"/>
+        </w:rPr>
+        <w:t>Die Methode erhält die gleichen Eingabe-Param</w:t>
+      </w:r>
+      <w:r>
+        <w:rPr>
+          <w:rFonts w:ascii="Arial" w:hAnsi="Arial" w:cs="Arial"/>
+        </w:rPr>
+        <w:t>e</w:t>
+      </w:r>
+      <w:r>
+        <w:rPr>
+          <w:rFonts w:ascii="Arial" w:hAnsi="Arial" w:cs="Arial"/>
+        </w:rPr>
+        <w:t xml:space="preserve">ter wie </w:t>
       </w:r>
       <w:r>
         <w:rPr>
           <w:rFonts w:ascii="Arial" w:hAnsi="Arial" w:cs="Arial"/>
           <w:i/>
         </w:rPr>
-        <w:br/>
-      </w:r>
-      <w:r>
-        <w:rPr>
-          <w:rFonts w:ascii="Arial" w:hAnsi="Arial" w:cs="Arial"/>
-        </w:rPr>
-        <w:t>Die Methode erhält die gleichen Eingabe-Param</w:t>
-      </w:r>
-      <w:r>
-        <w:rPr>
-          <w:rFonts w:ascii="Arial" w:hAnsi="Arial" w:cs="Arial"/>
-        </w:rPr>
-        <w:t>e</w:t>
-      </w:r>
-      <w:r>
-        <w:rPr>
-          <w:rFonts w:ascii="Arial" w:hAnsi="Arial" w:cs="Arial"/>
-        </w:rPr>
-        <w:t xml:space="preserve">ter wie </w:t>
-      </w:r>
-      <w:proofErr w:type="spellStart"/>
-      <w:r>
-        <w:rPr>
-          <w:rFonts w:ascii="Arial" w:hAnsi="Arial" w:cs="Arial"/>
-          <w:i/>
-        </w:rPr>
         <w:t>trainQPlayer</w:t>
       </w:r>
-      <w:proofErr w:type="spellEnd"/>
       <w:r>
         <w:rPr>
           <w:rFonts w:ascii="Arial" w:hAnsi="Arial" w:cs="Arial"/>
@@ -1358,21 +1280,12 @@
           <w:b/>
         </w:rPr>
       </w:pPr>
-      <w:proofErr w:type="spellStart"/>
       <w:r>
         <w:rPr>
           <w:rFonts w:ascii="Arial" w:hAnsi="Arial" w:cs="Arial"/>
           <w:b/>
         </w:rPr>
-        <w:t>NormalKI</w:t>
-      </w:r>
-      <w:proofErr w:type="spellEnd"/>
-      <w:r>
-        <w:rPr>
-          <w:rFonts w:ascii="Arial" w:hAnsi="Arial" w:cs="Arial"/>
-          <w:b/>
-        </w:rPr>
-        <w:t xml:space="preserve"> und NormalKI2</w:t>
+        <w:t>NormalKI und NormalKI2</w:t>
       </w:r>
     </w:p>
     <w:p>
@@ -1444,35 +1357,7 @@
         <w:rPr>
           <w:rFonts w:ascii="Arial" w:hAnsi="Arial" w:cs="Arial"/>
         </w:rPr>
-        <w:t xml:space="preserve">Der enthaltene Algorithmus basiert auf einfachen </w:t>
-      </w:r>
-      <w:proofErr w:type="spellStart"/>
-      <w:r>
-        <w:rPr>
-          <w:rFonts w:ascii="Arial" w:hAnsi="Arial" w:cs="Arial"/>
-        </w:rPr>
-        <w:t>if</w:t>
-      </w:r>
-      <w:proofErr w:type="spellEnd"/>
-      <w:r>
-        <w:rPr>
-          <w:rFonts w:ascii="Arial" w:hAnsi="Arial" w:cs="Arial"/>
-        </w:rPr>
-        <w:t>-</w:t>
-      </w:r>
-      <w:proofErr w:type="spellStart"/>
-      <w:r>
-        <w:rPr>
-          <w:rFonts w:ascii="Arial" w:hAnsi="Arial" w:cs="Arial"/>
-        </w:rPr>
-        <w:t>then</w:t>
-      </w:r>
-      <w:proofErr w:type="spellEnd"/>
-      <w:r>
-        <w:rPr>
-          <w:rFonts w:ascii="Arial" w:hAnsi="Arial" w:cs="Arial"/>
-        </w:rPr>
-        <w:t>-Abfragen und Schleifen. Dabei wird zunächst geprüft, ob das Spielfeld leer ist. In diesem Fall wirf</w:t>
+        <w:t>Der enthaltene Algorithmus basiert auf einfachen if-then-Abfragen und Schleifen. Dabei wird zunächst geprüft, ob das Spielfeld leer ist. In diesem Fall wirf</w:t>
       </w:r>
       <w:r>
         <w:rPr>
@@ -1580,88 +1465,75 @@
         </w:rPr>
         <w:t xml:space="preserve"> Steine nebeneinander zu platzieren. Alle entsprechenden Züge werden als Spalten in einem Array </w:t>
       </w:r>
-      <w:proofErr w:type="spellStart"/>
       <w:r>
         <w:rPr>
           <w:rFonts w:ascii="Arial" w:hAnsi="Arial" w:cs="Arial"/>
           <w:i/>
         </w:rPr>
+        <w:t xml:space="preserve">possibleSolutions </w:t>
+      </w:r>
+      <w:r>
+        <w:rPr>
+          <w:rFonts w:ascii="Arial" w:hAnsi="Arial" w:cs="Arial"/>
+        </w:rPr>
+        <w:t>zwischengespeichert. Da Züge</w:t>
+      </w:r>
+      <w:r>
+        <w:rPr>
+          <w:rFonts w:ascii="Arial" w:hAnsi="Arial" w:cs="Arial"/>
+        </w:rPr>
+        <w:t>,</w:t>
+      </w:r>
+      <w:r>
+        <w:rPr>
+          <w:rFonts w:ascii="Arial" w:hAnsi="Arial" w:cs="Arial"/>
+        </w:rPr>
+        <w:t xml:space="preserve"> die es ermöglichen drei Steine neben einander zu platzieren</w:t>
+      </w:r>
+      <w:r>
+        <w:rPr>
+          <w:rFonts w:ascii="Arial" w:hAnsi="Arial" w:cs="Arial"/>
+        </w:rPr>
+        <w:t>,</w:t>
+      </w:r>
+      <w:r>
+        <w:rPr>
+          <w:rFonts w:ascii="Arial" w:hAnsi="Arial" w:cs="Arial"/>
+        </w:rPr>
+        <w:t xml:space="preserve"> natürlich auch zwei Steine neben einander zur Folge haben, werden sie doppelt in das Array aufgenommen. Anschießend werden alle Züge aus </w:t>
+      </w:r>
+      <w:r>
+        <w:rPr>
+          <w:rFonts w:ascii="Arial" w:hAnsi="Arial" w:cs="Arial"/>
+          <w:i/>
+        </w:rPr>
         <w:t>possibleSolutions</w:t>
       </w:r>
-      <w:proofErr w:type="spellEnd"/>
+      <w:r>
+        <w:rPr>
+          <w:rFonts w:ascii="Arial" w:hAnsi="Arial" w:cs="Arial"/>
+        </w:rPr>
+        <w:t xml:space="preserve"> entfernt, die es dem Gegner in seinem nächsten Zug ermöglichen (über eine Diagonale oder Horizontale) zu gewinnen. Im nächsten Schritt werden alle verbleibenden Spalten, die nicht am Rand liegen</w:t>
+      </w:r>
+      <w:r>
+        <w:rPr>
+          <w:rFonts w:ascii="Arial" w:hAnsi="Arial" w:cs="Arial"/>
+        </w:rPr>
+        <w:t>,</w:t>
+      </w:r>
+      <w:r>
+        <w:rPr>
+          <w:rFonts w:ascii="Arial" w:hAnsi="Arial" w:cs="Arial"/>
+        </w:rPr>
+        <w:t xml:space="preserve"> ein weiteres Mal in das Array kopiert, um dann einen zufälligen Zug auszuwählen. Falls </w:t>
+      </w:r>
       <w:r>
         <w:rPr>
           <w:rFonts w:ascii="Arial" w:hAnsi="Arial" w:cs="Arial"/>
           <w:i/>
         </w:rPr>
-        <w:t xml:space="preserve"> </w:t>
-      </w:r>
-      <w:r>
-        <w:rPr>
-          <w:rFonts w:ascii="Arial" w:hAnsi="Arial" w:cs="Arial"/>
-        </w:rPr>
-        <w:t>zwischengespeichert. Da Züge</w:t>
-      </w:r>
-      <w:r>
-        <w:rPr>
-          <w:rFonts w:ascii="Arial" w:hAnsi="Arial" w:cs="Arial"/>
-        </w:rPr>
-        <w:t>,</w:t>
-      </w:r>
-      <w:r>
-        <w:rPr>
-          <w:rFonts w:ascii="Arial" w:hAnsi="Arial" w:cs="Arial"/>
-        </w:rPr>
-        <w:t xml:space="preserve"> die es ermöglichen drei Steine neben einander zu platzieren</w:t>
-      </w:r>
-      <w:r>
-        <w:rPr>
-          <w:rFonts w:ascii="Arial" w:hAnsi="Arial" w:cs="Arial"/>
-        </w:rPr>
-        <w:t>,</w:t>
-      </w:r>
-      <w:r>
-        <w:rPr>
-          <w:rFonts w:ascii="Arial" w:hAnsi="Arial" w:cs="Arial"/>
-        </w:rPr>
-        <w:t xml:space="preserve"> natürlich auch zwei Steine neben einander zur Folge haben, werden sie doppelt in das Array aufgenommen. Anschießend werden alle Züge aus </w:t>
-      </w:r>
-      <w:proofErr w:type="spellStart"/>
-      <w:r>
-        <w:rPr>
-          <w:rFonts w:ascii="Arial" w:hAnsi="Arial" w:cs="Arial"/>
-          <w:i/>
-        </w:rPr>
         <w:t>possibleSolutions</w:t>
       </w:r>
-      <w:proofErr w:type="spellEnd"/>
-      <w:r>
-        <w:rPr>
-          <w:rFonts w:ascii="Arial" w:hAnsi="Arial" w:cs="Arial"/>
-        </w:rPr>
-        <w:t xml:space="preserve"> entfernt, die es dem Gegner in seinem nächsten Zug ermöglichen (über eine Diagonale oder Horizontale) zu gewinnen. Im nächsten Schritt werden alle verbleibenden Spalten, die nicht am Rand liegen</w:t>
-      </w:r>
-      <w:r>
-        <w:rPr>
-          <w:rFonts w:ascii="Arial" w:hAnsi="Arial" w:cs="Arial"/>
-        </w:rPr>
-        <w:t>,</w:t>
-      </w:r>
-      <w:r>
-        <w:rPr>
-          <w:rFonts w:ascii="Arial" w:hAnsi="Arial" w:cs="Arial"/>
-        </w:rPr>
-        <w:t xml:space="preserve"> ein weiteres Mal in das Array kopiert, um dann einen zufälligen Zug auszuwählen. Falls </w:t>
-      </w:r>
-      <w:proofErr w:type="spellStart"/>
-      <w:r>
-        <w:rPr>
-          <w:rFonts w:ascii="Arial" w:hAnsi="Arial" w:cs="Arial"/>
-          <w:i/>
-        </w:rPr>
-        <w:t>possibleSolutions</w:t>
-      </w:r>
-      <w:proofErr w:type="spellEnd"/>
       <w:r>
         <w:rPr>
           <w:rFonts w:ascii="Arial" w:hAnsi="Arial" w:cs="Arial"/>
@@ -1708,7 +1580,6 @@
         </w:rPr>
         <w:t xml:space="preserve"> enthält außerdem eine Variable </w:t>
       </w:r>
-      <w:proofErr w:type="spellStart"/>
       <w:r>
         <w:rPr>
           <w:rFonts w:ascii="Arial" w:hAnsi="Arial" w:cs="Arial"/>
@@ -1716,40 +1587,11 @@
         </w:rPr>
         <w:t>epsilon</w:t>
       </w:r>
-      <w:proofErr w:type="spellEnd"/>
-      <w:r>
-        <w:rPr>
-          <w:rFonts w:ascii="Arial" w:hAnsi="Arial" w:cs="Arial"/>
-        </w:rPr>
-        <w:t xml:space="preserve">, die festlegt wie viel Prozent der Spielzüge rein zufällig ausgewählt werden sollen. Diese Strategie ist bekannt als </w:t>
-      </w:r>
-      <w:proofErr w:type="spellStart"/>
-      <w:r>
-        <w:rPr>
-          <w:rFonts w:ascii="Arial" w:hAnsi="Arial" w:cs="Arial"/>
-        </w:rPr>
-        <w:t>epsilon</w:t>
-      </w:r>
-      <w:proofErr w:type="spellEnd"/>
-      <w:r>
-        <w:rPr>
-          <w:rFonts w:ascii="Arial" w:hAnsi="Arial" w:cs="Arial"/>
-        </w:rPr>
-        <w:t>-</w:t>
-      </w:r>
-      <w:proofErr w:type="spellStart"/>
-      <w:r>
-        <w:rPr>
-          <w:rFonts w:ascii="Arial" w:hAnsi="Arial" w:cs="Arial"/>
-        </w:rPr>
-        <w:t>greedy</w:t>
-      </w:r>
-      <w:proofErr w:type="spellEnd"/>
-      <w:r>
-        <w:rPr>
-          <w:rFonts w:ascii="Arial" w:hAnsi="Arial" w:cs="Arial"/>
-        </w:rPr>
-        <w:t>-Strategie und soll eine größere Varianz an Spielzügen ermöglichen.</w:t>
+      <w:r>
+        <w:rPr>
+          <w:rFonts w:ascii="Arial" w:hAnsi="Arial" w:cs="Arial"/>
+        </w:rPr>
+        <w:t>, die festlegt wie viel Prozent der Spielzüge rein zufällig ausgewählt werden sollen. Diese Strategie ist bekannt als epsilon-greedy-Strategie und soll eine größere Varianz an Spielzügen ermöglichen.</w:t>
       </w:r>
       <w:r>
         <w:rPr>
@@ -1757,7 +1599,6 @@
         </w:rPr>
         <w:t xml:space="preserve"> Dies ist der einzige Unterschied zu </w:t>
       </w:r>
-      <w:proofErr w:type="spellStart"/>
       <w:r>
         <w:rPr>
           <w:rFonts w:ascii="Arial" w:hAnsi="Arial" w:cs="Arial"/>
@@ -1765,7 +1606,6 @@
         </w:rPr>
         <w:t>NormalKI</w:t>
       </w:r>
-      <w:proofErr w:type="spellEnd"/>
       <w:r>
         <w:rPr>
           <w:rFonts w:ascii="Arial" w:hAnsi="Arial" w:cs="Arial"/>
@@ -1822,21 +1662,7 @@
         <w:rPr>
           <w:rFonts w:ascii="Arial" w:hAnsi="Arial" w:cs="Arial"/>
         </w:rPr>
-        <w:t xml:space="preserve"> wird eine effiziente Speicherstruktur für den Q-Player sehr wichtig. Es müssen beliebig viele Zustände gespeichert werden können und der Zugriff auf die Zustände muss sehr schnell ablaufen, da der Q-Player während eines Spieldurchlaufs in jedem Zug sowohl für diesen Zug, als auch für die nächsten Züge Abfragen an die Datenbank generiert. Aus diesem Grund wurde eine </w:t>
-      </w:r>
-      <w:proofErr w:type="spellStart"/>
-      <w:r>
-        <w:rPr>
-          <w:rFonts w:ascii="Arial" w:hAnsi="Arial" w:cs="Arial"/>
-        </w:rPr>
-        <w:t>HashMap</w:t>
-      </w:r>
-      <w:proofErr w:type="spellEnd"/>
-      <w:r>
-        <w:rPr>
-          <w:rFonts w:ascii="Arial" w:hAnsi="Arial" w:cs="Arial"/>
-        </w:rPr>
-        <w:t xml:space="preserve"> gewählt, die intern von der Klasse </w:t>
+        <w:t xml:space="preserve"> wird eine effiziente Speicherstruktur für den Q-Player sehr wichtig. Es müssen beliebig viele Zustände gespeichert werden können und der Zugriff auf die Zustände muss sehr schnell ablaufen, da der Q-Player während eines Spieldurchlaufs in jedem Zug sowohl für diesen Zug, als auch für die nächsten Züge Abfragen an die Datenbank generiert. Aus diesem Grund wurde eine HashMap gewählt, die intern von der Klasse </w:t>
       </w:r>
       <w:r>
         <w:rPr>
@@ -1849,21 +1675,7 @@
         <w:rPr>
           <w:rFonts w:ascii="Arial" w:hAnsi="Arial" w:cs="Arial"/>
         </w:rPr>
-        <w:t xml:space="preserve"> verwendet wird. Der Schlüssel dieser </w:t>
-      </w:r>
-      <w:proofErr w:type="spellStart"/>
-      <w:r>
-        <w:rPr>
-          <w:rFonts w:ascii="Arial" w:hAnsi="Arial" w:cs="Arial"/>
-        </w:rPr>
-        <w:t>HashMap</w:t>
-      </w:r>
-      <w:proofErr w:type="spellEnd"/>
-      <w:r>
-        <w:rPr>
-          <w:rFonts w:ascii="Arial" w:hAnsi="Arial" w:cs="Arial"/>
-        </w:rPr>
-        <w:t xml:space="preserve"> ist ein Spielzustand. Der Spielzustand wird von der Klasse </w:t>
+        <w:t xml:space="preserve"> verwendet wird. Der Schlüssel dieser HashMap ist ein Spielzustand. Der Spielzustand wird von der Klasse </w:t>
       </w:r>
       <w:r>
         <w:rPr>
@@ -1876,21 +1688,7 @@
         <w:rPr>
           <w:rFonts w:ascii="Arial" w:hAnsi="Arial" w:cs="Arial"/>
         </w:rPr>
-        <w:t xml:space="preserve">als 2-dimensionales </w:t>
-      </w:r>
-      <w:proofErr w:type="spellStart"/>
-      <w:r>
-        <w:rPr>
-          <w:rFonts w:ascii="Arial" w:hAnsi="Arial" w:cs="Arial"/>
-        </w:rPr>
-        <w:t>Int</w:t>
-      </w:r>
-      <w:proofErr w:type="spellEnd"/>
-      <w:r>
-        <w:rPr>
-          <w:rFonts w:ascii="Arial" w:hAnsi="Arial" w:cs="Arial"/>
-        </w:rPr>
-        <w:t xml:space="preserve"> Array gespeichert. Da dieser Datentyp sich aufgrund eine</w:t>
+        <w:t>als 2-dimensionales Int Array gespeichert. Da dieser Datentyp sich aufgrund eine</w:t>
       </w:r>
       <w:r>
         <w:rPr>
@@ -1902,14 +1700,7 @@
         <w:rPr>
           <w:rFonts w:ascii="Arial" w:hAnsi="Arial" w:cs="Arial"/>
         </w:rPr>
-        <w:t xml:space="preserve"> fehlenden Hash- und </w:t>
-      </w:r>
-      <w:proofErr w:type="spellStart"/>
-      <w:r>
-        <w:rPr>
-          <w:rFonts w:ascii="Arial" w:hAnsi="Arial" w:cs="Arial"/>
-        </w:rPr>
-        <w:t>Equals</w:t>
+        <w:t xml:space="preserve"> fehlenden Hash- und Equals</w:t>
       </w:r>
       <w:r>
         <w:rPr>
@@ -1921,14 +1712,7 @@
         <w:rPr>
           <w:rFonts w:ascii="Arial" w:hAnsi="Arial" w:cs="Arial"/>
         </w:rPr>
-        <w:t>unktion</w:t>
-      </w:r>
-      <w:proofErr w:type="spellEnd"/>
-      <w:r>
-        <w:rPr>
-          <w:rFonts w:ascii="Arial" w:hAnsi="Arial" w:cs="Arial"/>
-        </w:rPr>
-        <w:t xml:space="preserve"> nicht als Schlüssel eignet, wird jeder Spielzustand in einen </w:t>
+        <w:t xml:space="preserve">unktion nicht als Schlüssel eignet, wird jeder Spielzustand in einen </w:t>
       </w:r>
       <w:r>
         <w:rPr>
@@ -1941,21 +1725,7 @@
         <w:rPr>
           <w:rFonts w:ascii="Arial" w:hAnsi="Arial" w:cs="Arial"/>
         </w:rPr>
-        <w:t xml:space="preserve"> umgewandelt, der diese Funktionen implementiert. Als Wert für die </w:t>
-      </w:r>
-      <w:proofErr w:type="spellStart"/>
-      <w:r>
-        <w:rPr>
-          <w:rFonts w:ascii="Arial" w:hAnsi="Arial" w:cs="Arial"/>
-        </w:rPr>
-        <w:t>HashMap</w:t>
-      </w:r>
-      <w:proofErr w:type="spellEnd"/>
-      <w:r>
-        <w:rPr>
-          <w:rFonts w:ascii="Arial" w:hAnsi="Arial" w:cs="Arial"/>
-        </w:rPr>
-        <w:t xml:space="preserve"> wird wiederrum eine neue </w:t>
+        <w:t xml:space="preserve"> umgewandelt, der diese Funktionen implementiert. Als Wert für die HashMap wird wiederrum eine neue </w:t>
       </w:r>
       <w:r>
         <w:rPr>
@@ -1973,41 +1743,13 @@
         <w:rPr>
           <w:rFonts w:ascii="Arial" w:hAnsi="Arial" w:cs="Arial"/>
         </w:rPr>
-        <w:t xml:space="preserve">s eine </w:t>
-      </w:r>
-      <w:proofErr w:type="spellStart"/>
-      <w:r>
-        <w:rPr>
-          <w:rFonts w:ascii="Arial" w:hAnsi="Arial" w:cs="Arial"/>
-        </w:rPr>
-        <w:t>HashMap</w:t>
-      </w:r>
-      <w:proofErr w:type="spellEnd"/>
-      <w:r>
-        <w:rPr>
-          <w:rFonts w:ascii="Arial" w:hAnsi="Arial" w:cs="Arial"/>
-        </w:rPr>
-        <w:t xml:space="preserve">. Es könnte auch </w:t>
-      </w:r>
-      <w:r>
-        <w:rPr>
-          <w:rFonts w:ascii="Arial" w:hAnsi="Arial" w:cs="Arial"/>
-        </w:rPr>
-        <w:t xml:space="preserve">eine </w:t>
-      </w:r>
-      <w:proofErr w:type="spellStart"/>
-      <w:r>
-        <w:rPr>
-          <w:rFonts w:ascii="Arial" w:hAnsi="Arial" w:cs="Arial"/>
-        </w:rPr>
-        <w:t>ArrayList</w:t>
-      </w:r>
-      <w:proofErr w:type="spellEnd"/>
-      <w:r>
-        <w:rPr>
-          <w:rFonts w:ascii="Arial" w:hAnsi="Arial" w:cs="Arial"/>
-        </w:rPr>
-        <w:t xml:space="preserve"> oder ähnliches verwendet werden, da hier nur eine maximale Anzahl von sieben Aktionen und damit sieben Einträgen möglich ist.</w:t>
+        <w:t xml:space="preserve">s eine HashMap. Es könnte auch </w:t>
+      </w:r>
+      <w:r>
+        <w:rPr>
+          <w:rFonts w:ascii="Arial" w:hAnsi="Arial" w:cs="Arial"/>
+        </w:rPr>
+        <w:t>eine ArrayList oder ähnliches verwendet werden, da hier nur eine maximale Anzahl von sieben Aktionen und damit sieben Einträgen möglich ist.</w:t>
       </w:r>
     </w:p>
     <w:p>
@@ -2036,43 +1778,25 @@
           <w:rFonts w:ascii="Arial" w:hAnsi="Arial" w:cs="Arial"/>
         </w:rPr>
       </w:pPr>
-      <w:proofErr w:type="spellStart"/>
       <w:r>
         <w:rPr>
           <w:rFonts w:ascii="Arial" w:hAnsi="Arial" w:cs="Arial"/>
           <w:i/>
         </w:rPr>
-        <w:t>get</w:t>
-      </w:r>
-      <w:proofErr w:type="spellEnd"/>
+        <w:t>get(..)</w:t>
+      </w:r>
+      <w:r>
+        <w:rPr>
+          <w:rFonts w:ascii="Arial" w:hAnsi="Arial" w:cs="Arial"/>
+        </w:rPr>
+        <w:t xml:space="preserve">, </w:t>
+      </w:r>
       <w:r>
         <w:rPr>
           <w:rFonts w:ascii="Arial" w:hAnsi="Arial" w:cs="Arial"/>
           <w:i/>
         </w:rPr>
-        <w:t>(..)</w:t>
-      </w:r>
-      <w:r>
-        <w:rPr>
-          <w:rFonts w:ascii="Arial" w:hAnsi="Arial" w:cs="Arial"/>
-        </w:rPr>
-        <w:t xml:space="preserve">, </w:t>
-      </w:r>
-      <w:proofErr w:type="spellStart"/>
-      <w:r>
-        <w:rPr>
-          <w:rFonts w:ascii="Arial" w:hAnsi="Arial" w:cs="Arial"/>
-          <w:i/>
-        </w:rPr>
-        <w:t>containsState</w:t>
-      </w:r>
-      <w:proofErr w:type="spellEnd"/>
-      <w:r>
-        <w:rPr>
-          <w:rFonts w:ascii="Arial" w:hAnsi="Arial" w:cs="Arial"/>
-          <w:i/>
-        </w:rPr>
-        <w:t>(..)</w:t>
+        <w:t>containsState(..)</w:t>
       </w:r>
       <w:r>
         <w:rPr>
@@ -2093,21 +1817,12 @@
           <w:rFonts w:ascii="Arial" w:hAnsi="Arial" w:cs="Arial"/>
         </w:rPr>
       </w:pPr>
-      <w:proofErr w:type="spellStart"/>
       <w:r>
         <w:rPr>
           <w:rFonts w:ascii="Arial" w:hAnsi="Arial" w:cs="Arial"/>
           <w:i/>
         </w:rPr>
-        <w:t>getValueOfStateAndAction</w:t>
-      </w:r>
-      <w:proofErr w:type="spellEnd"/>
-      <w:r>
-        <w:rPr>
-          <w:rFonts w:ascii="Arial" w:hAnsi="Arial" w:cs="Arial"/>
-          <w:i/>
-        </w:rPr>
-        <w:t>(..)</w:t>
+        <w:t>getValueOfStateAndAction(..)</w:t>
       </w:r>
       <w:r>
         <w:rPr>
@@ -2128,21 +1843,12 @@
           <w:rFonts w:ascii="Arial" w:hAnsi="Arial" w:cs="Arial"/>
         </w:rPr>
       </w:pPr>
-      <w:proofErr w:type="spellStart"/>
       <w:r>
         <w:rPr>
           <w:rFonts w:ascii="Arial" w:hAnsi="Arial" w:cs="Arial"/>
           <w:i/>
         </w:rPr>
-        <w:t>put</w:t>
-      </w:r>
-      <w:proofErr w:type="spellEnd"/>
-      <w:r>
-        <w:rPr>
-          <w:rFonts w:ascii="Arial" w:hAnsi="Arial" w:cs="Arial"/>
-          <w:i/>
-        </w:rPr>
-        <w:t>(..)</w:t>
+        <w:t>put(..)</w:t>
       </w:r>
       <w:r>
         <w:rPr>
@@ -2180,35 +1886,7 @@
         <w:rPr>
           <w:rFonts w:ascii="Arial" w:hAnsi="Arial" w:cs="Arial"/>
         </w:rPr>
-        <w:t xml:space="preserve">Sowie Funktionen zum Speichern und Laden der Datenbank über die </w:t>
-      </w:r>
-      <w:proofErr w:type="spellStart"/>
-      <w:r>
-        <w:rPr>
-          <w:rFonts w:ascii="Arial" w:hAnsi="Arial" w:cs="Arial"/>
-        </w:rPr>
-        <w:t>Serialisierung</w:t>
-      </w:r>
-      <w:proofErr w:type="spellEnd"/>
-      <w:r>
-        <w:rPr>
-          <w:rFonts w:ascii="Arial" w:hAnsi="Arial" w:cs="Arial"/>
-        </w:rPr>
-        <w:t xml:space="preserve"> der </w:t>
-      </w:r>
-      <w:proofErr w:type="spellStart"/>
-      <w:r>
-        <w:rPr>
-          <w:rFonts w:ascii="Arial" w:hAnsi="Arial" w:cs="Arial"/>
-        </w:rPr>
-        <w:t>HashMap</w:t>
-      </w:r>
-      <w:proofErr w:type="spellEnd"/>
-      <w:r>
-        <w:rPr>
-          <w:rFonts w:ascii="Arial" w:hAnsi="Arial" w:cs="Arial"/>
-        </w:rPr>
-        <w:t>.</w:t>
+        <w:t>Sowie Funktionen zum Speichern und Laden der Datenbank über die Serialisierung der HashMap.</w:t>
       </w:r>
     </w:p>
     <w:p>
@@ -2222,35 +1900,7 @@
         <w:rPr>
           <w:rFonts w:ascii="Arial" w:hAnsi="Arial" w:cs="Arial"/>
         </w:rPr>
-        <w:t xml:space="preserve">Das Speichern und Laden der </w:t>
-      </w:r>
-      <w:proofErr w:type="spellStart"/>
-      <w:r>
-        <w:rPr>
-          <w:rFonts w:ascii="Arial" w:hAnsi="Arial" w:cs="Arial"/>
-        </w:rPr>
-        <w:t>HashMap</w:t>
-      </w:r>
-      <w:proofErr w:type="spellEnd"/>
-      <w:r>
-        <w:rPr>
-          <w:rFonts w:ascii="Arial" w:hAnsi="Arial" w:cs="Arial"/>
-        </w:rPr>
-        <w:t xml:space="preserve"> wurde </w:t>
-      </w:r>
-      <w:proofErr w:type="spellStart"/>
-      <w:r>
-        <w:rPr>
-          <w:rFonts w:ascii="Arial" w:hAnsi="Arial" w:cs="Arial"/>
-        </w:rPr>
-        <w:t>inbesondere</w:t>
-      </w:r>
-      <w:proofErr w:type="spellEnd"/>
-      <w:r>
-        <w:rPr>
-          <w:rFonts w:ascii="Arial" w:hAnsi="Arial" w:cs="Arial"/>
-        </w:rPr>
-        <w:t xml:space="preserve"> dafür verwendet, die Datenbank für den Q-Player nach einer gewissen Anzahl an Trainingsiterationen zu spe</w:t>
+        <w:t>Das Speichern und Laden der HashMap wurde inbesondere dafür verwendet, die Datenbank für den Q-Player nach einer gewissen Anzahl an Trainingsiterationen zu spe</w:t>
       </w:r>
       <w:r>
         <w:rPr>
@@ -2429,19 +2079,11 @@
           <w:rFonts w:ascii="Arial" w:hAnsi="Arial" w:cs="Arial"/>
         </w:rPr>
       </w:pPr>
-      <w:proofErr w:type="spellStart"/>
-      <w:r>
-        <w:rPr>
-          <w:rFonts w:ascii="Arial" w:hAnsi="Arial" w:cs="Arial"/>
-        </w:rPr>
-        <w:t>Olszowka</w:t>
-      </w:r>
-      <w:proofErr w:type="spellEnd"/>
-      <w:r>
-        <w:rPr>
-          <w:rFonts w:ascii="Arial" w:hAnsi="Arial" w:cs="Arial"/>
-        </w:rPr>
-        <w:t xml:space="preserve"> beschäftig sich in seiner Arbeit neben einer allgemeinen Implemen</w:t>
+      <w:r>
+        <w:rPr>
+          <w:rFonts w:ascii="Arial" w:hAnsi="Arial" w:cs="Arial"/>
+        </w:rPr>
+        <w:t>Olszowka beschäftig sich in seiner Arbeit neben einer allgemeinen Implemen</w:t>
       </w:r>
       <w:r>
         <w:rPr>
@@ -2475,7 +2117,6 @@
           <w:rFonts w:ascii="Arial" w:hAnsi="Arial" w:cs="Arial"/>
         </w:rPr>
       </w:pPr>
-      <w:proofErr w:type="spellStart"/>
       <w:r>
         <w:rPr>
           <w:rFonts w:ascii="Arial" w:hAnsi="Arial" w:cs="Arial"/>
@@ -2486,23 +2127,8 @@
         <w:rPr>
           <w:rFonts w:ascii="Arial" w:hAnsi="Arial" w:cs="Arial"/>
         </w:rPr>
-        <w:t>ek</w:t>
-      </w:r>
-      <w:proofErr w:type="spellEnd"/>
-      <w:r>
-        <w:rPr>
-          <w:rFonts w:ascii="Arial" w:hAnsi="Arial" w:cs="Arial"/>
-        </w:rPr>
-        <w:t xml:space="preserve"> und </w:t>
-      </w:r>
-      <w:proofErr w:type="spellStart"/>
-      <w:r>
-        <w:rPr>
-          <w:rFonts w:ascii="Arial" w:hAnsi="Arial" w:cs="Arial"/>
-        </w:rPr>
-        <w:t>Barto</w:t>
-      </w:r>
-      <w:proofErr w:type="spellEnd"/>
+        <w:t>ek und Barto</w:t>
+      </w:r>
       <w:r>
         <w:rPr>
           <w:rFonts w:ascii="Arial" w:hAnsi="Arial" w:cs="Arial"/>
@@ -2513,35 +2139,7 @@
         <w:rPr>
           <w:rFonts w:ascii="Arial" w:hAnsi="Arial" w:cs="Arial"/>
         </w:rPr>
-        <w:t xml:space="preserve"> anderen mit Q-Learning gelösten Problemen eine KI für Tic-</w:t>
-      </w:r>
-      <w:proofErr w:type="spellStart"/>
-      <w:r>
-        <w:rPr>
-          <w:rFonts w:ascii="Arial" w:hAnsi="Arial" w:cs="Arial"/>
-        </w:rPr>
-        <w:t>Tac</w:t>
-      </w:r>
-      <w:proofErr w:type="spellEnd"/>
-      <w:r>
-        <w:rPr>
-          <w:rFonts w:ascii="Arial" w:hAnsi="Arial" w:cs="Arial"/>
-        </w:rPr>
-        <w:t>-</w:t>
-      </w:r>
-      <w:proofErr w:type="spellStart"/>
-      <w:r>
-        <w:rPr>
-          <w:rFonts w:ascii="Arial" w:hAnsi="Arial" w:cs="Arial"/>
-        </w:rPr>
-        <w:t>Toe</w:t>
-      </w:r>
-      <w:proofErr w:type="spellEnd"/>
-      <w:r>
-        <w:rPr>
-          <w:rFonts w:ascii="Arial" w:hAnsi="Arial" w:cs="Arial"/>
-        </w:rPr>
-        <w:t xml:space="preserve"> vor. [</w:t>
+        <w:t xml:space="preserve"> anderen mit Q-Learning gelösten Problemen eine KI für Tic-Tac-Toe vor. [</w:t>
       </w:r>
       <w:r>
         <w:rPr>
@@ -2553,35 +2151,7 @@
         <w:rPr>
           <w:rFonts w:ascii="Arial" w:hAnsi="Arial" w:cs="Arial"/>
         </w:rPr>
-        <w:t>3] Tic-</w:t>
-      </w:r>
-      <w:proofErr w:type="spellStart"/>
-      <w:r>
-        <w:rPr>
-          <w:rFonts w:ascii="Arial" w:hAnsi="Arial" w:cs="Arial"/>
-        </w:rPr>
-        <w:t>Tac</w:t>
-      </w:r>
-      <w:proofErr w:type="spellEnd"/>
-      <w:r>
-        <w:rPr>
-          <w:rFonts w:ascii="Arial" w:hAnsi="Arial" w:cs="Arial"/>
-        </w:rPr>
-        <w:t>-</w:t>
-      </w:r>
-      <w:proofErr w:type="spellStart"/>
-      <w:r>
-        <w:rPr>
-          <w:rFonts w:ascii="Arial" w:hAnsi="Arial" w:cs="Arial"/>
-        </w:rPr>
-        <w:t>Toe</w:t>
-      </w:r>
-      <w:proofErr w:type="spellEnd"/>
-      <w:r>
-        <w:rPr>
-          <w:rFonts w:ascii="Arial" w:hAnsi="Arial" w:cs="Arial"/>
-        </w:rPr>
-        <w:t xml:space="preserve"> ist zwar auf Grund der kleineren Spielfeldgröße weniger komplex als Vier-Gewinnt</w:t>
+        <w:t>3] Tic-Tac-Toe ist zwar auf Grund der kleineren Spielfeldgröße weniger komplex als Vier-Gewinnt</w:t>
       </w:r>
       <w:r>
         <w:rPr>
@@ -2638,17 +2208,9 @@
         <w:rPr>
           <w:rFonts w:ascii="Arial" w:hAnsi="Arial" w:cs="Arial"/>
         </w:rPr>
-        <w:t>[</w:t>
-      </w:r>
-      <w:proofErr w:type="gramStart"/>
-      <w:r>
-        <w:rPr>
-          <w:rFonts w:ascii="Arial" w:hAnsi="Arial" w:cs="Arial"/>
-        </w:rPr>
-        <w:t>vgl. ]</w:t>
+        <w:t>[vgl. ]</w:t>
       </w:r>
       <w:commentRangeEnd w:id="2"/>
-      <w:proofErr w:type="gramEnd"/>
       <w:r>
         <w:rPr>
           <w:rStyle w:val="Kommentarzeichen"/>
@@ -2668,15 +2230,7 @@
         <w:rPr>
           <w:rFonts w:ascii="Arial" w:hAnsi="Arial" w:cs="Arial"/>
         </w:rPr>
-        <w:t>Für die Verteilung der Werte der einzelnen Zustände diente die Folgenden Formel als Ausg</w:t>
-      </w:r>
-      <w:bookmarkStart w:id="3" w:name="_GoBack"/>
-      <w:bookmarkEnd w:id="3"/>
-      <w:r>
-        <w:rPr>
-          <w:rFonts w:ascii="Arial" w:hAnsi="Arial" w:cs="Arial"/>
-        </w:rPr>
-        <w:t>angspunkt:</w:t>
+        <w:t>Für die Verteilung der Werte der einzelnen Zustände diente die Folgenden Formel als Ausgangspunkt:</w:t>
       </w:r>
     </w:p>
     <w:p>
@@ -2687,7 +2241,7 @@
           <w:szCs w:val="21"/>
         </w:rPr>
       </w:pPr>
-      <w:commentRangeStart w:id="4"/>
+      <w:commentRangeStart w:id="3"/>
       <m:oMathPara>
         <m:oMathParaPr>
           <m:jc m:val="centerGroup"/>
@@ -2703,137 +2257,7 @@
               <w:iCs/>
               <w:szCs w:val="21"/>
             </w:rPr>
-            <m:t>Q(</m:t>
-          </m:r>
-          <w:proofErr w:type="spellStart"/>
-          <m:r>
-            <m:rPr>
-              <m:nor/>
-            </m:rPr>
-            <w:rPr>
-              <w:rFonts w:ascii="Cambria Math" w:hAnsi="Cambria Math" w:cs="Arial"/>
-              <w:i/>
-              <w:iCs/>
-              <w:szCs w:val="21"/>
-            </w:rPr>
-            <m:t>state</m:t>
-          </m:r>
-          <w:proofErr w:type="spellEnd"/>
-          <m:r>
-            <m:rPr>
-              <m:nor/>
-            </m:rPr>
-            <w:rPr>
-              <w:rFonts w:ascii="Cambria Math" w:hAnsi="Cambria Math" w:cs="Arial"/>
-              <w:i/>
-              <w:iCs/>
-              <w:szCs w:val="21"/>
-            </w:rPr>
-            <m:t>, </m:t>
-          </m:r>
-          <w:proofErr w:type="spellStart"/>
-          <m:r>
-            <m:rPr>
-              <m:nor/>
-            </m:rPr>
-            <w:rPr>
-              <w:rFonts w:ascii="Cambria Math" w:hAnsi="Cambria Math" w:cs="Arial"/>
-              <w:i/>
-              <w:iCs/>
-              <w:szCs w:val="21"/>
-            </w:rPr>
-            <m:t>action</m:t>
-          </m:r>
-          <w:proofErr w:type="spellEnd"/>
-          <m:r>
-            <m:rPr>
-              <m:nor/>
-            </m:rPr>
-            <w:rPr>
-              <w:rFonts w:ascii="Cambria Math" w:hAnsi="Cambria Math" w:cs="Arial"/>
-              <w:i/>
-              <w:iCs/>
-              <w:szCs w:val="21"/>
-            </w:rPr>
-            <m:t>) = </m:t>
-          </m:r>
-          <w:proofErr w:type="spellStart"/>
-          <m:r>
-            <m:rPr>
-              <m:nor/>
-            </m:rPr>
-            <w:rPr>
-              <w:rFonts w:ascii="Cambria Math" w:hAnsi="Cambria Math" w:cs="Arial"/>
-              <w:i/>
-              <w:iCs/>
-              <w:szCs w:val="21"/>
-            </w:rPr>
-            <m:t>reward</m:t>
-          </m:r>
-          <w:proofErr w:type="spellEnd"/>
-          <m:r>
-            <m:rPr>
-              <m:nor/>
-            </m:rPr>
-            <w:rPr>
-              <w:rFonts w:ascii="Cambria Math" w:hAnsi="Cambria Math" w:cs="Arial"/>
-              <w:i/>
-              <w:iCs/>
-              <w:szCs w:val="21"/>
-            </w:rPr>
-            <m:t>(</m:t>
-          </m:r>
-          <w:proofErr w:type="spellStart"/>
-          <m:r>
-            <m:rPr>
-              <m:nor/>
-            </m:rPr>
-            <w:rPr>
-              <w:rFonts w:ascii="Cambria Math" w:hAnsi="Cambria Math" w:cs="Arial"/>
-              <w:i/>
-              <w:iCs/>
-              <w:szCs w:val="21"/>
-            </w:rPr>
-            <m:t>state</m:t>
-          </m:r>
-          <w:proofErr w:type="spellEnd"/>
-          <m:r>
-            <m:rPr>
-              <m:nor/>
-            </m:rPr>
-            <w:rPr>
-              <w:rFonts w:ascii="Cambria Math" w:hAnsi="Cambria Math" w:cs="Arial"/>
-              <w:i/>
-              <w:iCs/>
-              <w:szCs w:val="21"/>
-            </w:rPr>
-            <m:t xml:space="preserve">, </m:t>
-          </m:r>
-          <w:proofErr w:type="spellStart"/>
-          <m:r>
-            <m:rPr>
-              <m:nor/>
-            </m:rPr>
-            <w:rPr>
-              <w:rFonts w:ascii="Cambria Math" w:hAnsi="Cambria Math" w:cs="Arial"/>
-              <w:i/>
-              <w:iCs/>
-              <w:szCs w:val="21"/>
-            </w:rPr>
-            <m:t>action</m:t>
-          </m:r>
-          <w:proofErr w:type="spellEnd"/>
-          <m:r>
-            <m:rPr>
-              <m:nor/>
-            </m:rPr>
-            <w:rPr>
-              <w:rFonts w:ascii="Cambria Math" w:hAnsi="Cambria Math" w:cs="Arial"/>
-              <w:i/>
-              <w:iCs/>
-              <w:szCs w:val="21"/>
-            </w:rPr>
-            <m:t>) + (1-alpha)</m:t>
+            <m:t>Q(state, action) = reward(state, action) + (1-alpha)</m:t>
           </m:r>
           <m:r>
             <w:rPr>
@@ -2917,7 +2341,7 @@
             </w:rPr>
             <m:t>⁡(Q(nextState, allActions))</m:t>
           </m:r>
-          <w:commentRangeEnd w:id="4"/>
+          <w:commentRangeEnd w:id="3"/>
           <m:r>
             <m:rPr>
               <m:sty m:val="p"/>
@@ -2926,7 +2350,7 @@
               <w:rStyle w:val="Kommentarzeichen"/>
               <w:lang w:val="en-US"/>
             </w:rPr>
-            <w:commentReference w:id="4"/>
+            <w:commentReference w:id="3"/>
           </m:r>
         </m:oMath>
       </m:oMathPara>
@@ -2942,21 +2366,7 @@
         <w:rPr>
           <w:rFonts w:ascii="Arial" w:hAnsi="Arial" w:cs="Arial"/>
         </w:rPr>
-        <w:t xml:space="preserve">Dabei ist </w:t>
-      </w:r>
-      <w:proofErr w:type="spellStart"/>
-      <w:r>
-        <w:rPr>
-          <w:rFonts w:ascii="Arial" w:hAnsi="Arial" w:cs="Arial"/>
-        </w:rPr>
-        <w:t>alpha</w:t>
-      </w:r>
-      <w:proofErr w:type="spellEnd"/>
-      <w:r>
-        <w:rPr>
-          <w:rFonts w:ascii="Arial" w:hAnsi="Arial" w:cs="Arial"/>
-        </w:rPr>
-        <w:t xml:space="preserve"> der Prozentsatz für den der alte Wert aus der Datenbank bestehen bleibe</w:t>
+        <w:t>Dabei ist alpha der Prozentsatz für den der alte Wert aus der Datenbank bestehen bleibe</w:t>
       </w:r>
       <w:r>
         <w:rPr>
@@ -3023,7 +2433,6 @@
         </w:rPr>
         <w:t xml:space="preserve">ewinnt Spiel anzupassen, wurden mehrere Veränderungen gemacht. Es wurde nicht nur eine Belohnung für ein gewonnenes Spiel, sondern auch eine Bestrafung für ein verlorenes Spiel gesetzt. Diese werden immer dann verteilt, wenn ein Spiel abgeschlossen ist. Der Q-Player wird über die Methode </w:t>
       </w:r>
-      <w:proofErr w:type="spellStart"/>
       <w:r>
         <w:rPr>
           <w:rFonts w:ascii="Arial" w:hAnsi="Arial" w:cs="Arial"/>
@@ -3031,7 +2440,6 @@
         </w:rPr>
         <w:t>reactToWinOrLose</w:t>
       </w:r>
-      <w:proofErr w:type="spellEnd"/>
       <w:r>
         <w:rPr>
           <w:rFonts w:ascii="Arial" w:hAnsi="Arial" w:cs="Arial"/>
@@ -3252,55 +2660,7 @@
               <w:i/>
               <w:iCs/>
             </w:rPr>
-            <m:t>Q(</m:t>
-          </m:r>
-          <w:proofErr w:type="spellStart"/>
-          <m:r>
-            <m:rPr>
-              <m:nor/>
-            </m:rPr>
-            <w:rPr>
-              <w:rFonts w:ascii="Cambria Math" w:eastAsiaTheme="minorEastAsia" w:hAnsi="Cambria Math" w:cs="Arial"/>
-              <w:i/>
-              <w:iCs/>
-            </w:rPr>
-            <m:t>state</m:t>
-          </m:r>
-          <w:proofErr w:type="spellEnd"/>
-          <m:r>
-            <m:rPr>
-              <m:nor/>
-            </m:rPr>
-            <w:rPr>
-              <w:rFonts w:ascii="Cambria Math" w:eastAsiaTheme="minorEastAsia" w:hAnsi="Cambria Math" w:cs="Arial"/>
-              <w:i/>
-              <w:iCs/>
-            </w:rPr>
-            <m:t>, </m:t>
-          </m:r>
-          <w:proofErr w:type="spellStart"/>
-          <m:r>
-            <m:rPr>
-              <m:nor/>
-            </m:rPr>
-            <w:rPr>
-              <w:rFonts w:ascii="Cambria Math" w:eastAsiaTheme="minorEastAsia" w:hAnsi="Cambria Math" w:cs="Arial"/>
-              <w:i/>
-              <w:iCs/>
-            </w:rPr>
-            <m:t>action</m:t>
-          </m:r>
-          <w:proofErr w:type="spellEnd"/>
-          <m:r>
-            <m:rPr>
-              <m:nor/>
-            </m:rPr>
-            <w:rPr>
-              <w:rFonts w:ascii="Cambria Math" w:eastAsiaTheme="minorEastAsia" w:hAnsi="Cambria Math" w:cs="Arial"/>
-              <w:i/>
-              <w:iCs/>
-            </w:rPr>
-            <m:t>) = (1-alpha)</m:t>
+            <m:t>Q(state, action) = (1-alpha)</m:t>
           </m:r>
           <m:r>
             <w:rPr>
@@ -3460,7 +2820,6 @@
         </w:rPr>
         <w:t xml:space="preserve">in der Methode </w:t>
       </w:r>
-      <w:proofErr w:type="spellStart"/>
       <w:r>
         <w:rPr>
           <w:rFonts w:ascii="Arial" w:eastAsiaTheme="minorEastAsia" w:hAnsi="Arial" w:cs="Arial"/>
@@ -3477,7 +2836,6 @@
         </w:rPr>
         <w:t>gValueForNextStateAllActions</w:t>
       </w:r>
-      <w:proofErr w:type="spellEnd"/>
       <w:r>
         <w:rPr>
           <w:rFonts w:ascii="Arial" w:eastAsiaTheme="minorEastAsia" w:hAnsi="Arial" w:cs="Arial"/>
@@ -3506,7 +2864,6 @@
         </w:rPr>
         <w:t xml:space="preserve">. Zunächst werden alle möglichen Züge für den Q-Player generiert. Das Generieren von Zügen wird ermöglicht durch die Methode </w:t>
       </w:r>
-      <w:proofErr w:type="spellStart"/>
       <w:r>
         <w:rPr>
           <w:rFonts w:ascii="Arial" w:eastAsiaTheme="minorEastAsia" w:hAnsi="Arial" w:cs="Arial"/>
@@ -3515,7 +2872,6 @@
         </w:rPr>
         <w:t>generateActions</w:t>
       </w:r>
-      <w:proofErr w:type="spellEnd"/>
       <w:r>
         <w:rPr>
           <w:rFonts w:ascii="Arial" w:eastAsiaTheme="minorEastAsia" w:hAnsi="Arial" w:cs="Arial"/>
@@ -3551,7 +2907,7 @@
         </w:rPr>
         <w:t xml:space="preserve"> um einen dieser Züge auszuwählen. Dafür wird der Spielzustand </w:t>
       </w:r>
-      <w:commentRangeStart w:id="5"/>
+      <w:commentRangeStart w:id="4"/>
       <w:r>
         <w:rPr>
           <w:rFonts w:ascii="Arial" w:eastAsiaTheme="minorEastAsia" w:hAnsi="Arial" w:cs="Arial"/>
@@ -3559,13 +2915,13 @@
         </w:rPr>
         <w:t>invertiert</w:t>
       </w:r>
-      <w:commentRangeEnd w:id="5"/>
+      <w:commentRangeEnd w:id="4"/>
       <w:r>
         <w:rPr>
           <w:rStyle w:val="Kommentarzeichen"/>
           <w:rFonts w:ascii="Arial" w:hAnsi="Arial" w:cs="Arial"/>
         </w:rPr>
-        <w:commentReference w:id="5"/>
+        <w:commentReference w:id="4"/>
       </w:r>
       <w:r>
         <w:rPr>
@@ -3684,10 +3040,10 @@
             <v:path o:extrusionok="f" gradientshapeok="t" o:connecttype="rect"/>
             <o:lock v:ext="edit" aspectratio="t"/>
           </v:shapetype>
-          <v:shape id="_x0000_i1025" type="#_x0000_t75" style="width:201.05pt;height:314.05pt" o:ole="">
+          <v:shape id="_x0000_i1025" type="#_x0000_t75" style="width:201pt;height:314.15pt" o:ole="">
             <v:imagedata r:id="rId8" o:title=""/>
           </v:shape>
-          <o:OLEObject Type="Embed" ProgID="Visio.Drawing.15" ShapeID="_x0000_i1025" DrawAspect="Content" ObjectID="_1534682095" r:id="rId9"/>
+          <o:OLEObject Type="Embed" ProgID="Visio.Drawing.15" ShapeID="_x0000_i1025" DrawAspect="Content" ObjectID="_1534683749" r:id="rId9"/>
         </w:object>
       </w:r>
     </w:p>
@@ -3703,14 +3059,27 @@
       <w:r>
         <w:t xml:space="preserve">Abbildung </w:t>
       </w:r>
-      <w:fldSimple w:instr=" SEQ Abbildung \* ARABIC ">
-        <w:r>
-          <w:rPr>
-            <w:noProof/>
-          </w:rPr>
-          <w:t>1</w:t>
-        </w:r>
-      </w:fldSimple>
+      <w:r>
+        <w:fldChar w:fldCharType="begin"/>
+      </w:r>
+      <w:r>
+        <w:instrText xml:space="preserve"> SEQ Abbildung \* ARABIC </w:instrText>
+      </w:r>
+      <w:r>
+        <w:fldChar w:fldCharType="separate"/>
+      </w:r>
+      <w:r>
+        <w:rPr>
+          <w:noProof/>
+        </w:rPr>
+        <w:t>1</w:t>
+      </w:r>
+      <w:r>
+        <w:rPr>
+          <w:noProof/>
+        </w:rPr>
+        <w:fldChar w:fldCharType="end"/>
+      </w:r>
     </w:p>
     <w:p>
       <w:pPr>
@@ -3783,7 +3152,20 @@
         <w:rPr>
           <w:rFonts w:ascii="Arial" w:hAnsi="Arial" w:cs="Arial"/>
         </w:rPr>
-        <w:t>In Sinne des Maschinellen Lernens handelt es sich bei künstlichen Neuronalen Netzen um eine Struktur, welche aus Neuronen und die Neuronen miteinander verbindenden Synapsen besteht, ähnlich dem Zentralnervensystem von Lebewesen. Künstlich Neuronale Netze werden für Einschätzungen und Approximationen von Funktionen angewendet, die mit einer großen Menge von Input-Elementen abhängig sind. [vgl. 1] Diese Neuronalen Netze können durch drei Eigenschaften festgelegt werden: der Architektur, der Aktivierungsregel und den Lernregeln.</w:t>
+        <w:t xml:space="preserve">In Sinne des Maschinellen Lernens handelt es sich bei künstlichen Neuronalen Netzen um eine Struktur, welche aus Neuronen und die Neuronen miteinander verbindenden Synapsen besteht, ähnlich dem Zentralnervensystem von Lebewesen. Künstlich Neuronale Netze werden für Einschätzungen und Approximationen von Funktionen angewendet, die mit einer großen Menge von Input-Elementen abhängig sind. [vgl. </w:t>
+      </w:r>
+      <w:r>
+        <w:rPr>
+          <w:rFonts w:ascii="Arial" w:hAnsi="Arial" w:cs="Arial"/>
+          <w:highlight w:val="yellow"/>
+        </w:rPr>
+        <w:t>1]</w:t>
+      </w:r>
+      <w:r>
+        <w:rPr>
+          <w:rFonts w:ascii="Arial" w:hAnsi="Arial" w:cs="Arial"/>
+        </w:rPr>
+        <w:t xml:space="preserve"> Diese Neuronalen Netze können durch drei Eigenschaften festgelegt werden: der Architektur, der Aktivierungsregel und den Lernregeln.</w:t>
       </w:r>
     </w:p>
     <w:p>
@@ -3797,21 +3179,7 @@
         <w:rPr>
           <w:rFonts w:ascii="Arial" w:hAnsi="Arial" w:cs="Arial"/>
         </w:rPr>
-        <w:t xml:space="preserve">Die Architektur bestimmt, welche Variablen im Neuronalen Netz und seiner Topologie beteiligt sind. Die Anzahl der Neuronen in den verdeckten Schichten (Hidden-Layer) sind beispielweise variierbar, im Gegensatz zu der Eingabe- und Ausgabeschicht (Input- und Output-Layer). Es wurde in dieser Arbeit ein Multi-Layer </w:t>
-      </w:r>
-      <w:proofErr w:type="spellStart"/>
-      <w:r>
-        <w:rPr>
-          <w:rFonts w:ascii="Arial" w:hAnsi="Arial" w:cs="Arial"/>
-        </w:rPr>
-        <w:t>Perzeptron</w:t>
-      </w:r>
-      <w:proofErr w:type="spellEnd"/>
-      <w:r>
-        <w:rPr>
-          <w:rFonts w:ascii="Arial" w:hAnsi="Arial" w:cs="Arial"/>
-        </w:rPr>
-        <w:t xml:space="preserve"> mit einer verdeckten Schicht (Hidden-Layer) ausgesucht. </w:t>
+        <w:t xml:space="preserve">Die Architektur bestimmt, welche Variablen im Neuronalen Netz und seiner Topologie beteiligt sind. Die Anzahl der Neuronen in den verdeckten Schichten (Hidden-Layer) sind beispielweise variierbar, im Gegensatz zu der Eingabe- und Ausgabeschicht (Input- und Output-Layer). Es wurde in dieser Arbeit ein Multi-Layer Perzeptron mit einer verdeckten Schicht (Hidden-Layer) ausgesucht. </w:t>
       </w:r>
     </w:p>
     <w:p>
@@ -3832,7 +3200,14 @@
         <w:rPr>
           <w:rFonts w:ascii="Arial" w:hAnsi="Arial" w:cs="Arial"/>
         </w:rPr>
-        <w:t>bestimmt, wie sich die Aktivitäten der Neuronen in Reaktion aufeinander verändern. Z. B. verfüget jede verdeckte Schicht und die Ausgabeschicht über eine (eigene) Aktivierungsfunktion. Diese können linear oder nicht linear sein. Nicht lineare Aktivierungsfunktionen machen das Neuronale Netz besonders mächtig. [vgl. 2]</w:t>
+        <w:t xml:space="preserve">bestimmt, wie sich die Aktivitäten der Neuronen in Reaktion aufeinander verändern. Z. B. verfüget jede verdeckte Schicht und die Ausgabeschicht über eine (eigene) Aktivierungsfunktion. Diese können linear oder nicht linear sein. Nicht lineare Aktivierungsfunktionen machen das Neuronale Netz besonders mächtig. [vgl. </w:t>
+      </w:r>
+      <w:r>
+        <w:rPr>
+          <w:rFonts w:ascii="Arial" w:hAnsi="Arial" w:cs="Arial"/>
+          <w:highlight w:val="yellow"/>
+        </w:rPr>
+        <w:t>2]</w:t>
       </w:r>
     </w:p>
     <w:p>
@@ -3846,49 +3221,14 @@
         <w:rPr>
           <w:rFonts w:ascii="Arial" w:hAnsi="Arial" w:cs="Arial"/>
         </w:rPr>
-        <w:t xml:space="preserve">In diesem Projekt wurde die </w:t>
-      </w:r>
-      <w:proofErr w:type="spellStart"/>
-      <w:r>
-        <w:rPr>
-          <w:rFonts w:ascii="Arial" w:hAnsi="Arial" w:cs="Arial"/>
-        </w:rPr>
-        <w:t>Sigmoidfunktion</w:t>
-      </w:r>
-      <w:proofErr w:type="spellEnd"/>
-      <w:r>
-        <w:rPr>
-          <w:rFonts w:ascii="Arial" w:hAnsi="Arial" w:cs="Arial"/>
-        </w:rPr>
-        <w:t xml:space="preserve"> als Aktivierungsfunktionen angewendet, da der Einsatz von differenzierbaren Funktionen die Verwendung von Lernmechanismen (Backpropagation-Algorithmus) ermöglicht. Als Aktivierungsfunktion eines Neurons wird die </w:t>
-      </w:r>
-      <w:proofErr w:type="spellStart"/>
-      <w:r>
-        <w:rPr>
-          <w:rFonts w:ascii="Arial" w:hAnsi="Arial" w:cs="Arial"/>
-        </w:rPr>
-        <w:t>Sigmoidfunktion</w:t>
-      </w:r>
-      <w:proofErr w:type="spellEnd"/>
-      <w:r>
-        <w:rPr>
-          <w:rFonts w:ascii="Arial" w:hAnsi="Arial" w:cs="Arial"/>
-        </w:rPr>
-        <w:t xml:space="preserve"> auf die Summe der gewichteten Eingabewerte angewendet, um die Ausgabe des Neurons zu erhalten. Die </w:t>
-      </w:r>
-      <w:proofErr w:type="spellStart"/>
-      <w:r>
-        <w:rPr>
-          <w:rFonts w:ascii="Arial" w:hAnsi="Arial" w:cs="Arial"/>
-        </w:rPr>
-        <w:t>Sigmoidfunktion</w:t>
-      </w:r>
-      <w:proofErr w:type="spellEnd"/>
-      <w:r>
-        <w:rPr>
-          <w:rFonts w:ascii="Arial" w:hAnsi="Arial" w:cs="Arial"/>
-        </w:rPr>
-        <w:t xml:space="preserve"> wird vor allem aufgrund ihrer einfachen Differenzierbarkeit als Aktivierungsfunktion bevorzugt verwendet. [vgl. 2]</w:t>
+        <w:t xml:space="preserve">In diesem Projekt wurde die Sigmoidfunktion als Aktivierungsfunktionen angewendet, da der Einsatz von differenzierbaren Funktionen die Verwendung von Lernmechanismen (Backpropagation-Algorithmus) ermöglicht. Als Aktivierungsfunktion eines Neurons wird die Sigmoidfunktion auf die Summe der gewichteten Eingabewerte angewendet, um die Ausgabe des Neurons zu erhalten. Die Sigmoidfunktion wird vor allem aufgrund ihrer einfachen Differenzierbarkeit als Aktivierungsfunktion bevorzugt verwendet. [vgl. </w:t>
+      </w:r>
+      <w:r>
+        <w:rPr>
+          <w:rFonts w:ascii="Arial" w:hAnsi="Arial" w:cs="Arial"/>
+          <w:highlight w:val="yellow"/>
+        </w:rPr>
+        <w:t>2]</w:t>
       </w:r>
     </w:p>
     <w:p>
@@ -3930,7 +3270,14 @@
         <w:rPr>
           <w:rFonts w:ascii="Arial" w:hAnsi="Arial" w:cs="Arial"/>
         </w:rPr>
-        <w:t>als Lernalgorithmus angewendet, welches ein verbreitetes Verfahren für das Erlernen von künstlichen neuronalen Netzen ist. [vgl. 3]</w:t>
+        <w:t xml:space="preserve">als Lernalgorithmus angewendet, welches ein verbreitetes Verfahren für das Erlernen von künstlichen neuronalen Netzen ist. [vgl. </w:t>
+      </w:r>
+      <w:r>
+        <w:rPr>
+          <w:rFonts w:ascii="Arial" w:hAnsi="Arial" w:cs="Arial"/>
+          <w:highlight w:val="yellow"/>
+        </w:rPr>
+        <w:t>3]</w:t>
       </w:r>
     </w:p>
     <w:p>
@@ -3963,29 +3310,215 @@
           <w:rFonts w:ascii="Arial" w:hAnsi="Arial" w:cs="Arial"/>
         </w:rPr>
       </w:pPr>
+      <w:r>
+        <w:rPr>
+          <w:rFonts w:ascii="Arial" w:hAnsi="Arial" w:cs="Arial"/>
+        </w:rPr>
+        <w:t>Schneider un</w:t>
+      </w:r>
+      <w:r>
+        <w:rPr>
+          <w:rFonts w:ascii="Arial" w:hAnsi="Arial" w:cs="Arial"/>
+        </w:rPr>
+        <w:t>d Rosa haben sich damit beschäftigt vier</w:t>
+      </w:r>
+      <w:r>
+        <w:rPr>
+          <w:rFonts w:ascii="Arial" w:hAnsi="Arial" w:cs="Arial"/>
+        </w:rPr>
+        <w:t xml:space="preserve"> heuristische Algorithmen zu imp</w:t>
+      </w:r>
+      <w:r>
+        <w:rPr>
+          <w:rFonts w:ascii="Arial" w:hAnsi="Arial" w:cs="Arial"/>
+        </w:rPr>
+        <w:t>lementieren, die relativ fähig Vier</w:t>
+      </w:r>
+      <w:r>
+        <w:rPr>
+          <w:rFonts w:ascii="Arial" w:hAnsi="Arial" w:cs="Arial"/>
+        </w:rPr>
+        <w:t>-Gewinnt spielen können</w:t>
+      </w:r>
+      <w:r>
+        <w:rPr>
+          <w:rFonts w:ascii="Arial" w:hAnsi="Arial" w:cs="Arial"/>
+        </w:rPr>
+        <w:t>. Diese nutzten sie</w:t>
+      </w:r>
+      <w:r>
+        <w:rPr>
+          <w:rFonts w:ascii="Arial" w:hAnsi="Arial" w:cs="Arial"/>
+        </w:rPr>
+        <w:t>,</w:t>
+      </w:r>
+      <w:r>
+        <w:rPr>
+          <w:rFonts w:ascii="Arial" w:hAnsi="Arial" w:cs="Arial"/>
+        </w:rPr>
+        <w:t xml:space="preserve"> um Daten-</w:t>
+      </w:r>
+      <w:r>
+        <w:rPr>
+          <w:rFonts w:ascii="Arial" w:hAnsi="Arial" w:cs="Arial"/>
+        </w:rPr>
+        <w:t>Set</w:t>
+      </w:r>
+      <w:r>
+        <w:rPr>
+          <w:rFonts w:ascii="Arial" w:hAnsi="Arial" w:cs="Arial"/>
+        </w:rPr>
+        <w:t>s für das Training der</w:t>
+      </w:r>
+      <w:r>
+        <w:rPr>
+          <w:rFonts w:ascii="Arial" w:hAnsi="Arial" w:cs="Arial"/>
+        </w:rPr>
+        <w:t xml:space="preserve"> Neuronale</w:t>
+      </w:r>
+      <w:r>
+        <w:rPr>
+          <w:rFonts w:ascii="Arial" w:hAnsi="Arial" w:cs="Arial"/>
+        </w:rPr>
+        <w:t>n Netze</w:t>
+      </w:r>
+      <w:r>
+        <w:rPr>
+          <w:rFonts w:ascii="Arial" w:hAnsi="Arial" w:cs="Arial"/>
+        </w:rPr>
+        <w:t xml:space="preserve"> zu generieren. Außerdem haben </w:t>
+      </w:r>
+      <w:r>
+        <w:rPr>
+          <w:rFonts w:ascii="Arial" w:hAnsi="Arial" w:cs="Arial"/>
+        </w:rPr>
+        <w:t>sie sich damit auseinandergesetzt, die Qualität eines</w:t>
+      </w:r>
+      <w:r>
+        <w:rPr>
+          <w:rFonts w:ascii="Arial" w:hAnsi="Arial" w:cs="Arial"/>
+        </w:rPr>
+        <w:t xml:space="preserve"> Netzes durch Variation der Parameter sowie Netzwerk Topologie und </w:t>
+      </w:r>
+      <w:r>
+        <w:rPr>
+          <w:rFonts w:ascii="Arial" w:hAnsi="Arial" w:cs="Arial"/>
+        </w:rPr>
+        <w:t xml:space="preserve">der Größe der </w:t>
+      </w:r>
+      <w:r>
+        <w:rPr>
+          <w:rFonts w:ascii="Arial" w:hAnsi="Arial" w:cs="Arial"/>
+        </w:rPr>
+        <w:t xml:space="preserve">Trainingsmenge zu verbessern. [vgl. </w:t>
+      </w:r>
+      <w:r>
+        <w:rPr>
+          <w:rFonts w:ascii="Arial" w:hAnsi="Arial" w:cs="Arial"/>
+          <w:highlight w:val="yellow"/>
+        </w:rPr>
+        <w:t>4]</w:t>
+      </w:r>
     </w:p>
     <w:p>
       <w:pPr>
         <w:jc w:val="both"/>
         <w:rPr>
           <w:rFonts w:ascii="Arial" w:hAnsi="Arial" w:cs="Arial"/>
-          <w:b/>
-        </w:rPr>
-      </w:pPr>
-      <w:r>
-        <w:rPr>
-          <w:rFonts w:ascii="Arial" w:hAnsi="Arial" w:cs="Arial"/>
-          <w:b/>
-        </w:rPr>
-        <w:t xml:space="preserve">Umsetzung Neuronales Netz als </w:t>
-      </w:r>
-      <w:r>
-        <w:rPr>
-          <w:rFonts w:ascii="Arial" w:hAnsi="Arial" w:cs="Arial"/>
-          <w:b/>
-          <w:i/>
-        </w:rPr>
-        <w:t>NNPlayer2</w:t>
+        </w:rPr>
+      </w:pPr>
+      <w:r>
+        <w:rPr>
+          <w:rFonts w:ascii="Arial" w:hAnsi="Arial" w:cs="Arial"/>
+        </w:rPr>
+        <w:t>Chellapilla und V</w:t>
+      </w:r>
+      <w:r>
+        <w:rPr>
+          <w:rFonts w:ascii="Arial" w:hAnsi="Arial" w:cs="Arial"/>
+        </w:rPr>
+        <w:t xml:space="preserve">ogel haben sich damit befasst, </w:t>
+      </w:r>
+      <w:r>
+        <w:rPr>
+          <w:rFonts w:ascii="Arial" w:hAnsi="Arial" w:cs="Arial"/>
+        </w:rPr>
+        <w:t xml:space="preserve">den </w:t>
+      </w:r>
+      <w:r>
+        <w:rPr>
+          <w:rFonts w:ascii="Arial" w:hAnsi="Arial" w:cs="Arial"/>
+        </w:rPr>
+        <w:t>Ansatz der künstlichen Intelligenz</w:t>
+      </w:r>
+      <w:r>
+        <w:rPr>
+          <w:rFonts w:ascii="Arial" w:hAnsi="Arial" w:cs="Arial"/>
+        </w:rPr>
+        <w:t xml:space="preserve"> durch Implementierung von</w:t>
+      </w:r>
+      <w:r>
+        <w:rPr>
+          <w:rFonts w:ascii="Arial" w:hAnsi="Arial" w:cs="Arial"/>
+        </w:rPr>
+        <w:t xml:space="preserve"> KIs für ein Nullsummenspiel (Tic-Tac-Toe) und ein nicht Nullsummenspiel (Gefangenendilemma) aus</w:t>
+      </w:r>
+      <w:r>
+        <w:rPr>
+          <w:rFonts w:ascii="Arial" w:hAnsi="Arial" w:cs="Arial"/>
+        </w:rPr>
+        <w:t>zu</w:t>
+      </w:r>
+      <w:r>
+        <w:rPr>
+          <w:rFonts w:ascii="Arial" w:hAnsi="Arial" w:cs="Arial"/>
+        </w:rPr>
+        <w:t>probieren. Dafür haben sie zwei Methode</w:t>
+      </w:r>
+      <w:r>
+        <w:rPr>
+          <w:rFonts w:ascii="Arial" w:hAnsi="Arial" w:cs="Arial"/>
+        </w:rPr>
+        <w:t>n des</w:t>
+      </w:r>
+      <w:r>
+        <w:rPr>
+          <w:rFonts w:ascii="Arial" w:hAnsi="Arial" w:cs="Arial"/>
+        </w:rPr>
+        <w:t xml:space="preserve"> Maschinellen Lernens</w:t>
+      </w:r>
+      <w:r>
+        <w:rPr>
+          <w:rFonts w:ascii="Arial" w:hAnsi="Arial" w:cs="Arial"/>
+        </w:rPr>
+        <w:t>,</w:t>
+      </w:r>
+      <w:r>
+        <w:rPr>
+          <w:rFonts w:ascii="Arial" w:hAnsi="Arial" w:cs="Arial"/>
+        </w:rPr>
+        <w:t xml:space="preserve"> nämlich Neuronale Netze und Evolutionärer Algorithmus</w:t>
+      </w:r>
+      <w:r>
+        <w:rPr>
+          <w:rFonts w:ascii="Arial" w:hAnsi="Arial" w:cs="Arial"/>
+        </w:rPr>
+        <w:t>,</w:t>
+      </w:r>
+      <w:bookmarkStart w:id="5" w:name="_GoBack"/>
+      <w:bookmarkEnd w:id="5"/>
+      <w:r>
+        <w:rPr>
+          <w:rFonts w:ascii="Arial" w:hAnsi="Arial" w:cs="Arial"/>
+        </w:rPr>
+        <w:t xml:space="preserve"> angewendet, und miteinander verglichen. [vgl. </w:t>
+      </w:r>
+      <w:r>
+        <w:rPr>
+          <w:rFonts w:ascii="Arial" w:hAnsi="Arial" w:cs="Arial"/>
+          <w:highlight w:val="yellow"/>
+        </w:rPr>
+        <w:t>5]</w:t>
       </w:r>
     </w:p>
     <w:p>
@@ -3995,283 +3528,22 @@
           <w:rFonts w:ascii="Arial" w:hAnsi="Arial" w:cs="Arial"/>
         </w:rPr>
       </w:pPr>
-      <w:r>
-        <w:rPr>
-          <w:rFonts w:ascii="Arial" w:hAnsi="Arial" w:cs="Arial"/>
-        </w:rPr>
-        <w:t>Nach ersten Recherchen zum Thema Neuronale</w:t>
-      </w:r>
-      <w:r>
-        <w:rPr>
-          <w:rFonts w:ascii="Arial" w:hAnsi="Arial" w:cs="Arial"/>
-        </w:rPr>
-        <w:t xml:space="preserve"> Netze fiel die Entscheidung auf</w:t>
-      </w:r>
-      <w:r>
-        <w:rPr>
-          <w:rFonts w:ascii="Arial" w:hAnsi="Arial" w:cs="Arial"/>
-        </w:rPr>
-        <w:t xml:space="preserve"> das Framework „</w:t>
-      </w:r>
-      <w:proofErr w:type="spellStart"/>
-      <w:r>
-        <w:rPr>
-          <w:rFonts w:ascii="Arial" w:hAnsi="Arial" w:cs="Arial"/>
-        </w:rPr>
-        <w:t>Neuroph</w:t>
-      </w:r>
-      <w:proofErr w:type="spellEnd"/>
-      <w:r>
-        <w:rPr>
-          <w:rFonts w:ascii="Arial" w:hAnsi="Arial" w:cs="Arial"/>
-        </w:rPr>
-        <w:t xml:space="preserve"> 2.7“ von </w:t>
-      </w:r>
-      <w:proofErr w:type="spellStart"/>
-      <w:r>
-        <w:rPr>
-          <w:rFonts w:ascii="Arial" w:hAnsi="Arial" w:cs="Arial"/>
-        </w:rPr>
-        <w:t>SourceForge</w:t>
-      </w:r>
-      <w:proofErr w:type="spellEnd"/>
-      <w:r>
-        <w:rPr>
-          <w:rFonts w:ascii="Arial" w:hAnsi="Arial" w:cs="Arial"/>
-        </w:rPr>
-        <w:t>, welches eine Java Bibliothek als auch die GUI-Anwendung „Neuroph Studio“ bietet. Mit der Java Bibliothek können Neuronale Netze in Java Programmen erzeugt, trainiert und angewendet werden</w:t>
-      </w:r>
-      <w:r>
-        <w:rPr>
-          <w:rFonts w:ascii="Arial" w:hAnsi="Arial" w:cs="Arial"/>
-        </w:rPr>
-        <w:t xml:space="preserve"> [vgl. 1]. Es gibt außerdem eine Anleitung </w:t>
-      </w:r>
-      <w:r>
-        <w:rPr>
-          <w:rFonts w:ascii="Arial" w:hAnsi="Arial" w:cs="Arial"/>
-        </w:rPr>
-        <w:t xml:space="preserve">zur Erzeugung von Multi-Layer </w:t>
-      </w:r>
-      <w:proofErr w:type="spellStart"/>
-      <w:r>
-        <w:rPr>
-          <w:rFonts w:ascii="Arial" w:hAnsi="Arial" w:cs="Arial"/>
-        </w:rPr>
-        <w:t>Perzeptronen</w:t>
-      </w:r>
-      <w:proofErr w:type="spellEnd"/>
-      <w:r>
-        <w:rPr>
-          <w:rFonts w:ascii="Arial" w:hAnsi="Arial" w:cs="Arial"/>
-        </w:rPr>
-        <w:t xml:space="preserve"> [vgl. 2],</w:t>
-      </w:r>
-      <w:r>
-        <w:rPr>
-          <w:rFonts w:ascii="Arial" w:hAnsi="Arial" w:cs="Arial"/>
-        </w:rPr>
-        <w:t xml:space="preserve"> die</w:t>
-      </w:r>
-      <w:r>
-        <w:rPr>
-          <w:rFonts w:ascii="Arial" w:hAnsi="Arial" w:cs="Arial"/>
-        </w:rPr>
-        <w:t xml:space="preserve"> für </w:t>
-      </w:r>
-      <w:r>
-        <w:rPr>
-          <w:rFonts w:ascii="Arial" w:hAnsi="Arial" w:cs="Arial"/>
-        </w:rPr>
-        <w:t>das weitere</w:t>
-      </w:r>
-      <w:r>
-        <w:rPr>
-          <w:rFonts w:ascii="Arial" w:hAnsi="Arial" w:cs="Arial"/>
-        </w:rPr>
-        <w:t xml:space="preserve"> Vorgehen hilfreich war, weil sich an dem Vorgehen von Schneider und Rosa [vgl. 3] orientiert wurde. Für das Neuronale Netz wurde die Struktur von Multi-Layer Perzeptron mit </w:t>
-      </w:r>
-      <w:r>
-        <w:rPr>
-          <w:rFonts w:ascii="Arial" w:hAnsi="Arial" w:cs="Arial"/>
-        </w:rPr>
-        <w:t>einem Hidden-Layer angewandt. F</w:t>
-      </w:r>
-      <w:r>
-        <w:rPr>
-          <w:rFonts w:ascii="Arial" w:hAnsi="Arial" w:cs="Arial"/>
-        </w:rPr>
-        <w:t xml:space="preserve">ür das Lernen wurde Backpropagation und die Sigmoid-Funktion als Aktivierungsfunktion gewählt, wie auch bei Schneider und Rosa [vgl. 3]. </w:t>
-      </w:r>
-      <w:r>
-        <w:rPr>
-          <w:rFonts w:ascii="Arial" w:hAnsi="Arial" w:cs="Arial"/>
-        </w:rPr>
-        <w:t xml:space="preserve">Danach berechnet sich die Anzahl </w:t>
-      </w:r>
-      <w:r>
-        <w:rPr>
-          <w:rFonts w:ascii="Arial" w:hAnsi="Arial" w:cs="Arial"/>
-        </w:rPr>
-        <w:lastRenderedPageBreak/>
-        <w:t>der Neuronen im Input-Layer als Produkt aus Spalten- und Zeilen-A</w:t>
-      </w:r>
-      <w:r>
-        <w:rPr>
-          <w:rFonts w:ascii="Arial" w:hAnsi="Arial" w:cs="Arial"/>
-        </w:rPr>
-        <w:t>nzahl, multipliziert mit drei, denn jede Zelle des Spielfelds wird mit drei Eigenschaften beschreiben.</w:t>
-      </w:r>
-      <w:r>
-        <w:rPr>
-          <w:rFonts w:ascii="Arial" w:hAnsi="Arial" w:cs="Arial"/>
-        </w:rPr>
-        <w:t xml:space="preserve"> Die Anzahl ist also abhängig von der Spielfeldgröße.</w:t>
-      </w:r>
-      <w:r>
-        <w:rPr>
-          <w:rFonts w:ascii="Arial" w:hAnsi="Arial" w:cs="Arial"/>
-        </w:rPr>
-        <w:t xml:space="preserve"> Eine genauere Erläuterung folgt im nächsten Abschnitt. </w:t>
-      </w:r>
-      <w:r>
-        <w:rPr>
-          <w:rFonts w:ascii="Arial" w:hAnsi="Arial" w:cs="Arial"/>
-        </w:rPr>
-        <w:t xml:space="preserve">Die Anzahl der Neuronen im Hidden-Layer kann durch Ausprobieren ermittelt werden. Im späteren Training und Testverlauf wurden mehrere Neuronale Netze mit unterschiedlicher </w:t>
-      </w:r>
-      <w:proofErr w:type="spellStart"/>
-      <w:r>
-        <w:rPr>
-          <w:rFonts w:ascii="Arial" w:hAnsi="Arial" w:cs="Arial"/>
-        </w:rPr>
-        <w:t>Neuronenanzahl</w:t>
-      </w:r>
-      <w:proofErr w:type="spellEnd"/>
-      <w:r>
-        <w:rPr>
-          <w:rFonts w:ascii="Arial" w:hAnsi="Arial" w:cs="Arial"/>
-        </w:rPr>
-        <w:t xml:space="preserve"> im Hidden-Layer erstell</w:t>
-      </w:r>
-      <w:r>
-        <w:rPr>
-          <w:rFonts w:ascii="Arial" w:hAnsi="Arial" w:cs="Arial"/>
-        </w:rPr>
-        <w:t>t und deren Auswirkung erfasst. D</w:t>
-      </w:r>
-      <w:r>
-        <w:rPr>
-          <w:rFonts w:ascii="Arial" w:hAnsi="Arial" w:cs="Arial"/>
-        </w:rPr>
-        <w:t>abei wurde die Anzahl der Input-Neuronen mit einem Faktor i multipliziert, wobei für Faktor i unterschiedliche Werte gewählt wurden (s. Kapitel 5). Die Anzahl der Neuronen im Output-Layer er</w:t>
-      </w:r>
-      <w:r>
-        <w:rPr>
-          <w:rFonts w:ascii="Arial" w:hAnsi="Arial" w:cs="Arial"/>
-        </w:rPr>
-        <w:t xml:space="preserve">gibt </w:t>
-      </w:r>
-      <w:r>
-        <w:rPr>
-          <w:rFonts w:ascii="Arial" w:hAnsi="Arial" w:cs="Arial"/>
-        </w:rPr>
-        <w:t xml:space="preserve">sich </w:t>
-      </w:r>
-      <w:r>
-        <w:rPr>
-          <w:rFonts w:ascii="Arial" w:hAnsi="Arial" w:cs="Arial"/>
-        </w:rPr>
-        <w:t>aus der</w:t>
-      </w:r>
-      <w:r>
-        <w:rPr>
-          <w:rFonts w:ascii="Arial" w:hAnsi="Arial" w:cs="Arial"/>
-        </w:rPr>
-        <w:t xml:space="preserve"> Anzahl der Spalten des jeweiligen Spielfelds.</w:t>
-      </w:r>
     </w:p>
     <w:p>
       <w:pPr>
         <w:jc w:val="both"/>
         <w:rPr>
           <w:rFonts w:ascii="Arial" w:hAnsi="Arial" w:cs="Arial"/>
-        </w:rPr>
-      </w:pPr>
-      <w:r>
-        <w:rPr>
-          <w:rFonts w:ascii="Arial" w:hAnsi="Arial" w:cs="Arial"/>
-        </w:rPr>
-        <w:t xml:space="preserve">Damit das Neuronale Netz lernen kann, werden Daten benötigt. Hierfür wurde die Methode </w:t>
-      </w:r>
-      <w:proofErr w:type="spellStart"/>
-      <w:r>
-        <w:rPr>
-          <w:rFonts w:ascii="Arial" w:hAnsi="Arial" w:cs="Arial"/>
-          <w:i/>
-        </w:rPr>
-        <w:t>generateDataSets</w:t>
-      </w:r>
-      <w:proofErr w:type="spellEnd"/>
-      <w:r>
-        <w:rPr>
-          <w:rFonts w:ascii="Arial" w:hAnsi="Arial" w:cs="Arial"/>
-        </w:rPr>
-        <w:t xml:space="preserve"> in der Klasse </w:t>
-      </w:r>
-      <w:r>
-        <w:rPr>
-          <w:rFonts w:ascii="Arial" w:hAnsi="Arial" w:cs="Arial"/>
-          <w:i/>
-        </w:rPr>
-        <w:t>Game</w:t>
-      </w:r>
-      <w:r>
-        <w:rPr>
-          <w:rFonts w:ascii="Arial" w:hAnsi="Arial" w:cs="Arial"/>
-        </w:rPr>
-        <w:t xml:space="preserve"> implementiert. Durch Aufruf dieser in der </w:t>
-      </w:r>
-      <w:r>
-        <w:rPr>
-          <w:rFonts w:ascii="Arial" w:hAnsi="Arial" w:cs="Arial"/>
-          <w:i/>
-        </w:rPr>
-        <w:t>main</w:t>
-      </w:r>
-      <w:r>
-        <w:rPr>
-          <w:rFonts w:ascii="Arial" w:hAnsi="Arial" w:cs="Arial"/>
-        </w:rPr>
-        <w:t xml:space="preserve">-Methode der Klasse </w:t>
-      </w:r>
-      <w:r>
-        <w:rPr>
-          <w:rFonts w:ascii="Arial" w:hAnsi="Arial" w:cs="Arial"/>
-          <w:i/>
-        </w:rPr>
-        <w:t>Game</w:t>
-      </w:r>
-      <w:r>
-        <w:rPr>
-          <w:rFonts w:ascii="Arial" w:hAnsi="Arial" w:cs="Arial"/>
-        </w:rPr>
-        <w:t xml:space="preserve"> wird eine bestimmte Anzahl von Spielen zweier </w:t>
-      </w:r>
-      <w:proofErr w:type="spellStart"/>
-      <w:r>
-        <w:rPr>
-          <w:rFonts w:ascii="Arial" w:hAnsi="Arial" w:cs="Arial"/>
-          <w:i/>
-        </w:rPr>
-        <w:t>IPlayer</w:t>
-      </w:r>
-      <w:proofErr w:type="spellEnd"/>
-      <w:r>
-        <w:rPr>
-          <w:rFonts w:ascii="Arial" w:hAnsi="Arial" w:cs="Arial"/>
-        </w:rPr>
-        <w:t xml:space="preserve"> ausgeführt und deren jeweiligen Zustände in eine Textdatei geschrieben, wobei hier zu beachten ist, dass nur neue, unbekannte Zustände in die Datei geschrieben werden. Außerdem werden nur die Zustände von einem bestimmten Spieler und nicht vom gegnerischen Spieler gespeichert. </w:t>
+          <w:b/>
+        </w:rPr>
+      </w:pPr>
+      <w:r>
+        <w:rPr>
+          <w:rFonts w:ascii="Arial" w:hAnsi="Arial" w:cs="Arial"/>
+          <w:b/>
+        </w:rPr>
+        <w:lastRenderedPageBreak/>
+        <w:t>Implementation des NN-Players</w:t>
       </w:r>
     </w:p>
     <w:p>
@@ -4285,67 +3557,133 @@
         <w:rPr>
           <w:rFonts w:ascii="Arial" w:hAnsi="Arial" w:cs="Arial"/>
         </w:rPr>
-        <w:t>Bei der Ge</w:t>
-      </w:r>
-      <w:r>
-        <w:rPr>
-          <w:rFonts w:ascii="Arial" w:hAnsi="Arial" w:cs="Arial"/>
-        </w:rPr>
-        <w:t>nerierung der Textdatei als Daten-S</w:t>
-      </w:r>
-      <w:r>
-        <w:rPr>
-          <w:rFonts w:ascii="Arial" w:hAnsi="Arial" w:cs="Arial"/>
-        </w:rPr>
-        <w:t xml:space="preserve">et werden die jeweiligen Spielzustände in Input- und Output-Elemente übersetzt, </w:t>
-      </w:r>
-      <w:r>
-        <w:rPr>
-          <w:rFonts w:ascii="Arial" w:hAnsi="Arial" w:cs="Arial"/>
-        </w:rPr>
-        <w:t>die das</w:t>
-      </w:r>
-      <w:r>
-        <w:rPr>
-          <w:rFonts w:ascii="Arial" w:hAnsi="Arial" w:cs="Arial"/>
-        </w:rPr>
-        <w:t xml:space="preserve"> Neuronale Netz </w:t>
-      </w:r>
-      <w:r>
-        <w:rPr>
-          <w:rFonts w:ascii="Arial" w:hAnsi="Arial" w:cs="Arial"/>
-        </w:rPr>
-        <w:t xml:space="preserve">später </w:t>
-      </w:r>
-      <w:r>
-        <w:rPr>
-          <w:rFonts w:ascii="Arial" w:hAnsi="Arial" w:cs="Arial"/>
-        </w:rPr>
-        <w:t>einlesen und im Lernprozess verarbeiten kann. Hierbei wurde die Idee von Schneider und Rosa übernommen, die Input-Elemente binär darzustellen</w:t>
-      </w:r>
-      <w:r>
-        <w:rPr>
-          <w:rFonts w:ascii="Arial" w:hAnsi="Arial" w:cs="Arial"/>
-        </w:rPr>
-        <w:t xml:space="preserve">. </w:t>
-      </w:r>
-      <w:r>
-        <w:rPr>
-          <w:rFonts w:ascii="Arial" w:hAnsi="Arial" w:cs="Arial"/>
-        </w:rPr>
-        <w:t>[vgl. 3]</w:t>
-      </w:r>
-      <w:r>
-        <w:rPr>
-          <w:rFonts w:ascii="Arial" w:hAnsi="Arial" w:cs="Arial"/>
-        </w:rPr>
-        <w:t xml:space="preserve"> So wird ein einzelnes Feld auf dem Spielfeld durch eine Folg</w:t>
-      </w:r>
-      <w:r>
-        <w:rPr>
-          <w:rFonts w:ascii="Arial" w:hAnsi="Arial" w:cs="Arial"/>
-        </w:rPr>
-        <w:t xml:space="preserve">e von drei Ziffern ausgedrückt, deren Wert beim Zutreffen eines bestimmten Merkmals eins und bei Nicht-Zutreffen null ist. </w:t>
+        <w:t>Nach ersten Recherchen zum Thema Neuronale</w:t>
+      </w:r>
+      <w:r>
+        <w:rPr>
+          <w:rFonts w:ascii="Arial" w:hAnsi="Arial" w:cs="Arial"/>
+        </w:rPr>
+        <w:t xml:space="preserve"> Netze fiel die Entscheidung auf</w:t>
+      </w:r>
+      <w:r>
+        <w:rPr>
+          <w:rFonts w:ascii="Arial" w:hAnsi="Arial" w:cs="Arial"/>
+        </w:rPr>
+        <w:t xml:space="preserve"> das Framework „Neuroph 2.7“ von SourceForge, welches eine Java Bibliothek als auch die GUI-Anwendung „Neuroph Studio“ bietet. Mit der Java Bibliothek können Neuronale Netze in Java Programmen erzeugt, trainiert und angewendet werden</w:t>
+      </w:r>
+      <w:r>
+        <w:rPr>
+          <w:rFonts w:ascii="Arial" w:hAnsi="Arial" w:cs="Arial"/>
+        </w:rPr>
+        <w:t xml:space="preserve"> [vgl. 1]. Es gibt außerdem eine Anleitung </w:t>
+      </w:r>
+      <w:r>
+        <w:rPr>
+          <w:rFonts w:ascii="Arial" w:hAnsi="Arial" w:cs="Arial"/>
+        </w:rPr>
+        <w:t>zur Erzeugung von Multi-Layer Perzeptronen [vgl. 2],</w:t>
+      </w:r>
+      <w:r>
+        <w:rPr>
+          <w:rFonts w:ascii="Arial" w:hAnsi="Arial" w:cs="Arial"/>
+        </w:rPr>
+        <w:t xml:space="preserve"> die</w:t>
+      </w:r>
+      <w:r>
+        <w:rPr>
+          <w:rFonts w:ascii="Arial" w:hAnsi="Arial" w:cs="Arial"/>
+        </w:rPr>
+        <w:t xml:space="preserve"> für </w:t>
+      </w:r>
+      <w:r>
+        <w:rPr>
+          <w:rFonts w:ascii="Arial" w:hAnsi="Arial" w:cs="Arial"/>
+        </w:rPr>
+        <w:t>das weitere</w:t>
+      </w:r>
+      <w:r>
+        <w:rPr>
+          <w:rFonts w:ascii="Arial" w:hAnsi="Arial" w:cs="Arial"/>
+        </w:rPr>
+        <w:t xml:space="preserve"> Vorgehen hilfreich war, weil sich an dem Vorgehen von Schneider und Rosa [vgl. 3] orientiert wurde. Für das Neuronale Netz wurde die Struktur von Multi-Layer Perzeptron mit </w:t>
+      </w:r>
+      <w:r>
+        <w:rPr>
+          <w:rFonts w:ascii="Arial" w:hAnsi="Arial" w:cs="Arial"/>
+        </w:rPr>
+        <w:t>einem Hidden-Layer angewandt. F</w:t>
+      </w:r>
+      <w:r>
+        <w:rPr>
+          <w:rFonts w:ascii="Arial" w:hAnsi="Arial" w:cs="Arial"/>
+        </w:rPr>
+        <w:t xml:space="preserve">ür das Lernen wurde Backpropagation und die Sigmoid-Funktion als Aktivierungsfunktion gewählt, wie auch bei Schneider und Rosa [vgl. 3]. </w:t>
+      </w:r>
+      <w:r>
+        <w:rPr>
+          <w:rFonts w:ascii="Arial" w:hAnsi="Arial" w:cs="Arial"/>
+        </w:rPr>
+        <w:t>Danach berechnet sich die Anzahl der Neuronen im Input-Layer als Produkt aus Spalten- und Zeilen-A</w:t>
+      </w:r>
+      <w:r>
+        <w:rPr>
+          <w:rFonts w:ascii="Arial" w:hAnsi="Arial" w:cs="Arial"/>
+        </w:rPr>
+        <w:t>nzahl, multipliziert mit drei, denn jede Zelle des Spielfelds wird mit drei Eigenschaften beschreiben.</w:t>
+      </w:r>
+      <w:r>
+        <w:rPr>
+          <w:rFonts w:ascii="Arial" w:hAnsi="Arial" w:cs="Arial"/>
+        </w:rPr>
+        <w:t xml:space="preserve"> Die Anzahl ist also abhängig von der Spielfeldgröße.</w:t>
+      </w:r>
+      <w:r>
+        <w:rPr>
+          <w:rFonts w:ascii="Arial" w:hAnsi="Arial" w:cs="Arial"/>
+        </w:rPr>
+        <w:t xml:space="preserve"> Eine genauere Erläuterung folgt im nächsten Abschnitt. </w:t>
+      </w:r>
+      <w:r>
+        <w:rPr>
+          <w:rFonts w:ascii="Arial" w:hAnsi="Arial" w:cs="Arial"/>
+        </w:rPr>
+        <w:t>Die Anzahl der Neuronen im Hidden-Layer kann durch Ausprobieren ermittelt werden. Im späteren Training und Testverlauf wurden mehrere Neuronale Netze mit unterschiedlicher Neuronenanzahl im Hidden-Layer erstell</w:t>
+      </w:r>
+      <w:r>
+        <w:rPr>
+          <w:rFonts w:ascii="Arial" w:hAnsi="Arial" w:cs="Arial"/>
+        </w:rPr>
+        <w:t>t und deren Auswirkung erfasst. D</w:t>
+      </w:r>
+      <w:r>
+        <w:rPr>
+          <w:rFonts w:ascii="Arial" w:hAnsi="Arial" w:cs="Arial"/>
+        </w:rPr>
+        <w:t>abei wurde die Anzahl der Input-Neuronen mit einem Faktor i multipliziert, wobei für Faktor i unterschiedliche Werte gewählt wurden (s. Kapitel 5). Die Anzahl der Neuronen im Output-Layer er</w:t>
+      </w:r>
+      <w:r>
+        <w:rPr>
+          <w:rFonts w:ascii="Arial" w:hAnsi="Arial" w:cs="Arial"/>
+        </w:rPr>
+        <w:t xml:space="preserve">gibt </w:t>
+      </w:r>
+      <w:r>
+        <w:rPr>
+          <w:rFonts w:ascii="Arial" w:hAnsi="Arial" w:cs="Arial"/>
+        </w:rPr>
+        <w:t xml:space="preserve">sich </w:t>
+      </w:r>
+      <w:r>
+        <w:rPr>
+          <w:rFonts w:ascii="Arial" w:hAnsi="Arial" w:cs="Arial"/>
+        </w:rPr>
+        <w:t>aus der</w:t>
+      </w:r>
+      <w:r>
+        <w:rPr>
+          <w:rFonts w:ascii="Arial" w:hAnsi="Arial" w:cs="Arial"/>
+        </w:rPr>
+        <w:t xml:space="preserve"> Anzahl der Spalten des jeweiligen Spielfelds.</w:t>
       </w:r>
     </w:p>
     <w:p>
@@ -4359,91 +3697,72 @@
         <w:rPr>
           <w:rFonts w:ascii="Arial" w:hAnsi="Arial" w:cs="Arial"/>
         </w:rPr>
-        <w:t xml:space="preserve">Die erste Stelle dieser Ziffern-Folge beschreibt, ob </w:t>
-      </w:r>
-      <w:r>
-        <w:rPr>
-          <w:rFonts w:ascii="Arial" w:hAnsi="Arial" w:cs="Arial"/>
-        </w:rPr>
-        <w:t>das Feld leer ist</w:t>
-      </w:r>
-      <w:r>
-        <w:rPr>
-          <w:rFonts w:ascii="Arial" w:hAnsi="Arial" w:cs="Arial"/>
-        </w:rPr>
-        <w:t xml:space="preserve">, die zweite Stelle, ob dieses Feld von einem Stein des Spieler 1 belegt und die dritte Stelle, ob das Feld von einem Stein des Spieler 2 belegt wird. So steht die Folge [1, 0, 0] für ein leeres Feld, die Folge [0, 1, 0] für ein Feld mit einem Stein des Spieler 1 und die Folge [0, 0, 1] für ein Feld mit einem Stein des Spieler 2. Eine Zeile in der Textdatei einspricht einem Spielzustand (Input für das Neuronale Netz) und die Aktion (Output für das Neuronale Netz) darauf, d. h. es gibt bspw. für ein 6x7 Feld eine Ziffernfolge von 133 Ziffern, wobei die ersten 126 Ziffern den Spielzustand (Input) und die letzten 7 Ziffern die </w:t>
-      </w:r>
-      <w:r>
-        <w:rPr>
-          <w:rFonts w:ascii="Arial" w:hAnsi="Arial" w:cs="Arial"/>
-        </w:rPr>
-        <w:t xml:space="preserve">entsprechende </w:t>
-      </w:r>
-      <w:r>
-        <w:rPr>
-          <w:rFonts w:ascii="Arial" w:hAnsi="Arial" w:cs="Arial"/>
-        </w:rPr>
-        <w:t xml:space="preserve">Aktion (Output) darstellen. Die sieben Ziffern der Aktion </w:t>
-      </w:r>
-      <w:r>
-        <w:rPr>
-          <w:rFonts w:ascii="Arial" w:hAnsi="Arial" w:cs="Arial"/>
-        </w:rPr>
-        <w:t>bestehen aus</w:t>
-      </w:r>
-      <w:r>
-        <w:rPr>
-          <w:rFonts w:ascii="Arial" w:hAnsi="Arial" w:cs="Arial"/>
-        </w:rPr>
-        <w:t xml:space="preserve"> eine</w:t>
-      </w:r>
-      <w:r>
-        <w:rPr>
-          <w:rFonts w:ascii="Arial" w:hAnsi="Arial" w:cs="Arial"/>
-        </w:rPr>
-        <w:t>r Folge von Nullen und Einsen</w:t>
-      </w:r>
-      <w:r>
-        <w:rPr>
-          <w:rFonts w:ascii="Arial" w:hAnsi="Arial" w:cs="Arial"/>
-        </w:rPr>
-        <w:t xml:space="preserve">. Diese Folge </w:t>
-      </w:r>
-      <w:r>
-        <w:rPr>
-          <w:rFonts w:ascii="Arial" w:hAnsi="Arial" w:cs="Arial"/>
-        </w:rPr>
-        <w:t>beschreibt mit einer Eins</w:t>
-      </w:r>
-      <w:r>
-        <w:rPr>
-          <w:rFonts w:ascii="Arial" w:hAnsi="Arial" w:cs="Arial"/>
-        </w:rPr>
-        <w:t xml:space="preserve">, in welche Spalte der Stein geworfen wurde, und </w:t>
-      </w:r>
-      <w:r>
-        <w:rPr>
-          <w:rFonts w:ascii="Arial" w:hAnsi="Arial" w:cs="Arial"/>
-        </w:rPr>
-        <w:t xml:space="preserve">füllt </w:t>
-      </w:r>
-      <w:r>
-        <w:rPr>
-          <w:rFonts w:ascii="Arial" w:hAnsi="Arial" w:cs="Arial"/>
-        </w:rPr>
-        <w:t>die restlichen sechs Spalten</w:t>
-      </w:r>
-      <w:r>
-        <w:rPr>
-          <w:rFonts w:ascii="Arial" w:hAnsi="Arial" w:cs="Arial"/>
-        </w:rPr>
-        <w:t xml:space="preserve"> mit Nullen auf, </w:t>
-      </w:r>
-      <w:r>
-        <w:rPr>
-          <w:rFonts w:ascii="Arial" w:hAnsi="Arial" w:cs="Arial"/>
-        </w:rPr>
-        <w:t>damit eine eindeutige Spalte zugewiesen werden kann. Ein solches Dataset kann später im Lernprozess des Neuronalen Netzes eingelesen und mit diesen Input-Elementen trainiert werden.</w:t>
+        <w:t xml:space="preserve">Damit das Neuronale Netz lernen kann, werden Daten benötigt. Hierfür wurde die Methode </w:t>
+      </w:r>
+      <w:r>
+        <w:rPr>
+          <w:rFonts w:ascii="Arial" w:hAnsi="Arial" w:cs="Arial"/>
+          <w:i/>
+        </w:rPr>
+        <w:t>generateDataSets</w:t>
+      </w:r>
+      <w:r>
+        <w:rPr>
+          <w:rFonts w:ascii="Arial" w:hAnsi="Arial" w:cs="Arial"/>
+        </w:rPr>
+        <w:t xml:space="preserve"> in der Klasse </w:t>
+      </w:r>
+      <w:r>
+        <w:rPr>
+          <w:rFonts w:ascii="Arial" w:hAnsi="Arial" w:cs="Arial"/>
+          <w:i/>
+        </w:rPr>
+        <w:t>Game</w:t>
+      </w:r>
+      <w:r>
+        <w:rPr>
+          <w:rFonts w:ascii="Arial" w:hAnsi="Arial" w:cs="Arial"/>
+        </w:rPr>
+        <w:t xml:space="preserve"> implementiert. Durch Aufruf dieser in der </w:t>
+      </w:r>
+      <w:r>
+        <w:rPr>
+          <w:rFonts w:ascii="Arial" w:hAnsi="Arial" w:cs="Arial"/>
+          <w:i/>
+        </w:rPr>
+        <w:t>main</w:t>
+      </w:r>
+      <w:r>
+        <w:rPr>
+          <w:rFonts w:ascii="Arial" w:hAnsi="Arial" w:cs="Arial"/>
+        </w:rPr>
+        <w:t xml:space="preserve">-Methode der Klasse </w:t>
+      </w:r>
+      <w:r>
+        <w:rPr>
+          <w:rFonts w:ascii="Arial" w:hAnsi="Arial" w:cs="Arial"/>
+          <w:i/>
+        </w:rPr>
+        <w:t>Game</w:t>
+      </w:r>
+      <w:r>
+        <w:rPr>
+          <w:rFonts w:ascii="Arial" w:hAnsi="Arial" w:cs="Arial"/>
+        </w:rPr>
+        <w:t xml:space="preserve"> wird eine bestimmte Anzahl von Spielen zweier </w:t>
+      </w:r>
+      <w:r>
+        <w:rPr>
+          <w:rFonts w:ascii="Arial" w:hAnsi="Arial" w:cs="Arial"/>
+          <w:i/>
+        </w:rPr>
+        <w:t>IPlayer</w:t>
+      </w:r>
+      <w:r>
+        <w:rPr>
+          <w:rFonts w:ascii="Arial" w:hAnsi="Arial" w:cs="Arial"/>
+        </w:rPr>
+        <w:t xml:space="preserve"> ausgeführt und deren jeweiligen Zustände in eine Textdatei geschrieben, wobei hier zu beachten ist, dass nur neue, unbekannte Zustände in die Datei geschrieben werden. Außerdem werden nur die Zustände von einem bestimmten Spieler und nicht vom gegnerischen Spieler gespeichert. </w:t>
       </w:r>
     </w:p>
     <w:p>
@@ -4457,35 +3776,61 @@
         <w:rPr>
           <w:rFonts w:ascii="Arial" w:hAnsi="Arial" w:cs="Arial"/>
         </w:rPr>
-        <w:t xml:space="preserve">Damit das Neuronale Netz für eine Spielteilnahme genutzt werden kann, wurde die Klasse </w:t>
-      </w:r>
-      <w:r>
-        <w:rPr>
-          <w:rFonts w:ascii="Arial" w:hAnsi="Arial" w:cs="Arial"/>
-          <w:i/>
-        </w:rPr>
-        <w:t>NNPlayer2</w:t>
-      </w:r>
-      <w:r>
-        <w:rPr>
-          <w:rFonts w:ascii="Arial" w:hAnsi="Arial" w:cs="Arial"/>
-        </w:rPr>
-        <w:t xml:space="preserve"> implementiert. Im Konstruktor dieser Klasse muss manuell angegeben werden, ob durch Aufruf der Methode </w:t>
-      </w:r>
-      <w:proofErr w:type="spellStart"/>
-      <w:r>
-        <w:rPr>
-          <w:rFonts w:ascii="Arial" w:hAnsi="Arial" w:cs="Arial"/>
-          <w:i/>
-        </w:rPr>
-        <w:t>learnNNPlayer</w:t>
-      </w:r>
-      <w:proofErr w:type="spellEnd"/>
-      <w:r>
-        <w:rPr>
-          <w:rFonts w:ascii="Arial" w:hAnsi="Arial" w:cs="Arial"/>
-        </w:rPr>
-        <w:t xml:space="preserve"> ein neues Neuronales Netz erzeugt und trainiert wird oder ob ein schon vorhandenes Netz geladen wird, indem der Name dieses Netzes eingegeben wird.</w:t>
+        <w:t>Bei der Ge</w:t>
+      </w:r>
+      <w:r>
+        <w:rPr>
+          <w:rFonts w:ascii="Arial" w:hAnsi="Arial" w:cs="Arial"/>
+        </w:rPr>
+        <w:t>nerierung der Textdatei als Daten-S</w:t>
+      </w:r>
+      <w:r>
+        <w:rPr>
+          <w:rFonts w:ascii="Arial" w:hAnsi="Arial" w:cs="Arial"/>
+        </w:rPr>
+        <w:t xml:space="preserve">et werden die jeweiligen Spielzustände in Input- und Output-Elemente übersetzt, </w:t>
+      </w:r>
+      <w:r>
+        <w:rPr>
+          <w:rFonts w:ascii="Arial" w:hAnsi="Arial" w:cs="Arial"/>
+        </w:rPr>
+        <w:t>die das</w:t>
+      </w:r>
+      <w:r>
+        <w:rPr>
+          <w:rFonts w:ascii="Arial" w:hAnsi="Arial" w:cs="Arial"/>
+        </w:rPr>
+        <w:t xml:space="preserve"> Neuronale Netz </w:t>
+      </w:r>
+      <w:r>
+        <w:rPr>
+          <w:rFonts w:ascii="Arial" w:hAnsi="Arial" w:cs="Arial"/>
+        </w:rPr>
+        <w:t xml:space="preserve">später </w:t>
+      </w:r>
+      <w:r>
+        <w:rPr>
+          <w:rFonts w:ascii="Arial" w:hAnsi="Arial" w:cs="Arial"/>
+        </w:rPr>
+        <w:t>einlesen und im Lernprozess verarbeiten kann. Hierbei wurde die Idee von Schneider und Rosa übernommen, die Input-Elemente binär darzustellen</w:t>
+      </w:r>
+      <w:r>
+        <w:rPr>
+          <w:rFonts w:ascii="Arial" w:hAnsi="Arial" w:cs="Arial"/>
+        </w:rPr>
+        <w:t>. [vgl. 3]</w:t>
+      </w:r>
+      <w:r>
+        <w:rPr>
+          <w:rFonts w:ascii="Arial" w:hAnsi="Arial" w:cs="Arial"/>
+        </w:rPr>
+        <w:t xml:space="preserve"> So wird ein einzelnes Feld auf dem Spielfeld durch eine Folg</w:t>
+      </w:r>
+      <w:r>
+        <w:rPr>
+          <w:rFonts w:ascii="Arial" w:hAnsi="Arial" w:cs="Arial"/>
+        </w:rPr>
+        <w:t xml:space="preserve">e von drei Ziffern ausgedrückt, deren Wert beim Zutreffen eines bestimmten Merkmals eins und bei Nicht-Zutreffen null ist. </w:t>
       </w:r>
     </w:p>
     <w:p>
@@ -4499,9 +3844,147 @@
         <w:rPr>
           <w:rFonts w:ascii="Arial" w:hAnsi="Arial" w:cs="Arial"/>
         </w:rPr>
+        <w:t xml:space="preserve">Die erste Stelle dieser Ziffern-Folge beschreibt, ob </w:t>
+      </w:r>
+      <w:r>
+        <w:rPr>
+          <w:rFonts w:ascii="Arial" w:hAnsi="Arial" w:cs="Arial"/>
+        </w:rPr>
+        <w:t>das Feld leer ist</w:t>
+      </w:r>
+      <w:r>
+        <w:rPr>
+          <w:rFonts w:ascii="Arial" w:hAnsi="Arial" w:cs="Arial"/>
+        </w:rPr>
+        <w:t xml:space="preserve">, die zweite Stelle, ob dieses Feld von einem Stein des Spieler 1 belegt und die dritte Stelle, ob das Feld von einem Stein des Spieler 2 belegt wird. So steht die Folge [1, 0, 0] für ein leeres Feld, die Folge [0, 1, 0] für ein Feld mit einem Stein des Spieler 1 und die Folge [0, 0, 1] für ein Feld mit einem Stein des Spieler 2. Eine Zeile in der Textdatei einspricht einem Spielzustand (Input für das Neuronale Netz) und die Aktion (Output für das Neuronale Netz) darauf, d. h. es gibt bspw. für ein 6x7 Feld eine Ziffernfolge von 133 Ziffern, wobei die ersten 126 Ziffern den Spielzustand (Input) und die letzten 7 Ziffern die </w:t>
+      </w:r>
+      <w:r>
+        <w:rPr>
+          <w:rFonts w:ascii="Arial" w:hAnsi="Arial" w:cs="Arial"/>
+        </w:rPr>
+        <w:t xml:space="preserve">entsprechende </w:t>
+      </w:r>
+      <w:r>
+        <w:rPr>
+          <w:rFonts w:ascii="Arial" w:hAnsi="Arial" w:cs="Arial"/>
+        </w:rPr>
+        <w:t xml:space="preserve">Aktion (Output) darstellen. Die sieben Ziffern der Aktion </w:t>
+      </w:r>
+      <w:r>
+        <w:rPr>
+          <w:rFonts w:ascii="Arial" w:hAnsi="Arial" w:cs="Arial"/>
+        </w:rPr>
+        <w:t>bestehen aus</w:t>
+      </w:r>
+      <w:r>
+        <w:rPr>
+          <w:rFonts w:ascii="Arial" w:hAnsi="Arial" w:cs="Arial"/>
+        </w:rPr>
+        <w:t xml:space="preserve"> eine</w:t>
+      </w:r>
+      <w:r>
+        <w:rPr>
+          <w:rFonts w:ascii="Arial" w:hAnsi="Arial" w:cs="Arial"/>
+        </w:rPr>
+        <w:t>r Folge von Nullen und Einsen</w:t>
+      </w:r>
+      <w:r>
+        <w:rPr>
+          <w:rFonts w:ascii="Arial" w:hAnsi="Arial" w:cs="Arial"/>
+        </w:rPr>
+        <w:t xml:space="preserve">. Diese Folge </w:t>
+      </w:r>
+      <w:r>
+        <w:rPr>
+          <w:rFonts w:ascii="Arial" w:hAnsi="Arial" w:cs="Arial"/>
+        </w:rPr>
+        <w:t>beschreibt mit einer Eins</w:t>
+      </w:r>
+      <w:r>
+        <w:rPr>
+          <w:rFonts w:ascii="Arial" w:hAnsi="Arial" w:cs="Arial"/>
+        </w:rPr>
+        <w:t xml:space="preserve">, in welche Spalte der Stein geworfen wurde, und </w:t>
+      </w:r>
+      <w:r>
+        <w:rPr>
+          <w:rFonts w:ascii="Arial" w:hAnsi="Arial" w:cs="Arial"/>
+        </w:rPr>
+        <w:t xml:space="preserve">füllt </w:t>
+      </w:r>
+      <w:r>
+        <w:rPr>
+          <w:rFonts w:ascii="Arial" w:hAnsi="Arial" w:cs="Arial"/>
+        </w:rPr>
+        <w:t>die restlichen sechs Spalten</w:t>
+      </w:r>
+      <w:r>
+        <w:rPr>
+          <w:rFonts w:ascii="Arial" w:hAnsi="Arial" w:cs="Arial"/>
+        </w:rPr>
+        <w:t xml:space="preserve"> mit Nullen auf, </w:t>
+      </w:r>
+      <w:r>
+        <w:rPr>
+          <w:rFonts w:ascii="Arial" w:hAnsi="Arial" w:cs="Arial"/>
+        </w:rPr>
+        <w:t>damit eine eindeutige Spalte zugewiesen werden kann. Ein solches Dataset kann später im Lernprozess des Neuronalen Netzes eingelesen und mit diesen Input-Elementen trainiert werden.</w:t>
+      </w:r>
+    </w:p>
+    <w:p>
+      <w:pPr>
+        <w:jc w:val="both"/>
+        <w:rPr>
+          <w:rFonts w:ascii="Arial" w:hAnsi="Arial" w:cs="Arial"/>
+        </w:rPr>
+      </w:pPr>
+      <w:r>
+        <w:rPr>
+          <w:rFonts w:ascii="Arial" w:hAnsi="Arial" w:cs="Arial"/>
+        </w:rPr>
+        <w:t xml:space="preserve">Damit das Neuronale Netz für eine Spielteilnahme genutzt werden kann, wurde die Klasse </w:t>
+      </w:r>
+      <w:r>
+        <w:rPr>
+          <w:rFonts w:ascii="Arial" w:hAnsi="Arial" w:cs="Arial"/>
+          <w:i/>
+        </w:rPr>
+        <w:t>NNPlayer2</w:t>
+      </w:r>
+      <w:r>
+        <w:rPr>
+          <w:rFonts w:ascii="Arial" w:hAnsi="Arial" w:cs="Arial"/>
+        </w:rPr>
+        <w:t xml:space="preserve"> implementiert. Im Konstruktor dieser Klasse muss manuell angegeben werden, ob durch Aufruf der Methode </w:t>
+      </w:r>
+      <w:r>
+        <w:rPr>
+          <w:rFonts w:ascii="Arial" w:hAnsi="Arial" w:cs="Arial"/>
+          <w:i/>
+        </w:rPr>
+        <w:t>learnNNPlayer</w:t>
+      </w:r>
+      <w:r>
+        <w:rPr>
+          <w:rFonts w:ascii="Arial" w:hAnsi="Arial" w:cs="Arial"/>
+        </w:rPr>
+        <w:t xml:space="preserve"> ein neues Neuronales Netz erzeugt und trainiert wird oder ob ein schon vorhandenes Netz geladen wird, indem der Name dieses Netzes eingegeben wird.</w:t>
+      </w:r>
+    </w:p>
+    <w:p>
+      <w:pPr>
+        <w:jc w:val="both"/>
+        <w:rPr>
+          <w:rFonts w:ascii="Arial" w:hAnsi="Arial" w:cs="Arial"/>
+        </w:rPr>
+      </w:pPr>
+      <w:r>
+        <w:rPr>
+          <w:rFonts w:ascii="Arial" w:hAnsi="Arial" w:cs="Arial"/>
+        </w:rPr>
+        <w:lastRenderedPageBreak/>
         <w:t xml:space="preserve">In der </w:t>
       </w:r>
-      <w:proofErr w:type="spellStart"/>
       <w:r>
         <w:rPr>
           <w:rFonts w:ascii="Arial" w:hAnsi="Arial" w:cs="Arial"/>
@@ -4509,7 +3992,6 @@
         </w:rPr>
         <w:t>learnNNPlayer</w:t>
       </w:r>
-      <w:proofErr w:type="spellEnd"/>
       <w:r>
         <w:rPr>
           <w:rFonts w:ascii="Arial" w:hAnsi="Arial" w:cs="Arial"/>
@@ -4745,21 +4227,7 @@
         <w:rPr>
           <w:rFonts w:ascii="Arial" w:hAnsi="Arial" w:cs="Arial"/>
         </w:rPr>
-        <w:t xml:space="preserve"> Für beide Spieler diente die </w:t>
-      </w:r>
-      <w:proofErr w:type="spellStart"/>
-      <w:r>
-        <w:rPr>
-          <w:rFonts w:ascii="Arial" w:hAnsi="Arial" w:cs="Arial"/>
-        </w:rPr>
-        <w:t>NormalKI</w:t>
-      </w:r>
-      <w:proofErr w:type="spellEnd"/>
-      <w:r>
-        <w:rPr>
-          <w:rFonts w:ascii="Arial" w:hAnsi="Arial" w:cs="Arial"/>
-        </w:rPr>
-        <w:t xml:space="preserve"> als Gegner</w:t>
+        <w:t xml:space="preserve"> Für beide Spieler diente die NormalKI als Gegner</w:t>
       </w:r>
       <w:r>
         <w:rPr>
@@ -4806,7 +4274,6 @@
         </w:rPr>
         <w:t xml:space="preserve">Der Q-Player wurde mit einem </w:t>
       </w:r>
-      <w:proofErr w:type="spellStart"/>
       <w:r>
         <w:rPr>
           <w:rFonts w:ascii="Arial" w:hAnsi="Arial" w:cs="Arial"/>
@@ -4814,14 +4281,12 @@
         </w:rPr>
         <w:t>epsilon</w:t>
       </w:r>
-      <w:proofErr w:type="spellEnd"/>
       <w:r>
         <w:rPr>
           <w:rFonts w:ascii="Arial" w:hAnsi="Arial" w:cs="Arial"/>
         </w:rPr>
         <w:t xml:space="preserve"> von 0,2 und einem </w:t>
       </w:r>
-      <w:proofErr w:type="spellStart"/>
       <w:r>
         <w:rPr>
           <w:rFonts w:ascii="Arial" w:hAnsi="Arial" w:cs="Arial"/>
@@ -4843,7 +4308,6 @@
         </w:rPr>
         <w:t>pha</w:t>
       </w:r>
-      <w:proofErr w:type="spellEnd"/>
       <w:r>
         <w:rPr>
           <w:rFonts w:ascii="Arial" w:hAnsi="Arial" w:cs="Arial"/>
@@ -5117,7 +4581,6 @@
         </w:rPr>
         <w:t xml:space="preserve">■ </w:t>
       </w:r>
-      <w:proofErr w:type="spellStart"/>
       <w:r>
         <w:rPr>
           <w:rFonts w:ascii="Arial" w:hAnsi="Arial" w:cs="Arial"/>
@@ -5125,17 +4588,7 @@
           <w:sz w:val="20"/>
           <w:szCs w:val="20"/>
         </w:rPr>
-        <w:t>NormalKI</w:t>
-      </w:r>
-      <w:proofErr w:type="spellEnd"/>
-      <w:r>
-        <w:rPr>
-          <w:rFonts w:ascii="Arial" w:hAnsi="Arial" w:cs="Arial"/>
-          <w:color w:val="000000"/>
-          <w:sz w:val="20"/>
-          <w:szCs w:val="20"/>
-        </w:rPr>
-        <w:t>=X</w:t>
+        <w:t>NormalKI=X</w:t>
       </w:r>
       <w:r>
         <w:rPr>
@@ -7246,27 +6699,13 @@
         <w:rPr>
           <w:rFonts w:ascii="Arial" w:hAnsi="Arial" w:cs="Arial"/>
         </w:rPr>
-        <w:t xml:space="preserve">er hat der Q-Player im zweiten </w:t>
-      </w:r>
-      <w:proofErr w:type="spellStart"/>
-      <w:r>
-        <w:rPr>
-          <w:rFonts w:ascii="Arial" w:hAnsi="Arial" w:cs="Arial"/>
-        </w:rPr>
-        <w:t>gezeigtenZ</w:t>
-      </w:r>
-      <w:r>
-        <w:rPr>
-          <w:rFonts w:ascii="Arial" w:hAnsi="Arial" w:cs="Arial"/>
-        </w:rPr>
-        <w:t>zustand</w:t>
-      </w:r>
-      <w:proofErr w:type="spellEnd"/>
-      <w:r>
-        <w:rPr>
-          <w:rFonts w:ascii="Arial" w:hAnsi="Arial" w:cs="Arial"/>
-        </w:rPr>
-        <w:t xml:space="preserve"> zwei Möglichkeit</w:t>
+        <w:t>er hat der Q-Player im zweiten gezeigtenZ</w:t>
+      </w:r>
+      <w:r>
+        <w:rPr>
+          <w:rFonts w:ascii="Arial" w:hAnsi="Arial" w:cs="Arial"/>
+        </w:rPr>
+        <w:t>zustand zwei Möglichkeit</w:t>
       </w:r>
       <w:r>
         <w:rPr>
@@ -9684,7 +9123,6 @@
         </w:rPr>
         <w:t xml:space="preserve">aber zufällig in einem Turnier von zwei </w:t>
       </w:r>
-      <w:proofErr w:type="spellStart"/>
       <w:r>
         <w:rPr>
           <w:rFonts w:ascii="Arial" w:hAnsi="Arial" w:cs="Arial"/>
@@ -9692,7 +9130,6 @@
         </w:rPr>
         <w:t>NormalKI</w:t>
       </w:r>
-      <w:proofErr w:type="spellEnd"/>
       <w:r>
         <w:rPr>
           <w:rFonts w:ascii="Arial" w:hAnsi="Arial" w:cs="Arial"/>
@@ -9729,33 +9166,11 @@
         </w:rPr>
         <w:t xml:space="preserve">bei </w:t>
       </w:r>
-      <w:proofErr w:type="spellStart"/>
-      <w:r>
-        <w:rPr>
-          <w:rFonts w:ascii="Arial" w:hAnsi="Arial" w:cs="Arial"/>
-        </w:rPr>
-        <w:t>Lernrate</w:t>
-      </w:r>
-      <w:proofErr w:type="spellEnd"/>
-      <w:r>
-        <w:rPr>
-          <w:rFonts w:ascii="Arial" w:hAnsi="Arial" w:cs="Arial"/>
-        </w:rPr>
-        <w:t xml:space="preserve"> 0,2 und das </w:t>
-      </w:r>
-      <w:proofErr w:type="spellStart"/>
-      <w:r>
-        <w:rPr>
-          <w:rFonts w:ascii="Arial" w:hAnsi="Arial" w:cs="Arial"/>
-        </w:rPr>
-        <w:t>Momentum</w:t>
-      </w:r>
-      <w:proofErr w:type="spellEnd"/>
-      <w:r>
-        <w:rPr>
-          <w:rFonts w:ascii="Arial" w:hAnsi="Arial" w:cs="Arial"/>
-        </w:rPr>
-        <w:t xml:space="preserve"> </w:t>
+      <w:r>
+        <w:rPr>
+          <w:rFonts w:ascii="Arial" w:hAnsi="Arial" w:cs="Arial"/>
+        </w:rPr>
+        <w:t xml:space="preserve">Lernrate 0,2 und das Momentum </w:t>
       </w:r>
       <w:r>
         <w:rPr>
@@ -9803,13 +9218,7 @@
         <w:rPr>
           <w:rFonts w:ascii="Arial" w:hAnsi="Arial" w:cs="Arial"/>
         </w:rPr>
-        <w:t xml:space="preserve">= {½, 1, 2, 3, 4} </w:t>
-      </w:r>
-      <w:r>
-        <w:rPr>
-          <w:rFonts w:ascii="Arial" w:hAnsi="Arial" w:cs="Arial"/>
-        </w:rPr>
-        <w:t>multipliziert wurden. Dies entspricht</w:t>
+        <w:t>= {½, 1, 2, 3, 4} multipliziert wurden. Dies entspricht</w:t>
       </w:r>
       <w:r>
         <w:rPr>
@@ -9869,7 +9278,6 @@
         </w:rPr>
         <w:t xml:space="preserve"> mit den unterschiedlichen Neuronalen Netzen gegen die </w:t>
       </w:r>
-      <w:proofErr w:type="spellStart"/>
       <w:r>
         <w:rPr>
           <w:rFonts w:ascii="Arial" w:hAnsi="Arial" w:cs="Arial"/>
@@ -9877,7 +9285,6 @@
         </w:rPr>
         <w:t>NormalKI</w:t>
       </w:r>
-      <w:proofErr w:type="spellEnd"/>
       <w:r>
         <w:rPr>
           <w:rFonts w:ascii="Arial" w:hAnsi="Arial" w:cs="Arial"/>
@@ -9906,16 +9313,15 @@
       </w:pPr>
       <w:r>
         <w:rPr>
-          <w:rFonts w:ascii="Arial" w:hAnsi="Arial" w:cs="Arial"/>
           <w:noProof/>
           <w:lang w:eastAsia="de-DE"/>
         </w:rPr>
         <w:lastRenderedPageBreak/>
         <w:drawing>
-          <wp:inline distT="0" distB="0" distL="0" distR="0" wp14:anchorId="6B8F5467" wp14:editId="74A5DB31">
-            <wp:extent cx="5317662" cy="3437255"/>
-            <wp:effectExtent l="0" t="0" r="0" b="0"/>
-            <wp:docPr id="4" name="Grafik 4"/>
+          <wp:inline distT="0" distB="0" distL="0" distR="0" wp14:anchorId="06921A5C" wp14:editId="0C27AB2D">
+            <wp:extent cx="5312229" cy="3433743"/>
+            <wp:effectExtent l="0" t="0" r="3175" b="0"/>
+            <wp:docPr id="7" name="Grafik 7"/>
             <wp:cNvGraphicFramePr>
               <a:graphicFrameLocks xmlns:a="http://schemas.openxmlformats.org/drawingml/2006/main" noChangeAspect="1"/>
             </wp:cNvGraphicFramePr>
@@ -9923,7 +9329,7 @@
               <a:graphicData uri="http://schemas.openxmlformats.org/drawingml/2006/picture">
                 <pic:pic xmlns:pic="http://schemas.openxmlformats.org/drawingml/2006/picture">
                   <pic:nvPicPr>
-                    <pic:cNvPr id="0" name="Picture 4"/>
+                    <pic:cNvPr id="0" name="Picture 3"/>
                     <pic:cNvPicPr>
                       <a:picLocks noChangeAspect="1" noChangeArrowheads="1"/>
                     </pic:cNvPicPr>
@@ -9944,7 +9350,7 @@
                   <pic:spPr bwMode="auto">
                     <a:xfrm>
                       <a:off x="0" y="0"/>
-                      <a:ext cx="5343350" cy="3453859"/>
+                      <a:ext cx="5337332" cy="3449969"/>
                     </a:xfrm>
                     <a:prstGeom prst="rect">
                       <a:avLst/>
@@ -10023,7 +9429,6 @@
         </w:rPr>
         <w:t xml:space="preserve"> mit Neuronalen Netzen unterschiedlicher Neuronen-Anzahl im Hidden-Layer gegen die </w:t>
       </w:r>
-      <w:proofErr w:type="spellStart"/>
       <w:r>
         <w:rPr>
           <w:rFonts w:ascii="Arial" w:hAnsi="Arial" w:cs="Arial"/>
@@ -10031,7 +9436,6 @@
         </w:rPr>
         <w:t>NormalKI</w:t>
       </w:r>
-      <w:proofErr w:type="spellEnd"/>
       <w:r>
         <w:rPr>
           <w:rFonts w:ascii="Arial" w:hAnsi="Arial" w:cs="Arial"/>
@@ -10104,19 +9508,7 @@
         <w:rPr>
           <w:rFonts w:ascii="Arial" w:hAnsi="Arial" w:cs="Arial"/>
         </w:rPr>
-        <w:t xml:space="preserve">, </w:t>
-      </w:r>
-      <w:r>
-        <w:rPr>
-          <w:rFonts w:ascii="Arial" w:hAnsi="Arial" w:cs="Arial"/>
-        </w:rPr>
-        <w:t>ähneln</w:t>
-      </w:r>
-      <w:r>
-        <w:rPr>
-          <w:rFonts w:ascii="Arial" w:hAnsi="Arial" w:cs="Arial"/>
-        </w:rPr>
-        <w:t>.</w:t>
+        <w:t>, ähneln.</w:t>
       </w:r>
       <w:r>
         <w:rPr>
@@ -10124,7 +9516,6 @@
         </w:rPr>
         <w:t xml:space="preserve"> Sehr eindeutig sieht man das auf den Kurven des Datasets mit 400 Einträgen: Die schlechtesten Ergebnisse liefert hier das Neuronale Netz mit 30 Neuronen im Hidden-Layer, während die Netze mit 60, 120 oder 180 Neuronen im Abwechselnd-Modus 50 % der Spiele gewinnt bzw. als Beginner der Spiele sogar 100 % der Spiele gewinnt, aber bei der Anzahl von 240 Neuronen wieder sinkt. Die Netze, die auf diesem Dataset mit 400 Einträgen gelernt haben und eine Neuronen-Anzahl von 60, 120 oder 180 aufweisen, können also vermutlich sehr gut einschätzen, wie sich die </w:t>
       </w:r>
-      <w:proofErr w:type="spellStart"/>
       <w:r>
         <w:rPr>
           <w:rFonts w:ascii="Arial" w:hAnsi="Arial" w:cs="Arial"/>
@@ -10132,14 +9523,12 @@
         </w:rPr>
         <w:t>NormalKI</w:t>
       </w:r>
-      <w:proofErr w:type="spellEnd"/>
       <w:r>
         <w:rPr>
           <w:rFonts w:ascii="Arial" w:hAnsi="Arial" w:cs="Arial"/>
         </w:rPr>
         <w:t xml:space="preserve"> als Spieler verhalten wird. Dass im Abwechselnd-Modus nur noch 50 % der Spiele gewonnen werden, statt 100 % als Beginner der Spiele, deutet daraufhin, dass das Netz alle Vorgehensweisen der </w:t>
       </w:r>
-      <w:proofErr w:type="spellStart"/>
       <w:r>
         <w:rPr>
           <w:rFonts w:ascii="Arial" w:hAnsi="Arial" w:cs="Arial"/>
@@ -10147,7 +9536,6 @@
         </w:rPr>
         <w:t>NormalKI</w:t>
       </w:r>
-      <w:proofErr w:type="spellEnd"/>
       <w:r>
         <w:rPr>
           <w:rFonts w:ascii="Arial" w:hAnsi="Arial" w:cs="Arial"/>
@@ -10349,7 +9737,6 @@
         </w:rPr>
         <w:t xml:space="preserve"> mit Neuronalen Netzen unterschiedlicher Neuronen-Anzahl im Hidden-Layer gegen die </w:t>
       </w:r>
-      <w:proofErr w:type="spellStart"/>
       <w:r>
         <w:rPr>
           <w:rFonts w:ascii="Arial" w:hAnsi="Arial" w:cs="Arial"/>
@@ -10357,7 +9744,6 @@
         </w:rPr>
         <w:t>NormalKI</w:t>
       </w:r>
-      <w:proofErr w:type="spellEnd"/>
       <w:r>
         <w:rPr>
           <w:rFonts w:ascii="Arial" w:hAnsi="Arial" w:cs="Arial"/>
@@ -10417,7 +9803,6 @@
         </w:rPr>
         <w:t xml:space="preserve"> aber nur als 2. Spieler und die </w:t>
       </w:r>
-      <w:proofErr w:type="spellStart"/>
       <w:r>
         <w:rPr>
           <w:rFonts w:ascii="Arial" w:hAnsi="Arial" w:cs="Arial"/>
@@ -10425,14 +9810,12 @@
         </w:rPr>
         <w:t>NormalKI</w:t>
       </w:r>
-      <w:proofErr w:type="spellEnd"/>
       <w:r>
         <w:rPr>
           <w:rFonts w:ascii="Arial" w:hAnsi="Arial" w:cs="Arial"/>
         </w:rPr>
         <w:t xml:space="preserve"> beginnt im Turnier (Beginner-Modus für die </w:t>
       </w:r>
-      <w:proofErr w:type="spellStart"/>
       <w:r>
         <w:rPr>
           <w:rFonts w:ascii="Arial" w:hAnsi="Arial" w:cs="Arial"/>
@@ -10440,7 +9823,6 @@
         </w:rPr>
         <w:t>NormalKI</w:t>
       </w:r>
-      <w:proofErr w:type="spellEnd"/>
       <w:r>
         <w:rPr>
           <w:rFonts w:ascii="Arial" w:hAnsi="Arial" w:cs="Arial"/>
@@ -10486,69 +9868,13 @@
           <w:rFonts w:ascii="Arial" w:hAnsi="Arial" w:cs="Arial"/>
         </w:rPr>
         <w:lastRenderedPageBreak/>
-        <w:t xml:space="preserve">sich um das, welches </w:t>
-      </w:r>
-      <w:r>
-        <w:rPr>
-          <w:rFonts w:ascii="Arial" w:hAnsi="Arial" w:cs="Arial"/>
-        </w:rPr>
-        <w:t>240 Neuronen im Hidden-Layer</w:t>
-      </w:r>
-      <w:r>
-        <w:rPr>
-          <w:rFonts w:ascii="Arial" w:hAnsi="Arial" w:cs="Arial"/>
-        </w:rPr>
-        <w:t xml:space="preserve"> hat und</w:t>
-      </w:r>
-      <w:r>
-        <w:rPr>
-          <w:rFonts w:ascii="Arial" w:hAnsi="Arial" w:cs="Arial"/>
-        </w:rPr>
-        <w:t xml:space="preserve"> </w:t>
-      </w:r>
-      <w:r>
-        <w:rPr>
-          <w:rFonts w:ascii="Arial" w:hAnsi="Arial" w:cs="Arial"/>
-        </w:rPr>
-        <w:t>auf einem Daten-S</w:t>
-      </w:r>
-      <w:r>
-        <w:rPr>
-          <w:rFonts w:ascii="Arial" w:hAnsi="Arial" w:cs="Arial"/>
-        </w:rPr>
-        <w:t>et vom 1. Spieler mit 200 Einträgen gelernt hat</w:t>
-      </w:r>
-      <w:r>
-        <w:rPr>
-          <w:rFonts w:ascii="Arial" w:hAnsi="Arial" w:cs="Arial"/>
-        </w:rPr>
-        <w:t xml:space="preserve">. </w:t>
-      </w:r>
-      <w:proofErr w:type="gramStart"/>
-      <w:r>
-        <w:rPr>
-          <w:rFonts w:ascii="Arial" w:hAnsi="Arial" w:cs="Arial"/>
-        </w:rPr>
-        <w:t>( NNplayer</w:t>
-      </w:r>
-      <w:proofErr w:type="gramEnd"/>
-      <w:r>
-        <w:rPr>
-          <w:rFonts w:ascii="Arial" w:hAnsi="Arial" w:cs="Arial"/>
-        </w:rPr>
-        <w:t xml:space="preserve">2 = </w:t>
+        <w:t xml:space="preserve">sich um das, welches 240 Neuronen im Hidden-Layer hat und auf einem Daten-Set vom 1. Spieler mit 200 Einträgen gelernt hat. ( NNplayer2 = </w:t>
       </w:r>
       <w:r>
         <w:rPr>
           <w:rFonts w:ascii="Consolas" w:hAnsi="Consolas" w:cs="Consolas"/>
         </w:rPr>
-        <w:t>■</w:t>
-      </w:r>
-      <w:r>
-        <w:rPr>
-          <w:rFonts w:ascii="Consolas" w:hAnsi="Consolas" w:cs="Consolas"/>
-        </w:rPr>
-        <w:t xml:space="preserve"> )</w:t>
+        <w:t>■ )</w:t>
       </w:r>
     </w:p>
     <w:p>
@@ -13262,19 +12588,7 @@
         <w:rPr>
           <w:rFonts w:ascii="Arial" w:hAnsi="Arial" w:cs="Arial"/>
         </w:rPr>
-        <w:t xml:space="preserve"> verlauf gezeigt, bei dem das Neuronale Netz mit 120 </w:t>
-      </w:r>
-      <w:r>
-        <w:rPr>
-          <w:rFonts w:ascii="Arial" w:hAnsi="Arial" w:cs="Arial"/>
-        </w:rPr>
-        <w:t>Neuronen im Hidden-Lay</w:t>
-      </w:r>
-      <w:r>
-        <w:rPr>
-          <w:rFonts w:ascii="Arial" w:hAnsi="Arial" w:cs="Arial"/>
-        </w:rPr>
-        <w:t xml:space="preserve">er auf einem Daten-Set vom 2.Spieler mit 300 Einträgen gelernt hat. </w:t>
+        <w:t xml:space="preserve"> verlauf gezeigt, bei dem das Neuronale Netz mit 120 Neuronen im Hidden-Layer auf einem Daten-Set vom 2.Spieler mit 300 Einträgen gelernt hat. </w:t>
       </w:r>
       <w:r>
         <w:rPr>
@@ -13956,13 +13270,7 @@
               <w:rPr>
                 <w:rFonts w:ascii="Consolas" w:hAnsi="Consolas" w:cs="Consolas"/>
               </w:rPr>
-              <w:t>■</w:t>
-            </w:r>
-            <w:r>
-              <w:rPr>
-                <w:rFonts w:ascii="Consolas" w:hAnsi="Consolas" w:cs="Consolas"/>
-              </w:rPr>
-              <w:t>|X</w:t>
+              <w:t>■|X</w:t>
             </w:r>
             <w:r>
               <w:rPr>
@@ -14822,7 +14130,6 @@
         </w:rPr>
         <w:t xml:space="preserve">, welche mit der </w:t>
       </w:r>
-      <w:proofErr w:type="spellStart"/>
       <w:r>
         <w:rPr>
           <w:rFonts w:ascii="Arial" w:hAnsi="Arial" w:cs="Arial"/>
@@ -14830,7 +14137,6 @@
         </w:rPr>
         <w:t>generateDataSets</w:t>
       </w:r>
-      <w:proofErr w:type="spellEnd"/>
       <w:r>
         <w:rPr>
           <w:rFonts w:ascii="Arial" w:hAnsi="Arial" w:cs="Arial"/>
@@ -15180,27 +14486,7 @@
           <w:sz w:val="20"/>
           <w:szCs w:val="20"/>
         </w:rPr>
-        <w:t xml:space="preserve">■ </w:t>
-      </w:r>
-      <w:proofErr w:type="spellStart"/>
-      <w:r>
-        <w:rPr>
-          <w:rFonts w:ascii="Arial" w:hAnsi="Arial" w:cs="Arial"/>
-          <w:color w:val="000000"/>
-          <w:sz w:val="20"/>
-          <w:szCs w:val="20"/>
-        </w:rPr>
-        <w:t>NormalKI</w:t>
-      </w:r>
-      <w:proofErr w:type="spellEnd"/>
-      <w:r>
-        <w:rPr>
-          <w:rFonts w:ascii="Arial" w:hAnsi="Arial" w:cs="Arial"/>
-          <w:color w:val="000000"/>
-          <w:sz w:val="20"/>
-          <w:szCs w:val="20"/>
-        </w:rPr>
-        <w:t>=X</w:t>
+        <w:t>■ NormalKI=X</w:t>
       </w:r>
       <w:r>
         <w:rPr>
@@ -18811,7 +18097,6 @@
         </w:rPr>
         <w:t xml:space="preserve"> häufig wiederzufindende Spielsituationen aus den Turnierspielen dar. Wenn die </w:t>
       </w:r>
-      <w:proofErr w:type="spellStart"/>
       <w:r>
         <w:rPr>
           <w:rFonts w:ascii="Arial" w:hAnsi="Arial" w:cs="Arial"/>
@@ -18819,7 +18104,6 @@
         </w:rPr>
         <w:t>NormalKI</w:t>
       </w:r>
-      <w:proofErr w:type="spellEnd"/>
       <w:r>
         <w:rPr>
           <w:rFonts w:ascii="Arial" w:hAnsi="Arial" w:cs="Arial"/>
@@ -18838,7 +18122,6 @@
         </w:rPr>
         <w:t xml:space="preserve">Player übersieht. Zwickmühlen werden von der </w:t>
       </w:r>
-      <w:proofErr w:type="spellStart"/>
       <w:r>
         <w:rPr>
           <w:rFonts w:ascii="Arial" w:hAnsi="Arial" w:cs="Arial"/>
@@ -18846,7 +18129,6 @@
         </w:rPr>
         <w:t>NormalKI</w:t>
       </w:r>
-      <w:proofErr w:type="spellEnd"/>
       <w:r>
         <w:rPr>
           <w:rFonts w:ascii="Arial" w:hAnsi="Arial" w:cs="Arial"/>
@@ -19055,21 +18337,7 @@
         <w:rPr>
           <w:rFonts w:ascii="Arial" w:hAnsi="Arial" w:cs="Arial"/>
         </w:rPr>
-        <w:t>Die Ergebnisse dieses Business Analytics Projekts zeigen, dass es mit der Methode des Q-</w:t>
-      </w:r>
-      <w:proofErr w:type="spellStart"/>
-      <w:r>
-        <w:rPr>
-          <w:rFonts w:ascii="Arial" w:hAnsi="Arial" w:cs="Arial"/>
-        </w:rPr>
-        <w:t>Learnings</w:t>
-      </w:r>
-      <w:proofErr w:type="spellEnd"/>
-      <w:r>
-        <w:rPr>
-          <w:rFonts w:ascii="Arial" w:hAnsi="Arial" w:cs="Arial"/>
-        </w:rPr>
-        <w:t xml:space="preserve"> und auch mit der Methode von Neuronalen Netzen möglich ist, eine selbst lernende Künstliche Intelligenz für das Spiel „Vier-</w:t>
+        <w:t>Die Ergebnisse dieses Business Analytics Projekts zeigen, dass es mit der Methode des Q-Learnings und auch mit der Methode von Neuronalen Netzen möglich ist, eine selbst lernende Künstliche Intelligenz für das Spiel „Vier-</w:t>
       </w:r>
       <w:r>
         <w:rPr>
@@ -19255,41 +18523,13 @@
         <w:rPr>
           <w:rFonts w:ascii="Arial" w:hAnsi="Arial" w:cs="Arial"/>
         </w:rPr>
-        <w:t xml:space="preserve"> um den Q-Player auch auf einem 6x7 Feld zu trainieren. Die Datenbank wird sehr groß und ab einer gewissen Größe reicht der Arbeitsspeicher nicht mehr aus. Dann wird die Datenbank zu Teilen auf die Festplatte geschrieben und das Abfragen von Spielzuständen dauert sehr lange. Ein Ansatz zur Komprimierung der Datenbank scheint lohnenswert. Der Schlüssel der </w:t>
-      </w:r>
-      <w:proofErr w:type="spellStart"/>
-      <w:r>
-        <w:rPr>
-          <w:rFonts w:ascii="Arial" w:hAnsi="Arial" w:cs="Arial"/>
-        </w:rPr>
-        <w:t>HashMap</w:t>
-      </w:r>
-      <w:proofErr w:type="spellEnd"/>
-      <w:r>
-        <w:rPr>
-          <w:rFonts w:ascii="Arial" w:hAnsi="Arial" w:cs="Arial"/>
-        </w:rPr>
-        <w:t>, die intern verwendet wird, ist ein 2-dimensionales</w:t>
-      </w:r>
-      <w:r>
-        <w:rPr>
-          <w:rFonts w:ascii="Arial" w:hAnsi="Arial" w:cs="Arial"/>
-        </w:rPr>
-        <w:t xml:space="preserve"> </w:t>
-      </w:r>
-      <w:proofErr w:type="spellStart"/>
-      <w:r>
-        <w:rPr>
-          <w:rFonts w:ascii="Arial" w:hAnsi="Arial" w:cs="Arial"/>
-        </w:rPr>
-        <w:t>Int</w:t>
-      </w:r>
-      <w:proofErr w:type="spellEnd"/>
-      <w:r>
-        <w:rPr>
-          <w:rFonts w:ascii="Arial" w:hAnsi="Arial" w:cs="Arial"/>
-        </w:rPr>
-        <w:t>-</w:t>
+        <w:t xml:space="preserve"> um den Q-Player auch auf einem 6x7 Feld zu trainieren. Die Datenbank wird sehr groß und ab einer gewissen Größe reicht der Arbeitsspeicher nicht mehr aus. Dann wird die Datenbank zu Teilen auf die Festplatte geschrieben und das Abfragen von Spielzuständen dauert sehr lange. Ein Ansatz zur Komprimierung der Datenbank scheint lohnenswert. Der Schlüssel der HashMap, die intern verwendet wird, ist ein 2-dimensionales</w:t>
+      </w:r>
+      <w:r>
+        <w:rPr>
+          <w:rFonts w:ascii="Arial" w:hAnsi="Arial" w:cs="Arial"/>
+        </w:rPr>
+        <w:t xml:space="preserve"> Int-</w:t>
       </w:r>
       <w:r>
         <w:rPr>
@@ -19344,14 +18584,12 @@
         </w:rPr>
         <w:t xml:space="preserve">Allerdings kann es sein, dass auch so nicht alle Zustände in einer händelbaren Datenbank untergebracht werden können. Wie oben erwähnt beschäftigt sich </w:t>
       </w:r>
-      <w:proofErr w:type="spellStart"/>
       <w:r>
         <w:rPr>
           <w:rFonts w:ascii="Arial" w:hAnsi="Arial" w:cs="Arial"/>
         </w:rPr>
         <w:t>Olszowka</w:t>
       </w:r>
-      <w:proofErr w:type="spellEnd"/>
       <w:r>
         <w:rPr>
           <w:rFonts w:ascii="Arial" w:hAnsi="Arial" w:cs="Arial"/>
@@ -19404,17 +18642,9 @@
         <w:rPr>
           <w:rFonts w:ascii="Arial" w:eastAsiaTheme="minorEastAsia" w:hAnsi="Arial" w:cs="Arial"/>
         </w:rPr>
-        <w:t>[</w:t>
-      </w:r>
-      <w:proofErr w:type="gramStart"/>
-      <w:r>
-        <w:rPr>
-          <w:rFonts w:ascii="Arial" w:eastAsiaTheme="minorEastAsia" w:hAnsi="Arial" w:cs="Arial"/>
-        </w:rPr>
-        <w:t>vgl. ]</w:t>
+        <w:t>[vgl. ]</w:t>
       </w:r>
       <w:commentRangeEnd w:id="15"/>
-      <w:proofErr w:type="gramEnd"/>
       <w:r>
         <w:rPr>
           <w:rStyle w:val="Kommentarzeichen"/>
@@ -19570,14 +18800,12 @@
         </w:rPr>
         <w:t xml:space="preserve">Trotzdem wird es sich lohnt, sich mit Optionen zur Zustandsreduzierung zu befassen. </w:t>
       </w:r>
-      <w:proofErr w:type="spellStart"/>
       <w:r>
         <w:rPr>
           <w:rFonts w:ascii="Arial" w:hAnsi="Arial" w:cs="Arial"/>
         </w:rPr>
         <w:t>Olszowka</w:t>
       </w:r>
-      <w:proofErr w:type="spellEnd"/>
       <w:r>
         <w:rPr>
           <w:rFonts w:ascii="Arial" w:hAnsi="Arial" w:cs="Arial"/>
@@ -19613,17 +18841,9 @@
         <w:rPr>
           <w:rFonts w:ascii="Arial" w:hAnsi="Arial" w:cs="Arial"/>
         </w:rPr>
-        <w:t>[</w:t>
-      </w:r>
-      <w:proofErr w:type="gramStart"/>
-      <w:r>
-        <w:rPr>
-          <w:rFonts w:ascii="Arial" w:hAnsi="Arial" w:cs="Arial"/>
-        </w:rPr>
-        <w:t>vgl. ]</w:t>
+        <w:t>[vgl. ]</w:t>
       </w:r>
       <w:commentRangeEnd w:id="16"/>
-      <w:proofErr w:type="gramEnd"/>
       <w:r>
         <w:rPr>
           <w:rStyle w:val="Kommentarzeichen"/>
@@ -19654,7 +18874,6 @@
           <w:b/>
         </w:rPr>
       </w:pPr>
-      <w:proofErr w:type="spellStart"/>
       <w:r>
         <w:rPr>
           <w:rFonts w:ascii="Arial" w:hAnsi="Arial" w:cs="Arial"/>
@@ -19662,7 +18881,6 @@
         </w:rPr>
         <w:t>NNPlayer</w:t>
       </w:r>
-      <w:proofErr w:type="spellEnd"/>
     </w:p>
     <w:p>
       <w:pPr>
@@ -19702,7 +18920,6 @@
         </w:rPr>
         <w:t xml:space="preserve">ets genauer anzuschauen. Zurzeit werden sie durch zufällige Spielzüge der </w:t>
       </w:r>
-      <w:proofErr w:type="spellStart"/>
       <w:r>
         <w:rPr>
           <w:rFonts w:ascii="Arial" w:hAnsi="Arial" w:cs="Arial"/>
@@ -19710,7 +18927,6 @@
         </w:rPr>
         <w:t>NormalKI</w:t>
       </w:r>
-      <w:proofErr w:type="spellEnd"/>
       <w:r>
         <w:rPr>
           <w:rFonts w:ascii="Arial" w:hAnsi="Arial" w:cs="Arial"/>
@@ -19961,29 +19177,7 @@
           <w:szCs w:val="19"/>
           <w:lang w:eastAsia="de-DE"/>
         </w:rPr>
-        <w:t xml:space="preserve">Werner </w:t>
-      </w:r>
-      <w:proofErr w:type="spellStart"/>
-      <w:r>
-        <w:rPr>
-          <w:rFonts w:ascii="Arial" w:eastAsia="Times New Roman" w:hAnsi="Arial" w:cs="Arial"/>
-          <w:color w:val="252525"/>
-          <w:sz w:val="19"/>
-          <w:szCs w:val="19"/>
-          <w:lang w:eastAsia="de-DE"/>
-        </w:rPr>
-        <w:t>Kinnebrock</w:t>
-      </w:r>
-      <w:proofErr w:type="spellEnd"/>
-      <w:r>
-        <w:rPr>
-          <w:rFonts w:ascii="Arial" w:eastAsia="Times New Roman" w:hAnsi="Arial" w:cs="Arial"/>
-          <w:color w:val="252525"/>
-          <w:sz w:val="19"/>
-          <w:szCs w:val="19"/>
-          <w:lang w:eastAsia="de-DE"/>
-        </w:rPr>
-        <w:t xml:space="preserve">: Neuronale Netze: Grundlagen, Anwendungen, Beispiele. </w:t>
+        <w:t xml:space="preserve">Werner Kinnebrock: Neuronale Netze: Grundlagen, Anwendungen, Beispiele. </w:t>
       </w:r>
       <w:r>
         <w:rPr>
@@ -19993,73 +19187,7 @@
           <w:szCs w:val="19"/>
           <w:lang w:val="en-US" w:eastAsia="de-DE"/>
         </w:rPr>
-        <w:t xml:space="preserve">R. </w:t>
-      </w:r>
-      <w:proofErr w:type="spellStart"/>
-      <w:r>
-        <w:rPr>
-          <w:rFonts w:ascii="Arial" w:eastAsia="Times New Roman" w:hAnsi="Arial" w:cs="Arial"/>
-          <w:color w:val="252525"/>
-          <w:sz w:val="19"/>
-          <w:szCs w:val="19"/>
-          <w:lang w:val="en-US" w:eastAsia="de-DE"/>
-        </w:rPr>
-        <w:t>Oldenbourg</w:t>
-      </w:r>
-      <w:proofErr w:type="spellEnd"/>
-      <w:r>
-        <w:rPr>
-          <w:rFonts w:ascii="Arial" w:eastAsia="Times New Roman" w:hAnsi="Arial" w:cs="Arial"/>
-          <w:color w:val="252525"/>
-          <w:sz w:val="19"/>
-          <w:szCs w:val="19"/>
-          <w:lang w:val="en-US" w:eastAsia="de-DE"/>
-        </w:rPr>
-        <w:t xml:space="preserve"> </w:t>
-      </w:r>
-      <w:proofErr w:type="spellStart"/>
-      <w:r>
-        <w:rPr>
-          <w:rFonts w:ascii="Arial" w:eastAsia="Times New Roman" w:hAnsi="Arial" w:cs="Arial"/>
-          <w:color w:val="252525"/>
-          <w:sz w:val="19"/>
-          <w:szCs w:val="19"/>
-          <w:lang w:val="en-US" w:eastAsia="de-DE"/>
-        </w:rPr>
-        <w:t>Verlag</w:t>
-      </w:r>
-      <w:proofErr w:type="spellEnd"/>
-      <w:r>
-        <w:rPr>
-          <w:rFonts w:ascii="Arial" w:eastAsia="Times New Roman" w:hAnsi="Arial" w:cs="Arial"/>
-          <w:color w:val="252525"/>
-          <w:sz w:val="19"/>
-          <w:szCs w:val="19"/>
-          <w:lang w:val="en-US" w:eastAsia="de-DE"/>
-        </w:rPr>
-        <w:t xml:space="preserve">, </w:t>
-      </w:r>
-      <w:proofErr w:type="spellStart"/>
-      <w:r>
-        <w:rPr>
-          <w:rFonts w:ascii="Arial" w:eastAsia="Times New Roman" w:hAnsi="Arial" w:cs="Arial"/>
-          <w:color w:val="252525"/>
-          <w:sz w:val="19"/>
-          <w:szCs w:val="19"/>
-          <w:lang w:val="en-US" w:eastAsia="de-DE"/>
-        </w:rPr>
-        <w:t>München</w:t>
-      </w:r>
-      <w:proofErr w:type="spellEnd"/>
-      <w:r>
-        <w:rPr>
-          <w:rFonts w:ascii="Arial" w:eastAsia="Times New Roman" w:hAnsi="Arial" w:cs="Arial"/>
-          <w:color w:val="252525"/>
-          <w:sz w:val="19"/>
-          <w:szCs w:val="19"/>
-          <w:lang w:val="en-US" w:eastAsia="de-DE"/>
-        </w:rPr>
-        <w:t xml:space="preserve"> 1994, ISBN 3-486-22947-8</w:t>
+        <w:t>R. Oldenbourg Verlag, München 1994, ISBN 3-486-22947-8</w:t>
       </w:r>
     </w:p>
     <w:p>
@@ -20093,11 +19221,9 @@
         </w:rPr>
         <w:annotationRef/>
       </w:r>
-      <w:proofErr w:type="spellStart"/>
       <w:r>
         <w:t>Quelle</w:t>
       </w:r>
-      <w:proofErr w:type="spellEnd"/>
     </w:p>
   </w:comment>
   <w:comment w:id="1" w:author="Lena Gräwe" w:date="2016-09-06T10:41:00Z" w:initials="LG">
@@ -20111,11 +19237,9 @@
         </w:rPr>
         <w:annotationRef/>
       </w:r>
-      <w:proofErr w:type="spellStart"/>
       <w:r>
         <w:t>löschen</w:t>
       </w:r>
-      <w:proofErr w:type="spellEnd"/>
     </w:p>
   </w:comment>
   <w:comment w:id="2" w:author="Lena Knickmeier" w:date="2016-09-06T15:37:00Z" w:initials="LK">
@@ -20129,17 +19253,12 @@
         </w:rPr>
         <w:annotationRef/>
       </w:r>
-      <w:proofErr w:type="spellStart"/>
-      <w:r>
-        <w:t>Quelle</w:t>
-      </w:r>
-      <w:proofErr w:type="spellEnd"/>
-      <w:r>
-        <w:t>.</w:t>
+      <w:r>
+        <w:t>Quelle.</w:t>
       </w:r>
     </w:p>
   </w:comment>
-  <w:comment w:id="4" w:author="Lena Knickmeier" w:date="2016-09-06T15:43:00Z" w:initials="LK">
+  <w:comment w:id="3" w:author="Lena Knickmeier" w:date="2016-09-06T15:43:00Z" w:initials="LK">
     <w:p>
       <w:pPr>
         <w:pStyle w:val="Kommentartext"/>
@@ -20150,17 +19269,12 @@
         </w:rPr>
         <w:annotationRef/>
       </w:r>
-      <w:proofErr w:type="spellStart"/>
-      <w:r>
-        <w:t>Quelel</w:t>
-      </w:r>
-      <w:proofErr w:type="spellEnd"/>
-      <w:r>
-        <w:t>!</w:t>
+      <w:r>
+        <w:t>Quelel!</w:t>
       </w:r>
     </w:p>
   </w:comment>
-  <w:comment w:id="5" w:author="Jonathan Cawalla" w:date="2016-09-05T16:47:00Z" w:initials="JC">
+  <w:comment w:id="4" w:author="Jonathan Cawalla" w:date="2016-09-05T16:47:00Z" w:initials="JC">
     <w:p>
       <w:pPr>
         <w:pStyle w:val="Kommentartext"/>
@@ -20171,35 +19285,9 @@
         </w:rPr>
         <w:annotationRef/>
       </w:r>
-      <w:proofErr w:type="spellStart"/>
-      <w:r>
-        <w:t>Evtl</w:t>
-      </w:r>
-      <w:proofErr w:type="spellEnd"/>
-      <w:r>
-        <w:t xml:space="preserve">. </w:t>
-      </w:r>
-      <w:proofErr w:type="spellStart"/>
-      <w:r>
-        <w:t>Noch</w:t>
-      </w:r>
-      <w:proofErr w:type="spellEnd"/>
-      <w:r>
-        <w:t xml:space="preserve"> </w:t>
-      </w:r>
-      <w:proofErr w:type="spellStart"/>
-      <w:r>
-        <w:t>weiter</w:t>
-      </w:r>
-      <w:proofErr w:type="spellEnd"/>
-      <w:r>
-        <w:t xml:space="preserve"> </w:t>
-      </w:r>
-      <w:proofErr w:type="spellStart"/>
-      <w:r>
-        <w:t>ausführen</w:t>
-      </w:r>
-      <w:proofErr w:type="spellEnd"/>
+      <w:r>
+        <w:t>Evtl. Noch weiter ausführen</w:t>
+      </w:r>
     </w:p>
   </w:comment>
   <w:comment w:id="6" w:author="Lena Knickmeier" w:date="2016-09-06T09:19:00Z" w:initials="LK">
@@ -20214,42 +19302,16 @@
         <w:annotationRef/>
       </w:r>
       <w:r>
-        <w:t xml:space="preserve">q-Learning </w:t>
-      </w:r>
-      <w:proofErr w:type="gramStart"/>
-      <w:r>
-        <w:t>vs</w:t>
-      </w:r>
-      <w:proofErr w:type="gramEnd"/>
-      <w:r>
-        <w:t xml:space="preserve"> Neuro</w:t>
+        <w:t>q-Learning vs Neuro</w:t>
       </w:r>
     </w:p>
     <w:p>
       <w:pPr>
         <w:pStyle w:val="Kommentartext"/>
       </w:pPr>
-      <w:proofErr w:type="spellStart"/>
-      <w:r>
-        <w:t>ausgehend</w:t>
-      </w:r>
-      <w:proofErr w:type="spellEnd"/>
-      <w:r>
-        <w:t xml:space="preserve"> von </w:t>
-      </w:r>
-      <w:proofErr w:type="spellStart"/>
-      <w:r>
-        <w:t>zufäligen</w:t>
-      </w:r>
-      <w:proofErr w:type="spellEnd"/>
-      <w:r>
-        <w:t xml:space="preserve"> </w:t>
-      </w:r>
-      <w:proofErr w:type="spellStart"/>
-      <w:r>
-        <w:t>zuständen</w:t>
-      </w:r>
-      <w:proofErr w:type="spellEnd"/>
+      <w:r>
+        <w:t>ausgehend von zufäligen zuständen</w:t>
+      </w:r>
     </w:p>
     <w:p>
       <w:pPr>
@@ -20271,29 +19333,8 @@
         </w:rPr>
         <w:annotationRef/>
       </w:r>
-      <w:proofErr w:type="spellStart"/>
-      <w:r>
-        <w:t>Nochmal</w:t>
-      </w:r>
-      <w:proofErr w:type="spellEnd"/>
-      <w:r>
-        <w:t xml:space="preserve"> </w:t>
-      </w:r>
-      <w:proofErr w:type="spellStart"/>
-      <w:r>
-        <w:t>durchführen</w:t>
-      </w:r>
-      <w:proofErr w:type="spellEnd"/>
-      <w:r>
-        <w:t xml:space="preserve"> und </w:t>
-      </w:r>
-      <w:proofErr w:type="spellStart"/>
-      <w:r>
-        <w:t>protokollieren</w:t>
-      </w:r>
-      <w:proofErr w:type="spellEnd"/>
-      <w:r>
-        <w:t>?</w:t>
+      <w:r>
+        <w:t>Nochmal durchführen und protokollieren?</w:t>
       </w:r>
     </w:p>
   </w:comment>
@@ -20308,13 +19349,8 @@
         </w:rPr>
         <w:annotationRef/>
       </w:r>
-      <w:proofErr w:type="spellStart"/>
-      <w:r>
-        <w:t>Verschieben</w:t>
-      </w:r>
-      <w:proofErr w:type="spellEnd"/>
-      <w:r>
-        <w:t>?</w:t>
+      <w:r>
+        <w:t>Verschieben?</w:t>
       </w:r>
     </w:p>
   </w:comment>
@@ -20345,21 +19381,8 @@
         </w:rPr>
         <w:annotationRef/>
       </w:r>
-      <w:proofErr w:type="spellStart"/>
-      <w:r>
-        <w:t>Tabelle</w:t>
-      </w:r>
-      <w:proofErr w:type="spellEnd"/>
-      <w:r>
-        <w:t xml:space="preserve"> </w:t>
-      </w:r>
-      <w:proofErr w:type="spellStart"/>
-      <w:r>
-        <w:t>eintragen</w:t>
-      </w:r>
-      <w:proofErr w:type="spellEnd"/>
-      <w:r>
-        <w:t>?</w:t>
+      <w:r>
+        <w:t>Tabelle eintragen?</w:t>
       </w:r>
     </w:p>
   </w:comment>
@@ -20393,34 +19416,18 @@
         </w:rPr>
         <w:annotationRef/>
       </w:r>
-      <w:proofErr w:type="spellStart"/>
       <w:r>
         <w:rPr>
           <w:lang w:val="de-DE"/>
         </w:rPr>
-        <w:t>Evlt</w:t>
-      </w:r>
-      <w:proofErr w:type="spellEnd"/>
+        <w:t>Evlt Erläuterung von Lena K.</w:t>
+      </w:r>
       <w:r>
         <w:rPr>
           <w:lang w:val="de-DE"/>
         </w:rPr>
-        <w:t xml:space="preserve"> Erläuterung von Lena </w:t>
-      </w:r>
-      <w:proofErr w:type="gramStart"/>
-      <w:r>
-        <w:rPr>
-          <w:lang w:val="de-DE"/>
-        </w:rPr>
-        <w:t>K.</w:t>
-      </w:r>
-      <w:r>
-        <w:rPr>
-          <w:lang w:val="de-DE"/>
-        </w:rPr>
         <w:t xml:space="preserve"> ?</w:t>
       </w:r>
-      <w:proofErr w:type="gramEnd"/>
     </w:p>
   </w:comment>
   <w:comment w:id="13" w:author="Lena Knickmeier" w:date="2016-09-05T19:08:00Z" w:initials="LK">
@@ -20434,29 +19441,8 @@
         </w:rPr>
         <w:annotationRef/>
       </w:r>
-      <w:proofErr w:type="spellStart"/>
-      <w:r>
-        <w:t>Bei</w:t>
-      </w:r>
-      <w:proofErr w:type="spellEnd"/>
-      <w:r>
-        <w:t xml:space="preserve"> den </w:t>
-      </w:r>
-      <w:proofErr w:type="spellStart"/>
-      <w:r>
-        <w:t>Testergebnissen</w:t>
-      </w:r>
-      <w:proofErr w:type="spellEnd"/>
-      <w:r>
-        <w:t xml:space="preserve"> </w:t>
-      </w:r>
-      <w:proofErr w:type="spellStart"/>
-      <w:r>
-        <w:t>geschehen</w:t>
-      </w:r>
-      <w:proofErr w:type="spellEnd"/>
-      <w:r>
-        <w:t>.</w:t>
+      <w:r>
+        <w:t>Bei den Testergebnissen geschehen.</w:t>
       </w:r>
     </w:p>
     <w:p>
@@ -20476,29 +19462,8 @@
         </w:rPr>
         <w:annotationRef/>
       </w:r>
-      <w:proofErr w:type="spellStart"/>
-      <w:r>
-        <w:t>Zahl</w:t>
-      </w:r>
-      <w:proofErr w:type="spellEnd"/>
-      <w:r>
-        <w:t xml:space="preserve"> </w:t>
-      </w:r>
-      <w:proofErr w:type="spellStart"/>
-      <w:r>
-        <w:t>nicht</w:t>
-      </w:r>
-      <w:proofErr w:type="spellEnd"/>
-      <w:r>
-        <w:t xml:space="preserve"> </w:t>
-      </w:r>
-      <w:proofErr w:type="spellStart"/>
-      <w:r>
-        <w:t>korrekt</w:t>
-      </w:r>
-      <w:proofErr w:type="spellEnd"/>
-      <w:r>
-        <w:t>?</w:t>
+      <w:r>
+        <w:t>Zahl nicht korrekt?</w:t>
       </w:r>
     </w:p>
   </w:comment>
@@ -20513,11 +19478,9 @@
         </w:rPr>
         <w:annotationRef/>
       </w:r>
-      <w:proofErr w:type="spellStart"/>
       <w:r>
         <w:t>Quelle</w:t>
       </w:r>
-      <w:proofErr w:type="spellEnd"/>
     </w:p>
   </w:comment>
   <w:comment w:id="16" w:author="Lena Knickmeier" w:date="2016-09-05T22:53:00Z" w:initials="LK">
@@ -20531,11 +19494,9 @@
         </w:rPr>
         <w:annotationRef/>
       </w:r>
-      <w:proofErr w:type="spellStart"/>
       <w:r>
         <w:t>Quelle</w:t>
       </w:r>
-      <w:proofErr w:type="spellEnd"/>
     </w:p>
   </w:comment>
 </w:comments>
@@ -23731,7 +22692,7 @@
       </w:pPr>
     </w:pPrDefault>
   </w:docDefaults>
-  <w:latentStyles w:defLockedState="0" w:defUIPriority="99" w:defSemiHidden="0" w:defUnhideWhenUsed="0" w:defQFormat="0" w:count="372">
+  <w:latentStyles w:defLockedState="0" w:defUIPriority="99" w:defSemiHidden="0" w:defUnhideWhenUsed="0" w:defQFormat="0" w:count="373">
     <w:lsdException w:name="Normal" w:uiPriority="0" w:qFormat="1"/>
     <w:lsdException w:name="heading 1" w:uiPriority="9" w:qFormat="1"/>
     <w:lsdException w:name="heading 2" w:semiHidden="1" w:uiPriority="9" w:unhideWhenUsed="1" w:qFormat="1"/>
@@ -23837,7 +22798,6 @@
     <w:lsdException w:name="HTML Sample" w:semiHidden="1" w:unhideWhenUsed="1"/>
     <w:lsdException w:name="HTML Typewriter" w:semiHidden="1" w:unhideWhenUsed="1"/>
     <w:lsdException w:name="HTML Variable" w:semiHidden="1" w:unhideWhenUsed="1"/>
-    <w:lsdException w:name="Normal Table" w:semiHidden="1" w:unhideWhenUsed="1"/>
     <w:lsdException w:name="annotation subject" w:semiHidden="1" w:unhideWhenUsed="1"/>
     <w:lsdException w:name="No List" w:semiHidden="1" w:unhideWhenUsed="1"/>
     <w:lsdException w:name="Outline List 1" w:semiHidden="1" w:unhideWhenUsed="1"/>
@@ -23884,10 +22844,8 @@
     <w:lsdException w:name="Table Subtle 2" w:semiHidden="1" w:unhideWhenUsed="1"/>
     <w:lsdException w:name="Table Web 1" w:semiHidden="1" w:unhideWhenUsed="1"/>
     <w:lsdException w:name="Table Web 2" w:semiHidden="1" w:unhideWhenUsed="1"/>
-    <w:lsdException w:name="Table Web 3" w:semiHidden="1" w:unhideWhenUsed="1"/>
     <w:lsdException w:name="Balloon Text" w:semiHidden="1" w:unhideWhenUsed="1"/>
     <w:lsdException w:name="Table Grid" w:uiPriority="39"/>
-    <w:lsdException w:name="Table Theme" w:semiHidden="1" w:unhideWhenUsed="1"/>
     <w:lsdException w:name="Placeholder Text" w:semiHidden="1"/>
     <w:lsdException w:name="No Spacing" w:uiPriority="1" w:qFormat="1"/>
     <w:lsdException w:name="Light Shading" w:uiPriority="60"/>
@@ -24104,6 +23062,7 @@
     <w:lsdException w:name="List Table 6 Colorful Accent 6" w:uiPriority="51"/>
     <w:lsdException w:name="List Table 7 Colorful Accent 6" w:uiPriority="52"/>
     <w:lsdException w:name="Mention" w:semiHidden="1" w:unhideWhenUsed="1"/>
+    <w:lsdException w:name="Smart Hyperlink" w:semiHidden="1" w:unhideWhenUsed="1"/>
   </w:latentStyles>
   <w:style w:type="paragraph" w:default="1" w:styleId="Standard">
     <w:name w:val="Normal"/>

</xml_diff>

<commit_message>
Q vs NN auswertung eingefüg
</commit_message>
<xml_diff>
--- a/Abschlussdokument/Abschlussdokumet.docx
+++ b/Abschlussdokument/Abschlussdokumet.docx
@@ -235,7 +235,23 @@
           <w:rFonts w:ascii="Arial" w:hAnsi="Arial" w:cs="Arial"/>
           <w:sz w:val="28"/>
         </w:rPr>
-        <w:t>, Lena Gräwe, Ahmad Haschemi und Lena Knickmeier</w:t>
+        <w:t xml:space="preserve">, Lena </w:t>
+      </w:r>
+      <w:proofErr w:type="spellStart"/>
+      <w:r>
+        <w:rPr>
+          <w:rFonts w:ascii="Arial" w:hAnsi="Arial" w:cs="Arial"/>
+          <w:sz w:val="28"/>
+        </w:rPr>
+        <w:t>Gräwe</w:t>
+      </w:r>
+      <w:proofErr w:type="spellEnd"/>
+      <w:r>
+        <w:rPr>
+          <w:rFonts w:ascii="Arial" w:hAnsi="Arial" w:cs="Arial"/>
+          <w:sz w:val="28"/>
+        </w:rPr>
+        <w:t>, Ahmad Haschemi und Lena Knickmeier</w:t>
       </w:r>
     </w:p>
     <w:p/>
@@ -304,6 +320,7 @@
           <w:docPartUnique/>
         </w:docPartObj>
       </w:sdtPr>
+      <w:sdtEndPr/>
       <w:sdtContent>
         <w:p>
           <w:pPr>
@@ -539,8 +556,6 @@
             </w:rPr>
             <w:ptab w:relativeTo="margin" w:alignment="right" w:leader="dot"/>
           </w:r>
-          <w:bookmarkStart w:id="0" w:name="_GoBack"/>
-          <w:bookmarkEnd w:id="0"/>
           <w:r>
             <w:rPr>
               <w:rFonts w:ascii="Arial" w:hAnsi="Arial" w:cs="Arial"/>
@@ -4033,10 +4048,10 @@
             <v:path o:extrusionok="f" gradientshapeok="t" o:connecttype="rect"/>
             <o:lock v:ext="edit" aspectratio="t"/>
           </v:shapetype>
-          <v:shape id="_x0000_i1025" type="#_x0000_t75" style="width:201pt;height:314.15pt" o:ole="">
+          <v:shape id="_x0000_i1025" type="#_x0000_t75" style="width:201.05pt;height:314.05pt" o:ole="">
             <v:imagedata r:id="rId8" o:title=""/>
           </v:shape>
-          <o:OLEObject Type="Embed" ProgID="Visio.Drawing.15" ShapeID="_x0000_i1025" DrawAspect="Content" ObjectID="_1534693078" r:id="rId9"/>
+          <o:OLEObject Type="Embed" ProgID="Visio.Drawing.15" ShapeID="_x0000_i1025" DrawAspect="Content" ObjectID="_1534693470" r:id="rId9"/>
         </w:object>
       </w:r>
     </w:p>
@@ -4052,14 +4067,27 @@
       <w:r>
         <w:t xml:space="preserve">Abbildung </w:t>
       </w:r>
-      <w:fldSimple w:instr=" SEQ Abbildung \* ARABIC ">
-        <w:r>
-          <w:rPr>
-            <w:noProof/>
-          </w:rPr>
-          <w:t>1</w:t>
-        </w:r>
-      </w:fldSimple>
+      <w:r>
+        <w:fldChar w:fldCharType="begin"/>
+      </w:r>
+      <w:r>
+        <w:instrText xml:space="preserve"> SEQ Abbildung \* ARABIC </w:instrText>
+      </w:r>
+      <w:r>
+        <w:fldChar w:fldCharType="separate"/>
+      </w:r>
+      <w:r>
+        <w:rPr>
+          <w:noProof/>
+        </w:rPr>
+        <w:t>1</w:t>
+      </w:r>
+      <w:r>
+        <w:rPr>
+          <w:noProof/>
+        </w:rPr>
+        <w:fldChar w:fldCharType="end"/>
+      </w:r>
     </w:p>
     <w:p>
       <w:pPr>
@@ -4730,7 +4758,21 @@
         <w:rPr>
           <w:rFonts w:ascii="Arial" w:hAnsi="Arial" w:cs="Arial"/>
         </w:rPr>
-        <w:t xml:space="preserve"> das Framework „Neuroph 2.7“ von </w:t>
+        <w:t xml:space="preserve"> das Framework „</w:t>
+      </w:r>
+      <w:proofErr w:type="spellStart"/>
+      <w:r>
+        <w:rPr>
+          <w:rFonts w:ascii="Arial" w:hAnsi="Arial" w:cs="Arial"/>
+        </w:rPr>
+        <w:t>Neuroph</w:t>
+      </w:r>
+      <w:proofErr w:type="spellEnd"/>
+      <w:r>
+        <w:rPr>
+          <w:rFonts w:ascii="Arial" w:hAnsi="Arial" w:cs="Arial"/>
+        </w:rPr>
+        <w:t xml:space="preserve"> 2.7“ von </w:t>
       </w:r>
       <w:proofErr w:type="spellStart"/>
       <w:r>
@@ -19691,12 +19733,147 @@
       </w:r>
     </w:p>
     <w:p>
-      <w:r>
-        <w:rPr>
-          <w:rFonts w:ascii="Arial" w:hAnsi="Arial" w:cs="Arial"/>
-        </w:rPr>
-        <w:t>D</w:t>
-      </w:r>
+      <w:pPr>
+        <w:jc w:val="both"/>
+        <w:rPr>
+          <w:rFonts w:ascii="Arial" w:hAnsi="Arial" w:cs="Arial"/>
+        </w:rPr>
+      </w:pPr>
+      <w:r>
+        <w:rPr>
+          <w:rFonts w:ascii="Arial" w:hAnsi="Arial" w:cs="Arial"/>
+        </w:rPr>
+        <w:t xml:space="preserve">Ein einer letzten Testreihe traten QPlayer2 und NNPlayer2 auf dem 4x5 Feld gegen einander an. Für beide Spieler wurden die besten Versionen aus den vorhergegangenen Test genommen. Der Q-Player erhielt dafür seine DB mit 32.000 Trainingsspielen, bei der die Gewinnquote gegen die NormalKI2 bei ca. 80% lag. Der NNPlayer2 wurde nur für die Züge des zweiten Spielers trainiert mit 300 Einträgen im Daten-Set trainiert und erhielt 120 Hidden-Layer. </w:t>
+      </w:r>
+    </w:p>
+    <w:p>
+      <w:pPr>
+        <w:jc w:val="both"/>
+        <w:rPr>
+          <w:rFonts w:ascii="Arial" w:hAnsi="Arial" w:cs="Arial"/>
+        </w:rPr>
+      </w:pPr>
+      <w:r>
+        <w:rPr>
+          <w:rFonts w:ascii="Arial" w:hAnsi="Arial" w:cs="Arial"/>
+        </w:rPr>
+        <w:t xml:space="preserve">Überraschender Weise schlug der NNPlayer2 den QPlayer2 um Längen. In fünf Turnieren à 10.000 Spiele, bei denen Abwechselnd begonnen wurde gewann der QPlayer2 durchschnittlich nur </w:t>
+      </w:r>
+      <w:r>
+        <w:rPr>
+          <w:rFonts w:ascii="Arial" w:hAnsi="Arial" w:cs="Arial"/>
+        </w:rPr>
+        <w:t>23,73</w:t>
+      </w:r>
+      <w:r>
+        <w:rPr>
+          <w:rFonts w:ascii="Arial" w:hAnsi="Arial" w:cs="Arial"/>
+        </w:rPr>
+        <w:t xml:space="preserve">%. Auch in einem zweiten Durchlauf, in dem der QPlayer2 in jeder Runde anfangen durfte lag seine Gewinnquote nur bei 27,76%. </w:t>
+      </w:r>
+    </w:p>
+    <w:p>
+      <w:pPr>
+        <w:jc w:val="both"/>
+        <w:rPr>
+          <w:rFonts w:ascii="Arial" w:hAnsi="Arial" w:cs="Arial"/>
+        </w:rPr>
+      </w:pPr>
+      <w:r>
+        <w:rPr>
+          <w:rFonts w:ascii="Arial" w:hAnsi="Arial" w:cs="Arial"/>
+        </w:rPr>
+        <w:t xml:space="preserve">Auffällig ist, dass der QPlayer2 in den Turnieren durchschnittlich </w:t>
+      </w:r>
+      <w:r>
+        <w:rPr>
+          <w:rFonts w:ascii="Arial" w:hAnsi="Arial" w:cs="Arial"/>
+        </w:rPr>
+        <w:t>72619,6</w:t>
+      </w:r>
+      <w:r>
+        <w:rPr>
+          <w:rFonts w:ascii="Arial" w:hAnsi="Arial" w:cs="Arial"/>
+        </w:rPr>
+        <w:t xml:space="preserve"> bzw. </w:t>
+      </w:r>
+      <w:r>
+        <w:rPr>
+          <w:rFonts w:ascii="Arial" w:hAnsi="Arial" w:cs="Arial"/>
+        </w:rPr>
+        <w:t>36004,6</w:t>
+      </w:r>
+      <w:r>
+        <w:rPr>
+          <w:rFonts w:ascii="Arial" w:hAnsi="Arial" w:cs="Arial"/>
+        </w:rPr>
+        <w:t xml:space="preserve"> Zustände nicht kannte. Es liegt daher nah, dass sich der Q-Player im Training zu sehr auf die NormalKI2 eingestellt hat und daher nicht mit dem NNPlayer2 umzugehen weiß.</w:t>
+      </w:r>
+    </w:p>
+    <w:p>
+      <w:pPr>
+        <w:jc w:val="both"/>
+        <w:rPr>
+          <w:rFonts w:ascii="Arial" w:hAnsi="Arial" w:cs="Arial"/>
+        </w:rPr>
+      </w:pPr>
+      <w:r>
+        <w:rPr>
+          <w:rFonts w:ascii="Arial" w:hAnsi="Arial" w:cs="Arial"/>
+        </w:rPr>
+        <w:lastRenderedPageBreak/>
+        <w:t>Aufgr</w:t>
+      </w:r>
+      <w:r>
+        <w:rPr>
+          <w:rFonts w:ascii="Arial" w:hAnsi="Arial" w:cs="Arial"/>
+        </w:rPr>
+        <w:t>und dieser Vermutung wurden die</w:t>
+      </w:r>
+      <w:r>
+        <w:rPr>
+          <w:rFonts w:ascii="Arial" w:hAnsi="Arial" w:cs="Arial"/>
+        </w:rPr>
+        <w:t>selben Turniere noch einmal mit einer größeren Datenbank für den QPlayer2 durchgeführt. Doch trotz der nun</w:t>
+      </w:r>
+      <w:r>
+        <w:rPr>
+          <w:rFonts w:ascii="Arial" w:hAnsi="Arial" w:cs="Arial"/>
+        </w:rPr>
+        <w:t xml:space="preserve"> vierfachen Menge an Trainingsd</w:t>
+      </w:r>
+      <w:r>
+        <w:rPr>
+          <w:rFonts w:ascii="Arial" w:hAnsi="Arial" w:cs="Arial"/>
+        </w:rPr>
+        <w:t>u</w:t>
+      </w:r>
+      <w:r>
+        <w:rPr>
+          <w:rFonts w:ascii="Arial" w:hAnsi="Arial" w:cs="Arial"/>
+        </w:rPr>
+        <w:t>r</w:t>
+      </w:r>
+      <w:r>
+        <w:rPr>
+          <w:rFonts w:ascii="Arial" w:hAnsi="Arial" w:cs="Arial"/>
+        </w:rPr>
+        <w:t xml:space="preserve">chläufen und ca. 1,7fachen Menge an Datenbankelementen bliebt die Performance ähnlich schlecht. Der QPlayer2 verbesserte sich beim abwechselnden Spielbeginn um nur </w:t>
+      </w:r>
+      <w:r>
+        <w:rPr>
+          <w:rFonts w:ascii="Arial" w:hAnsi="Arial" w:cs="Arial"/>
+        </w:rPr>
+        <w:t>0,312</w:t>
+      </w:r>
+      <w:r>
+        <w:rPr>
+          <w:rFonts w:ascii="Arial" w:hAnsi="Arial" w:cs="Arial"/>
+        </w:rPr>
+        <w:t>%. Wenn er in jedem Spiel begann lag die Verbesserung gerade einmal bei 0,072%.</w:t>
+      </w:r>
+      <w:bookmarkStart w:id="0" w:name="_GoBack"/>
+      <w:bookmarkEnd w:id="0"/>
     </w:p>
     <w:p/>
     <w:p>
@@ -19805,7 +19982,6 @@
         <w:rPr>
           <w:rFonts w:ascii="Arial" w:hAnsi="Arial" w:cs="Arial"/>
         </w:rPr>
-        <w:lastRenderedPageBreak/>
         <w:t>Der Q-Player erzielt auf einem 4x5 Feld hervorragende Ergebnisse</w:t>
       </w:r>
       <w:r>
@@ -19826,19 +20002,27 @@
         <w:rPr>
           <w:rFonts w:ascii="Arial" w:hAnsi="Arial" w:cs="Arial"/>
         </w:rPr>
-        <w:t xml:space="preserve">, trotzdem </w:t>
-      </w:r>
-      <w:r>
-        <w:rPr>
-          <w:rFonts w:ascii="Arial" w:hAnsi="Arial" w:cs="Arial"/>
-        </w:rPr>
-        <w:t xml:space="preserve">sollte ein Weg gefunden werden, um mit dem Overfitting zur </w:t>
+        <w:t xml:space="preserve">, trotzdem sollte ein Weg gefunden werden, um mit dem </w:t>
       </w:r>
       <w:proofErr w:type="spellStart"/>
       <w:r>
         <w:rPr>
           <w:rFonts w:ascii="Arial" w:hAnsi="Arial" w:cs="Arial"/>
         </w:rPr>
+        <w:t>Overfitting</w:t>
+      </w:r>
+      <w:proofErr w:type="spellEnd"/>
+      <w:r>
+        <w:rPr>
+          <w:rFonts w:ascii="Arial" w:hAnsi="Arial" w:cs="Arial"/>
+        </w:rPr>
+        <w:t xml:space="preserve"> zur </w:t>
+      </w:r>
+      <w:proofErr w:type="spellStart"/>
+      <w:r>
+        <w:rPr>
+          <w:rFonts w:ascii="Arial" w:hAnsi="Arial" w:cs="Arial"/>
+        </w:rPr>
         <w:t>NormalKI</w:t>
       </w:r>
       <w:proofErr w:type="spellEnd"/>
@@ -19846,13 +20030,7 @@
         <w:rPr>
           <w:rFonts w:ascii="Arial" w:hAnsi="Arial" w:cs="Arial"/>
         </w:rPr>
-        <w:t xml:space="preserve"> umzugehen</w:t>
-      </w:r>
-      <w:r>
-        <w:rPr>
-          <w:rFonts w:ascii="Arial" w:hAnsi="Arial" w:cs="Arial"/>
-        </w:rPr>
-        <w:t>. Die zweite</w:t>
+        <w:t xml:space="preserve"> umzugehen. Die zweite</w:t>
       </w:r>
       <w:r>
         <w:rPr>
@@ -20187,6 +20365,7 @@
         <w:rPr>
           <w:rFonts w:ascii="Arial" w:eastAsiaTheme="minorEastAsia" w:hAnsi="Arial" w:cs="Arial"/>
         </w:rPr>
+        <w:lastRenderedPageBreak/>
         <w:t>Wenn vier Steine einer Farbe neben einander liegen</w:t>
       </w:r>
       <w:r>
@@ -20388,7 +20567,6 @@
         <w:rPr>
           <w:rFonts w:ascii="Arial" w:hAnsi="Arial" w:cs="Arial"/>
         </w:rPr>
-        <w:lastRenderedPageBreak/>
         <w:t>Außerdem kann</w:t>
       </w:r>
       <w:r>
@@ -20871,7 +21049,21 @@
         <w:rPr>
           <w:rFonts w:ascii="Arial" w:hAnsi="Arial" w:cs="Arial"/>
         </w:rPr>
-        <w:t xml:space="preserve"> Intelligence (</w:t>
+        <w:t xml:space="preserve"> </w:t>
+      </w:r>
+      <w:proofErr w:type="spellStart"/>
+      <w:r>
+        <w:rPr>
+          <w:rFonts w:ascii="Arial" w:hAnsi="Arial" w:cs="Arial"/>
+        </w:rPr>
+        <w:t>Intelligence</w:t>
+      </w:r>
+      <w:proofErr w:type="spellEnd"/>
+      <w:r>
+        <w:rPr>
+          <w:rFonts w:ascii="Arial" w:hAnsi="Arial" w:cs="Arial"/>
+        </w:rPr>
+        <w:t xml:space="preserve"> (</w:t>
       </w:r>
       <w:proofErr w:type="spellStart"/>
       <w:r>
@@ -21002,7 +21194,21 @@
         <w:rPr>
           <w:rFonts w:ascii="Arial" w:hAnsi="Arial" w:cs="Arial"/>
         </w:rPr>
-        <w:t xml:space="preserve"> Classification </w:t>
+        <w:t xml:space="preserve"> </w:t>
+      </w:r>
+      <w:proofErr w:type="spellStart"/>
+      <w:r>
+        <w:rPr>
+          <w:rFonts w:ascii="Arial" w:hAnsi="Arial" w:cs="Arial"/>
+        </w:rPr>
+        <w:t>Classification</w:t>
+      </w:r>
+      <w:proofErr w:type="spellEnd"/>
+      <w:r>
+        <w:rPr>
+          <w:rFonts w:ascii="Arial" w:hAnsi="Arial" w:cs="Arial"/>
+        </w:rPr>
+        <w:t xml:space="preserve"> </w:t>
       </w:r>
       <w:proofErr w:type="spellStart"/>
       <w:r>
@@ -21515,7 +21721,21 @@
         <w:rPr>
           <w:rFonts w:ascii="Arial" w:hAnsi="Arial" w:cs="Arial"/>
         </w:rPr>
-        <w:t xml:space="preserve"> Epsilon-Greedy </w:t>
+        <w:t xml:space="preserve"> Epsilon-</w:t>
+      </w:r>
+      <w:proofErr w:type="spellStart"/>
+      <w:r>
+        <w:rPr>
+          <w:rFonts w:ascii="Arial" w:hAnsi="Arial" w:cs="Arial"/>
+        </w:rPr>
+        <w:t>Greedy</w:t>
+      </w:r>
+      <w:proofErr w:type="spellEnd"/>
+      <w:r>
+        <w:rPr>
+          <w:rFonts w:ascii="Arial" w:hAnsi="Arial" w:cs="Arial"/>
+        </w:rPr>
+        <w:t xml:space="preserve"> </w:t>
       </w:r>
       <w:proofErr w:type="spellStart"/>
       <w:r>
@@ -22717,6 +22937,7 @@
         <w:docPartUnique/>
       </w:docPartObj>
     </w:sdtPr>
+    <w:sdtEndPr/>
     <w:sdtContent>
       <w:p>
         <w:pPr>
@@ -26344,7 +26565,7 @@
       </w:pPr>
     </w:pPrDefault>
   </w:docDefaults>
-  <w:latentStyles w:defLockedState="0" w:defUIPriority="99" w:defSemiHidden="0" w:defUnhideWhenUsed="0" w:defQFormat="0" w:count="373">
+  <w:latentStyles w:defLockedState="0" w:defUIPriority="99" w:defSemiHidden="0" w:defUnhideWhenUsed="0" w:defQFormat="0" w:count="372">
     <w:lsdException w:name="Normal" w:uiPriority="0" w:qFormat="1"/>
     <w:lsdException w:name="heading 1" w:uiPriority="9" w:qFormat="1"/>
     <w:lsdException w:name="heading 2" w:semiHidden="1" w:uiPriority="9" w:unhideWhenUsed="1" w:qFormat="1"/>
@@ -26717,7 +26938,6 @@
     <w:lsdException w:name="List Table 6 Colorful Accent 6" w:uiPriority="51"/>
     <w:lsdException w:name="List Table 7 Colorful Accent 6" w:uiPriority="52"/>
     <w:lsdException w:name="Mention" w:semiHidden="1" w:unhideWhenUsed="1"/>
-    <w:lsdException w:name="Smart Hyperlink" w:semiHidden="1" w:unhideWhenUsed="1"/>
   </w:latentStyles>
   <w:style w:type="paragraph" w:default="1" w:styleId="Standard">
     <w:name w:val="Normal"/>
@@ -33684,7 +33904,7 @@
 </file>
 
 <file path=customXml/itemProps1.xml><?xml version="1.0" encoding="utf-8"?>
-<ds:datastoreItem xmlns:ds="http://schemas.openxmlformats.org/officeDocument/2006/customXml" ds:itemID="{38B0B1CC-2B5E-460F-8063-E02D28DBD305}">
+<ds:datastoreItem xmlns:ds="http://schemas.openxmlformats.org/officeDocument/2006/customXml" ds:itemID="{4946FC7B-39D0-4ED5-A765-0B548B0E77BD}">
   <ds:schemaRefs>
     <ds:schemaRef ds:uri="http://schemas.openxmlformats.org/officeDocument/2006/bibliography"/>
   </ds:schemaRefs>

</xml_diff>

<commit_message>
Abbildung korrigiert, Q vs NN Ergänzung
</commit_message>
<xml_diff>
--- a/Abschlussdokument/Abschlussdokumet.docx
+++ b/Abschlussdokument/Abschlussdokumet.docx
@@ -246,7 +246,7 @@
           <w:sz w:val="28"/>
           <w:lang w:val="en-US"/>
         </w:rPr>
-        <w:t xml:space="preserve">, Lena </w:t>
+        <w:t xml:space="preserve">, Lena Gräwe, Ahmad </w:t>
       </w:r>
       <w:proofErr w:type="spellStart"/>
       <w:r>
@@ -255,7 +255,7 @@
           <w:sz w:val="28"/>
           <w:lang w:val="en-US"/>
         </w:rPr>
-        <w:t>Gräwe</w:t>
+        <w:t>Haschemi</w:t>
       </w:r>
       <w:proofErr w:type="spellEnd"/>
       <w:r>
@@ -264,7 +264,7 @@
           <w:sz w:val="28"/>
           <w:lang w:val="en-US"/>
         </w:rPr>
-        <w:t xml:space="preserve">, Ahmad </w:t>
+        <w:t xml:space="preserve"> und Lena </w:t>
       </w:r>
       <w:proofErr w:type="spellStart"/>
       <w:r>
@@ -273,17 +273,9 @@
           <w:sz w:val="28"/>
           <w:lang w:val="en-US"/>
         </w:rPr>
-        <w:t>Haschemi</w:t>
+        <w:t>Knickmeier</w:t>
       </w:r>
       <w:proofErr w:type="spellEnd"/>
-      <w:r>
-        <w:rPr>
-          <w:rFonts w:ascii="Arial" w:hAnsi="Arial" w:cs="Arial"/>
-          <w:sz w:val="28"/>
-          <w:lang w:val="en-US"/>
-        </w:rPr>
-        <w:t xml:space="preserve"> und Lena Knickmeier</w:t>
-      </w:r>
     </w:p>
     <w:p>
       <w:pPr>
@@ -2247,13 +2239,7 @@
         <w:rPr>
           <w:rFonts w:ascii="Arial" w:hAnsi="Arial" w:cs="Arial"/>
         </w:rPr>
-        <w:t>. 9]</w:t>
-      </w:r>
-      <w:r>
-        <w:rPr>
-          <w:rFonts w:ascii="Arial" w:hAnsi="Arial" w:cs="Arial"/>
-        </w:rPr>
-        <w:t xml:space="preserve"> und soll dafür sorgen, dass die KIs eine größere Auswahl an Spielzügen kennen lernen. </w:t>
+        <w:t xml:space="preserve">. 9] und soll dafür sorgen, dass die KIs eine größere Auswahl an Spielzügen kennen lernen. </w:t>
       </w:r>
       <w:r>
         <w:rPr>
@@ -4172,10 +4158,10 @@
             <v:path o:extrusionok="f" gradientshapeok="t" o:connecttype="rect"/>
             <o:lock v:ext="edit" aspectratio="t"/>
           </v:shapetype>
-          <v:shape id="_x0000_i1025" type="#_x0000_t75" style="width:201.05pt;height:314.05pt" o:ole="">
+          <v:shape id="_x0000_i1025" type="#_x0000_t75" style="width:201pt;height:314.15pt" o:ole="">
             <v:imagedata r:id="rId8" o:title=""/>
           </v:shape>
-          <o:OLEObject Type="Embed" ProgID="Visio.Drawing.15" ShapeID="_x0000_i1025" DrawAspect="Content" ObjectID="_1534758048" r:id="rId9"/>
+          <o:OLEObject Type="Embed" ProgID="Visio.Drawing.15" ShapeID="_x0000_i1025" DrawAspect="Content" ObjectID="_1534758808" r:id="rId9"/>
         </w:object>
       </w:r>
     </w:p>
@@ -4874,21 +4860,7 @@
         <w:rPr>
           <w:rFonts w:ascii="Arial" w:hAnsi="Arial" w:cs="Arial"/>
         </w:rPr>
-        <w:t xml:space="preserve"> das Framework „</w:t>
-      </w:r>
-      <w:proofErr w:type="spellStart"/>
-      <w:r>
-        <w:rPr>
-          <w:rFonts w:ascii="Arial" w:hAnsi="Arial" w:cs="Arial"/>
-        </w:rPr>
-        <w:t>Neuroph</w:t>
-      </w:r>
-      <w:proofErr w:type="spellEnd"/>
-      <w:r>
-        <w:rPr>
-          <w:rFonts w:ascii="Arial" w:hAnsi="Arial" w:cs="Arial"/>
-        </w:rPr>
-        <w:t xml:space="preserve"> 2.7“ von </w:t>
+        <w:t xml:space="preserve"> das Framework „Neuroph 2.7“ von </w:t>
       </w:r>
       <w:proofErr w:type="spellStart"/>
       <w:r>
@@ -12046,7 +12018,13 @@
               <w:rPr>
                 <w:rFonts w:ascii="Consolas" w:hAnsi="Consolas" w:cs="Consolas"/>
               </w:rPr>
-              <w:t>|0|</w:t>
+              <w:t>|X</w:t>
+            </w:r>
+            <w:r>
+              <w:rPr>
+                <w:rFonts w:ascii="Consolas" w:hAnsi="Consolas" w:cs="Consolas"/>
+              </w:rPr>
+              <w:t>|</w:t>
             </w:r>
           </w:p>
         </w:tc>
@@ -19455,18 +19433,7 @@
                 <w:sz w:val="20"/>
                 <w:szCs w:val="20"/>
               </w:rPr>
-              <w:t>■|0|0</w:t>
-            </w:r>
-            <w:bookmarkStart w:id="0" w:name="_GoBack"/>
-            <w:bookmarkEnd w:id="0"/>
-            <w:r>
-              <w:rPr>
-                <w:rFonts w:ascii="Consolas" w:hAnsi="Consolas" w:cs="Consolas"/>
-                <w:color w:val="000000"/>
-                <w:sz w:val="20"/>
-                <w:szCs w:val="20"/>
-              </w:rPr>
-              <w:t>|</w:t>
+              <w:t>■|0|0|</w:t>
             </w:r>
           </w:p>
           <w:p>
@@ -20446,7 +20413,40 @@
         <w:rPr>
           <w:rFonts w:ascii="Arial" w:hAnsi="Arial" w:cs="Arial"/>
         </w:rPr>
-        <w:t>. Es befanden sich 300 Einträge im Daten-Set</w:t>
+        <w:t xml:space="preserve"> und hatte gegen die </w:t>
+      </w:r>
+      <w:proofErr w:type="spellStart"/>
+      <w:r>
+        <w:rPr>
+          <w:rFonts w:ascii="Arial" w:hAnsi="Arial" w:cs="Arial"/>
+          <w:i/>
+        </w:rPr>
+        <w:t>NormalKI</w:t>
+      </w:r>
+      <w:proofErr w:type="spellEnd"/>
+      <w:r>
+        <w:rPr>
+          <w:rFonts w:ascii="Arial" w:hAnsi="Arial" w:cs="Arial"/>
+        </w:rPr>
+        <w:t xml:space="preserve"> eine Gewinnquote von ca. 64 %</w:t>
+      </w:r>
+      <w:r>
+        <w:rPr>
+          <w:rFonts w:ascii="Arial" w:hAnsi="Arial" w:cs="Arial"/>
+        </w:rPr>
+        <w:t>. Es befanden sich 300 Einträge im</w:t>
+      </w:r>
+      <w:r>
+        <w:rPr>
+          <w:rFonts w:ascii="Arial" w:hAnsi="Arial" w:cs="Arial"/>
+        </w:rPr>
+        <w:t xml:space="preserve"> gelernten</w:t>
+      </w:r>
+      <w:r>
+        <w:rPr>
+          <w:rFonts w:ascii="Arial" w:hAnsi="Arial" w:cs="Arial"/>
+        </w:rPr>
+        <w:t xml:space="preserve"> Daten-Set</w:t>
       </w:r>
       <w:r>
         <w:rPr>
@@ -20464,7 +20464,39 @@
         <w:rPr>
           <w:rFonts w:ascii="Arial" w:hAnsi="Arial" w:cs="Arial"/>
         </w:rPr>
-        <w:t xml:space="preserve">erhielt 120 Hidden-Layer. </w:t>
+        <w:t>weist</w:t>
+      </w:r>
+      <w:r>
+        <w:rPr>
+          <w:rFonts w:ascii="Arial" w:hAnsi="Arial" w:cs="Arial"/>
+        </w:rPr>
+        <w:t xml:space="preserve"> 120</w:t>
+      </w:r>
+      <w:r>
+        <w:rPr>
+          <w:rFonts w:ascii="Arial" w:hAnsi="Arial" w:cs="Arial"/>
+        </w:rPr>
+        <w:t xml:space="preserve"> Neuronen im</w:t>
+      </w:r>
+      <w:r>
+        <w:rPr>
+          <w:rFonts w:ascii="Arial" w:hAnsi="Arial" w:cs="Arial"/>
+        </w:rPr>
+        <w:t xml:space="preserve"> Hidden-Layer</w:t>
+      </w:r>
+      <w:r>
+        <w:rPr>
+          <w:rFonts w:ascii="Arial" w:hAnsi="Arial" w:cs="Arial"/>
+        </w:rPr>
+        <w:t xml:space="preserve"> auf</w:t>
+      </w:r>
+      <w:bookmarkStart w:id="0" w:name="_GoBack"/>
+      <w:bookmarkEnd w:id="0"/>
+      <w:r>
+        <w:rPr>
+          <w:rFonts w:ascii="Arial" w:hAnsi="Arial" w:cs="Arial"/>
+        </w:rPr>
+        <w:t xml:space="preserve">. </w:t>
       </w:r>
     </w:p>
     <w:p>
@@ -20510,7 +20542,19 @@
         <w:rPr>
           <w:rFonts w:ascii="Arial" w:hAnsi="Arial" w:cs="Arial"/>
         </w:rPr>
-        <w:t xml:space="preserve">bwechselnd begonnen wurde gewann der </w:t>
+        <w:t>bwechselnd begonnen wurde</w:t>
+      </w:r>
+      <w:r>
+        <w:rPr>
+          <w:rFonts w:ascii="Arial" w:hAnsi="Arial" w:cs="Arial"/>
+        </w:rPr>
+        <w:t>,</w:t>
+      </w:r>
+      <w:r>
+        <w:rPr>
+          <w:rFonts w:ascii="Arial" w:hAnsi="Arial" w:cs="Arial"/>
+        </w:rPr>
+        <w:t xml:space="preserve"> gewann der </w:t>
       </w:r>
       <w:r>
         <w:rPr>
@@ -20548,7 +20592,19 @@
         <w:rPr>
           <w:rFonts w:ascii="Arial" w:hAnsi="Arial" w:cs="Arial"/>
         </w:rPr>
-        <w:t xml:space="preserve"> in jeder Runde anfangen durfte lag seine Gewinnquote nur bei 27,76%. </w:t>
+        <w:t xml:space="preserve"> in jeder Runde anfangen durfte</w:t>
+      </w:r>
+      <w:r>
+        <w:rPr>
+          <w:rFonts w:ascii="Arial" w:hAnsi="Arial" w:cs="Arial"/>
+        </w:rPr>
+        <w:t>,</w:t>
+      </w:r>
+      <w:r>
+        <w:rPr>
+          <w:rFonts w:ascii="Arial" w:hAnsi="Arial" w:cs="Arial"/>
+        </w:rPr>
+        <w:t xml:space="preserve"> lag seine Gewinnquote nur bei 27,76%. </w:t>
       </w:r>
     </w:p>
     <w:p>
@@ -20659,7 +20715,19 @@
         <w:rPr>
           <w:rFonts w:ascii="Arial" w:hAnsi="Arial" w:cs="Arial"/>
         </w:rPr>
-        <w:t xml:space="preserve"> durchgeführt. Doch trotz der nun vierfachen Menge an Trainingsdurchläufen und ca. 1,7fachen Menge an Datenbankelementen bliebt die Performance ähnlich schlecht. Der </w:t>
+        <w:t xml:space="preserve"> durchgeführt. Doch trotz der nun vierfachen Menge an Trainingsdurchläufen und ca. 1,7</w:t>
+      </w:r>
+      <w:r>
+        <w:rPr>
+          <w:rFonts w:ascii="Arial" w:hAnsi="Arial" w:cs="Arial"/>
+        </w:rPr>
+        <w:t>-</w:t>
+      </w:r>
+      <w:r>
+        <w:rPr>
+          <w:rFonts w:ascii="Arial" w:hAnsi="Arial" w:cs="Arial"/>
+        </w:rPr>
+        <w:t xml:space="preserve">fachen Menge an Datenbankelementen bliebt die Performance ähnlich schlecht. Der </w:t>
       </w:r>
       <w:r>
         <w:rPr>
@@ -20684,7 +20752,19 @@
         <w:rPr>
           <w:rFonts w:ascii="Arial" w:hAnsi="Arial" w:cs="Arial"/>
         </w:rPr>
-        <w:t>%. Wenn er in jedem Spiel begann lag die Verbesserung gerade einmal bei 0,072%.</w:t>
+        <w:t>%. Wenn er in jedem Spiel begann</w:t>
+      </w:r>
+      <w:r>
+        <w:rPr>
+          <w:rFonts w:ascii="Arial" w:hAnsi="Arial" w:cs="Arial"/>
+        </w:rPr>
+        <w:t>,</w:t>
+      </w:r>
+      <w:r>
+        <w:rPr>
+          <w:rFonts w:ascii="Arial" w:hAnsi="Arial" w:cs="Arial"/>
+        </w:rPr>
+        <w:t xml:space="preserve"> lag die Verbesserung gerade einmal bei 0,072%.</w:t>
       </w:r>
     </w:p>
     <w:p>
@@ -20888,35 +20968,7 @@
                 <w:rFonts w:ascii="Consolas" w:hAnsi="Consolas" w:cs="Consolas"/>
                 <w:highlight w:val="yellow"/>
               </w:rPr>
-              <w:t>|</w:t>
-            </w:r>
-            <w:r>
-              <w:rPr>
-                <w:rFonts w:ascii="Consolas" w:hAnsi="Consolas" w:cs="Consolas"/>
-                <w:highlight w:val="yellow"/>
-              </w:rPr>
-              <w:t>■</w:t>
-            </w:r>
-            <w:r>
-              <w:rPr>
-                <w:rFonts w:ascii="Consolas" w:hAnsi="Consolas" w:cs="Consolas"/>
-                <w:highlight w:val="yellow"/>
-              </w:rPr>
-              <w:t>|</w:t>
-            </w:r>
-            <w:r>
-              <w:rPr>
-                <w:rFonts w:ascii="Consolas" w:hAnsi="Consolas" w:cs="Consolas"/>
-                <w:highlight w:val="yellow"/>
-              </w:rPr>
-              <w:t>■</w:t>
-            </w:r>
-            <w:r>
-              <w:rPr>
-                <w:rFonts w:ascii="Consolas" w:hAnsi="Consolas" w:cs="Consolas"/>
-                <w:highlight w:val="yellow"/>
-              </w:rPr>
-              <w:t>|</w:t>
+              <w:t>|■|■|</w:t>
             </w:r>
           </w:p>
         </w:tc>
@@ -21311,21 +21363,7 @@
                 <w:rFonts w:ascii="Consolas" w:hAnsi="Consolas" w:cs="Consolas"/>
                 <w:highlight w:val="yellow"/>
               </w:rPr>
-              <w:t>|</w:t>
-            </w:r>
-            <w:r>
-              <w:rPr>
-                <w:rFonts w:ascii="Consolas" w:hAnsi="Consolas" w:cs="Consolas"/>
-                <w:highlight w:val="yellow"/>
-              </w:rPr>
-              <w:t>X</w:t>
-            </w:r>
-            <w:r>
-              <w:rPr>
-                <w:rFonts w:ascii="Consolas" w:hAnsi="Consolas" w:cs="Consolas"/>
-                <w:highlight w:val="yellow"/>
-              </w:rPr>
-              <w:t>|</w:t>
+              <w:t>|X|</w:t>
             </w:r>
           </w:p>
           <w:p>
@@ -21358,21 +21396,7 @@
                 <w:rFonts w:ascii="Consolas" w:hAnsi="Consolas" w:cs="Consolas"/>
                 <w:highlight w:val="yellow"/>
               </w:rPr>
-              <w:t>|</w:t>
-            </w:r>
-            <w:r>
-              <w:rPr>
-                <w:rFonts w:ascii="Consolas" w:hAnsi="Consolas" w:cs="Consolas"/>
-                <w:highlight w:val="yellow"/>
-              </w:rPr>
-              <w:t>X</w:t>
-            </w:r>
-            <w:r>
-              <w:rPr>
-                <w:rFonts w:ascii="Consolas" w:hAnsi="Consolas" w:cs="Consolas"/>
-                <w:highlight w:val="yellow"/>
-              </w:rPr>
-              <w:t>|</w:t>
+              <w:t>|X|</w:t>
             </w:r>
             <w:r>
               <w:rPr>
@@ -21494,19 +21518,7 @@
               <w:rPr>
                 <w:rFonts w:ascii="Consolas" w:hAnsi="Consolas" w:cs="Consolas"/>
               </w:rPr>
-              <w:t>|</w:t>
-            </w:r>
-            <w:r>
-              <w:rPr>
-                <w:rFonts w:ascii="Consolas" w:hAnsi="Consolas" w:cs="Consolas"/>
-              </w:rPr>
-              <w:t>X</w:t>
-            </w:r>
-            <w:r>
-              <w:rPr>
-                <w:rFonts w:ascii="Consolas" w:hAnsi="Consolas" w:cs="Consolas"/>
-              </w:rPr>
-              <w:t>|</w:t>
+              <w:t>|X|</w:t>
             </w:r>
           </w:p>
           <w:p>
@@ -21571,14 +21583,7 @@
                 <w:rFonts w:ascii="Consolas" w:hAnsi="Consolas" w:cs="Consolas"/>
                 <w:color w:val="C00000"/>
               </w:rPr>
-              <w:t>|</w:t>
-            </w:r>
-            <w:r>
-              <w:rPr>
-                <w:rFonts w:ascii="Consolas" w:hAnsi="Consolas" w:cs="Consolas"/>
-                <w:color w:val="C00000"/>
-              </w:rPr>
-              <w:t>■|</w:t>
+              <w:t>|■|</w:t>
             </w:r>
             <w:r>
               <w:rPr>
@@ -21667,21 +21672,7 @@
                 <w:rFonts w:ascii="Consolas" w:hAnsi="Consolas" w:cs="Consolas"/>
                 <w:color w:val="C00000"/>
               </w:rPr>
-              <w:t>|</w:t>
-            </w:r>
-            <w:r>
-              <w:rPr>
-                <w:rFonts w:ascii="Consolas" w:hAnsi="Consolas" w:cs="Consolas"/>
-                <w:color w:val="C00000"/>
-              </w:rPr>
-              <w:t>X</w:t>
-            </w:r>
-            <w:r>
-              <w:rPr>
-                <w:rFonts w:ascii="Consolas" w:hAnsi="Consolas" w:cs="Consolas"/>
-                <w:color w:val="C00000"/>
-              </w:rPr>
-              <w:t>|</w:t>
+              <w:t>|X|</w:t>
             </w:r>
             <w:r>
               <w:rPr>
@@ -21920,21 +21911,7 @@
                 <w:rFonts w:ascii="Consolas" w:hAnsi="Consolas" w:cs="Consolas"/>
                 <w:highlight w:val="yellow"/>
               </w:rPr>
-              <w:t>|</w:t>
-            </w:r>
-            <w:r>
-              <w:rPr>
-                <w:rFonts w:ascii="Consolas" w:hAnsi="Consolas" w:cs="Consolas"/>
-                <w:highlight w:val="yellow"/>
-              </w:rPr>
-              <w:t>■</w:t>
-            </w:r>
-            <w:r>
-              <w:rPr>
-                <w:rFonts w:ascii="Consolas" w:hAnsi="Consolas" w:cs="Consolas"/>
-                <w:highlight w:val="yellow"/>
-              </w:rPr>
-              <w:t>|</w:t>
+              <w:t>|■|</w:t>
             </w:r>
             <w:r>
               <w:rPr>
@@ -21985,21 +21962,7 @@
                 <w:rFonts w:ascii="Consolas" w:hAnsi="Consolas" w:cs="Consolas"/>
                 <w:highlight w:val="yellow"/>
               </w:rPr>
-              <w:t>|</w:t>
-            </w:r>
-            <w:r>
-              <w:rPr>
-                <w:rFonts w:ascii="Consolas" w:hAnsi="Consolas" w:cs="Consolas"/>
-                <w:highlight w:val="yellow"/>
-              </w:rPr>
-              <w:t>■</w:t>
-            </w:r>
-            <w:r>
-              <w:rPr>
-                <w:rFonts w:ascii="Consolas" w:hAnsi="Consolas" w:cs="Consolas"/>
-                <w:highlight w:val="yellow"/>
-              </w:rPr>
-              <w:t>|</w:t>
+              <w:t>|■|</w:t>
             </w:r>
             <w:r>
               <w:rPr>
@@ -22090,21 +22053,7 @@
                 <w:rFonts w:ascii="Consolas" w:hAnsi="Consolas" w:cs="Consolas"/>
                 <w:highlight w:val="yellow"/>
               </w:rPr>
-              <w:t>|</w:t>
-            </w:r>
-            <w:r>
-              <w:rPr>
-                <w:rFonts w:ascii="Consolas" w:hAnsi="Consolas" w:cs="Consolas"/>
-                <w:highlight w:val="yellow"/>
-              </w:rPr>
-              <w:t>X</w:t>
-            </w:r>
-            <w:r>
-              <w:rPr>
-                <w:rFonts w:ascii="Consolas" w:hAnsi="Consolas" w:cs="Consolas"/>
-                <w:highlight w:val="yellow"/>
-              </w:rPr>
-              <w:t>|</w:t>
+              <w:t>|X|</w:t>
             </w:r>
             <w:r>
               <w:rPr>
@@ -22299,21 +22248,7 @@
                 <w:rFonts w:ascii="Consolas" w:hAnsi="Consolas" w:cs="Consolas"/>
                 <w:color w:val="C00000"/>
               </w:rPr>
-              <w:t>|</w:t>
-            </w:r>
-            <w:r>
-              <w:rPr>
-                <w:rFonts w:ascii="Consolas" w:hAnsi="Consolas" w:cs="Consolas"/>
-                <w:color w:val="C00000"/>
-              </w:rPr>
-              <w:t>■</w:t>
-            </w:r>
-            <w:r>
-              <w:rPr>
-                <w:rFonts w:ascii="Consolas" w:hAnsi="Consolas" w:cs="Consolas"/>
-                <w:color w:val="C00000"/>
-              </w:rPr>
-              <w:t>|</w:t>
+              <w:t>|■|</w:t>
             </w:r>
           </w:p>
           <w:p>
@@ -22534,21 +22469,7 @@
                 <w:rFonts w:ascii="Consolas" w:hAnsi="Consolas" w:cs="Consolas"/>
                 <w:color w:val="C00000"/>
               </w:rPr>
-              <w:t>|</w:t>
-            </w:r>
-            <w:r>
-              <w:rPr>
-                <w:rFonts w:ascii="Consolas" w:hAnsi="Consolas" w:cs="Consolas"/>
-                <w:color w:val="C00000"/>
-              </w:rPr>
-              <w:t>X</w:t>
-            </w:r>
-            <w:r>
-              <w:rPr>
-                <w:rFonts w:ascii="Consolas" w:hAnsi="Consolas" w:cs="Consolas"/>
-                <w:color w:val="C00000"/>
-              </w:rPr>
-              <w:t>|</w:t>
+              <w:t>|X|</w:t>
             </w:r>
             <w:r>
               <w:rPr>
@@ -22793,21 +22714,7 @@
                 <w:rFonts w:ascii="Consolas" w:hAnsi="Consolas" w:cs="Consolas"/>
                 <w:color w:val="C00000"/>
               </w:rPr>
-              <w:t>|</w:t>
-            </w:r>
-            <w:r>
-              <w:rPr>
-                <w:rFonts w:ascii="Consolas" w:hAnsi="Consolas" w:cs="Consolas"/>
-                <w:color w:val="C00000"/>
-              </w:rPr>
-              <w:t>■</w:t>
-            </w:r>
-            <w:r>
-              <w:rPr>
-                <w:rFonts w:ascii="Consolas" w:hAnsi="Consolas" w:cs="Consolas"/>
-                <w:color w:val="C00000"/>
-              </w:rPr>
-              <w:t>|</w:t>
+              <w:t>|■|</w:t>
             </w:r>
             <w:r>
               <w:rPr>
@@ -23356,7 +23263,79 @@
         <w:rPr>
           <w:rFonts w:ascii="Arial" w:hAnsi="Arial" w:cs="Arial"/>
         </w:rPr>
-        <w:t>In Abbildung 19 ist deutlich zu erkennen, dass keiner der Spieler mit der Spielsituation vertraut ist, bzw. eine gute Strategie für die vorliegenden Spielzustände kennt. Schon recht früh im Spiel verlauf ergibt sich für den Q-Player die Möglichkeit drei Steine in Reihe zu positionieren. In den folgenden Zügen versucht der NN-Player dies nicht zu verhindern, der Q-Player nutzt seine Chance jedoch auch nicht. Im weiteren Verlauf Positionier der NN-Player seine Steine so, dass er selbst über das gleiche Feld eine Sieg-Chance hat wie die Q-Player. Beide Spieler müssten in die mittlere Spalte werfen um den Sieg des anderen zu verhindern und den eigenen zu erlangen. Keiner von beiden nutz diese Möglichkeit. Erst als alle anderen Spalten voll sind wirft der NN-Player in die Mitte und gewinnt.</w:t>
+        <w:t>In Abbildung 19 ist deutlich zu erkennen, dass keiner der Spieler mit der Spielsituation vertraut ist, bzw. eine gute Strategie für die vorliegenden Spielzustände kennt. Schon re</w:t>
+      </w:r>
+      <w:r>
+        <w:rPr>
+          <w:rFonts w:ascii="Arial" w:hAnsi="Arial" w:cs="Arial"/>
+        </w:rPr>
+        <w:t>cht früh im Spiel</w:t>
+      </w:r>
+      <w:r>
+        <w:rPr>
+          <w:rFonts w:ascii="Arial" w:hAnsi="Arial" w:cs="Arial"/>
+        </w:rPr>
+        <w:t>verlauf ergibt sich für den Q-Player die Möglichkeit drei Steine in Reihe zu positionieren. In den folgenden Zügen versucht der NN-Player dies nicht zu verhindern, der Q-Player nutzt seine Chance jedoch a</w:t>
+      </w:r>
+      <w:r>
+        <w:rPr>
+          <w:rFonts w:ascii="Arial" w:hAnsi="Arial" w:cs="Arial"/>
+        </w:rPr>
+        <w:t>uch nicht. Im weiteren Verlauf p</w:t>
+      </w:r>
+      <w:r>
+        <w:rPr>
+          <w:rFonts w:ascii="Arial" w:hAnsi="Arial" w:cs="Arial"/>
+        </w:rPr>
+        <w:t>ositionier</w:t>
+      </w:r>
+      <w:r>
+        <w:rPr>
+          <w:rFonts w:ascii="Arial" w:hAnsi="Arial" w:cs="Arial"/>
+        </w:rPr>
+        <w:t>t</w:t>
+      </w:r>
+      <w:r>
+        <w:rPr>
+          <w:rFonts w:ascii="Arial" w:hAnsi="Arial" w:cs="Arial"/>
+        </w:rPr>
+        <w:t xml:space="preserve"> der NN-Player seine Steine so, dass er selbst über das gleiche Feld eine Sieg-Chance hat wie die Q-Player. Beide Spieler müssten in die mittlere Spalte werfen</w:t>
+      </w:r>
+      <w:r>
+        <w:rPr>
+          <w:rFonts w:ascii="Arial" w:hAnsi="Arial" w:cs="Arial"/>
+        </w:rPr>
+        <w:t>,</w:t>
+      </w:r>
+      <w:r>
+        <w:rPr>
+          <w:rFonts w:ascii="Arial" w:hAnsi="Arial" w:cs="Arial"/>
+        </w:rPr>
+        <w:t xml:space="preserve"> um den Sieg des anderen zu verhindern und den eigenen zu erlangen. Keiner von beiden nutz</w:t>
+      </w:r>
+      <w:r>
+        <w:rPr>
+          <w:rFonts w:ascii="Arial" w:hAnsi="Arial" w:cs="Arial"/>
+        </w:rPr>
+        <w:t>t</w:t>
+      </w:r>
+      <w:r>
+        <w:rPr>
+          <w:rFonts w:ascii="Arial" w:hAnsi="Arial" w:cs="Arial"/>
+        </w:rPr>
+        <w:t xml:space="preserve"> diese Möglichkeit. Erst als alle anderen Spalten voll sind</w:t>
+      </w:r>
+      <w:r>
+        <w:rPr>
+          <w:rFonts w:ascii="Arial" w:hAnsi="Arial" w:cs="Arial"/>
+        </w:rPr>
+        <w:t>,</w:t>
+      </w:r>
+      <w:r>
+        <w:rPr>
+          <w:rFonts w:ascii="Arial" w:hAnsi="Arial" w:cs="Arial"/>
+        </w:rPr>
+        <w:t xml:space="preserve"> wirft der NN-Player in die Mitte und gewinnt.</w:t>
       </w:r>
     </w:p>
     <w:p/>
@@ -23392,50 +23371,6 @@
           <w:rFonts w:ascii="Arial" w:hAnsi="Arial" w:cs="Arial"/>
         </w:rPr>
       </w:pPr>
-      <w:r>
-        <w:rPr>
-          <w:rFonts w:ascii="Arial" w:hAnsi="Arial" w:cs="Arial"/>
-        </w:rPr>
-        <w:t>Die Ergebnisse dieses Business Analytics Projekts zeigen, dass es mit der Methode des Q-</w:t>
-      </w:r>
-      <w:proofErr w:type="spellStart"/>
-      <w:r>
-        <w:rPr>
-          <w:rFonts w:ascii="Arial" w:hAnsi="Arial" w:cs="Arial"/>
-        </w:rPr>
-        <w:t>Learnings</w:t>
-      </w:r>
-      <w:proofErr w:type="spellEnd"/>
-      <w:r>
-        <w:rPr>
-          <w:rFonts w:ascii="Arial" w:hAnsi="Arial" w:cs="Arial"/>
-        </w:rPr>
-        <w:t xml:space="preserve"> und auch mit der Methode von Neuronalen Netzen möglich ist, eine selbst lernende Künstliche Intelligenz für das Spiel „Vier-</w:t>
-      </w:r>
-      <w:r>
-        <w:rPr>
-          <w:rFonts w:ascii="Arial" w:hAnsi="Arial" w:cs="Arial"/>
-        </w:rPr>
-        <w:t>Gewinnt“ zu implementieren, doch</w:t>
-      </w:r>
-      <w:r>
-        <w:rPr>
-          <w:rFonts w:ascii="Arial" w:hAnsi="Arial" w:cs="Arial"/>
-        </w:rPr>
-        <w:t xml:space="preserve"> gibt</w:t>
-      </w:r>
-      <w:r>
-        <w:rPr>
-          <w:rFonts w:ascii="Arial" w:hAnsi="Arial" w:cs="Arial"/>
-        </w:rPr>
-        <w:t xml:space="preserve"> es</w:t>
-      </w:r>
-      <w:r>
-        <w:rPr>
-          <w:rFonts w:ascii="Arial" w:hAnsi="Arial" w:cs="Arial"/>
-        </w:rPr>
-        <w:t xml:space="preserve"> noch weitere Möglichkeiten dieses Projekt in Zukunft fortzuführen bzw. zu erweitern, diese werden im Folgenden dargestellt.</w:t>
-      </w:r>
     </w:p>
     <w:p>
       <w:pPr>
@@ -23444,6 +23379,50 @@
           <w:rFonts w:ascii="Arial" w:hAnsi="Arial" w:cs="Arial"/>
         </w:rPr>
       </w:pPr>
+      <w:r>
+        <w:rPr>
+          <w:rFonts w:ascii="Arial" w:hAnsi="Arial" w:cs="Arial"/>
+        </w:rPr>
+        <w:t>Die Ergebnisse dieses Business Analytics Projekts zeigen, dass es mit der Methode des Q-</w:t>
+      </w:r>
+      <w:proofErr w:type="spellStart"/>
+      <w:r>
+        <w:rPr>
+          <w:rFonts w:ascii="Arial" w:hAnsi="Arial" w:cs="Arial"/>
+        </w:rPr>
+        <w:t>Learnings</w:t>
+      </w:r>
+      <w:proofErr w:type="spellEnd"/>
+      <w:r>
+        <w:rPr>
+          <w:rFonts w:ascii="Arial" w:hAnsi="Arial" w:cs="Arial"/>
+        </w:rPr>
+        <w:t xml:space="preserve"> und auch mit der Methode von Neuronalen Netzen möglich ist, eine selbst lernende Künstliche Intelligenz für das Spiel „Vier-</w:t>
+      </w:r>
+      <w:r>
+        <w:rPr>
+          <w:rFonts w:ascii="Arial" w:hAnsi="Arial" w:cs="Arial"/>
+        </w:rPr>
+        <w:t>Gewinnt“ zu implementieren, doch</w:t>
+      </w:r>
+      <w:r>
+        <w:rPr>
+          <w:rFonts w:ascii="Arial" w:hAnsi="Arial" w:cs="Arial"/>
+        </w:rPr>
+        <w:t xml:space="preserve"> gibt</w:t>
+      </w:r>
+      <w:r>
+        <w:rPr>
+          <w:rFonts w:ascii="Arial" w:hAnsi="Arial" w:cs="Arial"/>
+        </w:rPr>
+        <w:t xml:space="preserve"> es</w:t>
+      </w:r>
+      <w:r>
+        <w:rPr>
+          <w:rFonts w:ascii="Arial" w:hAnsi="Arial" w:cs="Arial"/>
+        </w:rPr>
+        <w:t xml:space="preserve"> noch weitere Möglichkeiten dieses Projekt in Zukunft fortzuführen bzw. zu erweitern, diese werden im Folgenden dargestellt.</w:t>
+      </w:r>
     </w:p>
     <w:p>
       <w:pPr>
@@ -23510,21 +23489,7 @@
         <w:rPr>
           <w:rFonts w:ascii="Arial" w:hAnsi="Arial" w:cs="Arial"/>
         </w:rPr>
-        <w:t xml:space="preserve"> trotzdem sollte ein Weg gefunden werden, um mit dem </w:t>
-      </w:r>
-      <w:proofErr w:type="spellStart"/>
-      <w:r>
-        <w:rPr>
-          <w:rFonts w:ascii="Arial" w:hAnsi="Arial" w:cs="Arial"/>
-        </w:rPr>
-        <w:t>Overfitting</w:t>
-      </w:r>
-      <w:proofErr w:type="spellEnd"/>
-      <w:r>
-        <w:rPr>
-          <w:rFonts w:ascii="Arial" w:hAnsi="Arial" w:cs="Arial"/>
-        </w:rPr>
-        <w:t xml:space="preserve"> zur </w:t>
+        <w:t xml:space="preserve"> trotzdem sollte ein Weg gefunden werden, um mit dem Overfitting zur </w:t>
       </w:r>
       <w:proofErr w:type="spellStart"/>
       <w:r>
@@ -24144,21 +24109,7 @@
         <w:rPr>
           <w:rFonts w:ascii="Arial" w:hAnsi="Arial" w:cs="Arial"/>
         </w:rPr>
-        <w:t xml:space="preserve"> auszurichten. Auch wenn der NNPlayer2 weiniger vom </w:t>
-      </w:r>
-      <w:proofErr w:type="spellStart"/>
-      <w:r>
-        <w:rPr>
-          <w:rFonts w:ascii="Arial" w:hAnsi="Arial" w:cs="Arial"/>
-        </w:rPr>
-        <w:t>Overfitting</w:t>
-      </w:r>
-      <w:proofErr w:type="spellEnd"/>
-      <w:r>
-        <w:rPr>
-          <w:rFonts w:ascii="Arial" w:hAnsi="Arial" w:cs="Arial"/>
-        </w:rPr>
-        <w:t xml:space="preserve"> betroffen </w:t>
+        <w:t xml:space="preserve"> auszurichten. Auch wenn der NNPlayer2 weiniger vom Overfitting betroffen </w:t>
       </w:r>
       <w:r>
         <w:rPr>
@@ -26017,7 +25968,7 @@
           <w:rPr>
             <w:noProof/>
           </w:rPr>
-          <w:t>2</w:t>
+          <w:t>22</w:t>
         </w:r>
         <w:r>
           <w:fldChar w:fldCharType="end"/>
@@ -29625,7 +29576,7 @@
       </w:pPr>
     </w:pPrDefault>
   </w:docDefaults>
-  <w:latentStyles w:defLockedState="0" w:defUIPriority="99" w:defSemiHidden="0" w:defUnhideWhenUsed="0" w:defQFormat="0" w:count="372">
+  <w:latentStyles w:defLockedState="0" w:defUIPriority="99" w:defSemiHidden="0" w:defUnhideWhenUsed="0" w:defQFormat="0" w:count="373">
     <w:lsdException w:name="Normal" w:uiPriority="0" w:qFormat="1"/>
     <w:lsdException w:name="heading 1" w:uiPriority="9" w:qFormat="1"/>
     <w:lsdException w:name="heading 2" w:semiHidden="1" w:uiPriority="9" w:unhideWhenUsed="1" w:qFormat="1"/>
@@ -29995,6 +29946,7 @@
     <w:lsdException w:name="List Table 6 Colorful Accent 6" w:uiPriority="51"/>
     <w:lsdException w:name="List Table 7 Colorful Accent 6" w:uiPriority="52"/>
     <w:lsdException w:name="Mention" w:semiHidden="1" w:unhideWhenUsed="1"/>
+    <w:lsdException w:name="Smart Hyperlink" w:semiHidden="1" w:unhideWhenUsed="1"/>
   </w:latentStyles>
   <w:style w:type="paragraph" w:default="1" w:styleId="Standard">
     <w:name w:val="Normal"/>
@@ -37226,7 +37178,7 @@
 </file>
 
 <file path=customXml/itemProps1.xml><?xml version="1.0" encoding="utf-8"?>
-<ds:datastoreItem xmlns:ds="http://schemas.openxmlformats.org/officeDocument/2006/customXml" ds:itemID="{66914C40-BF87-4398-8D86-0EAB6054417B}">
+<ds:datastoreItem xmlns:ds="http://schemas.openxmlformats.org/officeDocument/2006/customXml" ds:itemID="{483DEB21-0BCA-4957-99D6-8C8048CFCC73}">
   <ds:schemaRefs>
     <ds:schemaRef ds:uri="http://schemas.openxmlformats.org/officeDocument/2006/bibliography"/>
   </ds:schemaRefs>

</xml_diff>